<commit_message>
Updated Documentation for V1.0 Release
</commit_message>
<xml_diff>
--- a/Documentation/Working_Documents/Willow_Joystick_Quickstart_Guide.docx
+++ b/Documentation/Working_Documents/Willow_Joystick_Quickstart_Guide.docx
@@ -119,7 +119,7 @@
         <mc:AlternateContent>
           <mc:Choice Requires="wpc">
             <w:drawing>
-              <wp:anchor distT="0" distB="0" distL="114300" distR="114300" simplePos="0" relativeHeight="251665408" behindDoc="1" locked="0" layoutInCell="1" allowOverlap="1" wp14:anchorId="4FC817C0" wp14:editId="62AE9D42">
+              <wp:anchor distT="0" distB="0" distL="114300" distR="114300" simplePos="0" relativeHeight="251665408" behindDoc="1" locked="0" layoutInCell="1" allowOverlap="1" wp14:anchorId="4FC817C0" wp14:editId="14190F43">
                 <wp:simplePos x="0" y="0"/>
                 <wp:positionH relativeFrom="margin">
                   <wp:posOffset>2841294</wp:posOffset>
@@ -155,7 +155,7 @@
                     <wp:lineTo x="8710" y="1705"/>
                   </wp:wrapPolygon>
                 </wp:wrapTight>
-                <wp:docPr id="1703603218" name="Canvas 1703603218"/>
+                <wp:docPr id="1703603218" name="Canvas 1703603218" descr="A photo of both the Willow interface cable that connects between the hub and joystick and the USB cable that connects the hub to the controlled device."/>
                 <wp:cNvGraphicFramePr>
                   <a:graphicFrameLocks xmlns:a="http://schemas.openxmlformats.org/drawingml/2006/main" noChangeAspect="1"/>
                 </wp:cNvGraphicFramePr>
@@ -396,7 +396,7 @@
           </mc:Choice>
           <mc:Fallback>
             <w:pict>
-              <v:group w14:anchorId="4FC817C0" id="Canvas 1703603218" o:spid="_x0000_s1026" editas="canvas" style="position:absolute;margin-left:223.7pt;margin-top:14.55pt;width:270.85pt;height:147.65pt;z-index:-251651072;mso-position-horizontal-relative:margin" coordsize="34397,18751" o:gfxdata="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">
+              <v:group w14:anchorId="4FC817C0" id="Canvas 1703603218" o:spid="_x0000_s1026" editas="canvas" alt="A photo of both the Willow interface cable that connects between the hub and joystick and the USB cable that connects the hub to the controlled device." style="position:absolute;margin-left:223.7pt;margin-top:14.55pt;width:270.85pt;height:147.65pt;z-index:-251651072;mso-position-horizontal-relative:margin" coordsize="34397,18751" o:gfxdata="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">
                 <v:shapetype id="_x0000_t75" coordsize="21600,21600" o:spt="75" o:preferrelative="t" path="m@4@5l@4@11@9@11@9@5xe" filled="f" stroked="f">
                   <v:stroke joinstyle="miter"/>
                   <v:formulas>
@@ -416,7 +416,7 @@
                   <v:path o:extrusionok="f" gradientshapeok="t" o:connecttype="rect"/>
                   <o:lock v:ext="edit" aspectratio="t"/>
                 </v:shapetype>
-                <v:shape id="_x0000_s1027" type="#_x0000_t75" style="position:absolute;width:34397;height:18751;visibility:visible;mso-wrap-style:square">
+                <v:shape id="_x0000_s1027" type="#_x0000_t75" alt="A photo of both the Willow interface cable that connects between the hub and joystick and the USB cable that connects the hub to the controlled device." style="position:absolute;width:34397;height:18751;visibility:visible;mso-wrap-style:square">
                   <v:fill o:detectmouseclick="t"/>
                   <v:path o:connecttype="none"/>
                 </v:shape>
@@ -498,10 +498,10 @@
           <w:noProof/>
         </w:rPr>
         <w:drawing>
-          <wp:inline distT="0" distB="0" distL="0" distR="0" wp14:anchorId="7E80B507" wp14:editId="78CBC108">
+          <wp:inline distT="0" distB="0" distL="0" distR="0" wp14:anchorId="7E80B507" wp14:editId="4D078456">
             <wp:extent cx="2781300" cy="2169322"/>
             <wp:effectExtent l="0" t="0" r="0" b="2540"/>
-            <wp:docPr id="9657918" name="Picture 1" descr="A close-up of a device&#10;&#10;Description automatically generated"/>
+            <wp:docPr id="9657918" name="Picture 1" descr="A diagram of the front of the Willow hub showing the location of buttons, displays, and lights."/>
             <wp:cNvGraphicFramePr>
               <a:graphicFrameLocks xmlns:a="http://schemas.openxmlformats.org/drawingml/2006/main" noChangeAspect="1"/>
             </wp:cNvGraphicFramePr>
@@ -509,7 +509,7 @@
               <a:graphicData uri="http://schemas.openxmlformats.org/drawingml/2006/picture">
                 <pic:pic xmlns:pic="http://schemas.openxmlformats.org/drawingml/2006/picture">
                   <pic:nvPicPr>
-                    <pic:cNvPr id="9657918" name="Picture 1" descr="A close-up of a device&#10;&#10;Description automatically generated"/>
+                    <pic:cNvPr id="9657918" name="Picture 1" descr="A diagram of the front of the Willow hub showing the location of buttons, displays, and lights."/>
                     <pic:cNvPicPr/>
                   </pic:nvPicPr>
                   <pic:blipFill>
@@ -538,10 +538,10 @@
           <w:noProof/>
         </w:rPr>
         <w:drawing>
-          <wp:inline distT="0" distB="0" distL="0" distR="0" wp14:anchorId="76F30D03" wp14:editId="1AE5A1C1">
+          <wp:inline distT="0" distB="0" distL="0" distR="0" wp14:anchorId="76F30D03" wp14:editId="6DD5C7D8">
             <wp:extent cx="3707775" cy="1415881"/>
             <wp:effectExtent l="0" t="0" r="6985" b="0"/>
-            <wp:docPr id="524380919" name="Picture 1" descr="A close-up of a usb port&#10;&#10;Description automatically generated"/>
+            <wp:docPr id="524380919" name="Picture 1" descr="A diagram of the side of the Willow hub, showing the hub connection points"/>
             <wp:cNvGraphicFramePr>
               <a:graphicFrameLocks xmlns:a="http://schemas.openxmlformats.org/drawingml/2006/main" noChangeAspect="1"/>
             </wp:cNvGraphicFramePr>
@@ -549,7 +549,7 @@
               <a:graphicData uri="http://schemas.openxmlformats.org/drawingml/2006/picture">
                 <pic:pic xmlns:pic="http://schemas.openxmlformats.org/drawingml/2006/picture">
                   <pic:nvPicPr>
-                    <pic:cNvPr id="524380919" name="Picture 1" descr="A close-up of a usb port&#10;&#10;Description automatically generated"/>
+                    <pic:cNvPr id="524380919" name="Picture 1" descr="A diagram of the side of the Willow hub, showing the hub connection points"/>
                     <pic:cNvPicPr/>
                   </pic:nvPicPr>
                   <pic:blipFill>
@@ -573,7 +573,6 @@
           </wp:inline>
         </w:drawing>
       </w:r>
-      <w:commentRangeStart w:id="2"/>
       <w:r>
         <w:rPr>
           <w:noProof/>
@@ -581,10 +580,10 @@
         <mc:AlternateContent>
           <mc:Choice Requires="wpc">
             <w:drawing>
-              <wp:inline distT="0" distB="0" distL="0" distR="0" wp14:anchorId="1BDAE1F6" wp14:editId="5378F728">
+              <wp:inline distT="0" distB="0" distL="0" distR="0" wp14:anchorId="1BDAE1F6" wp14:editId="1D905458">
                 <wp:extent cx="4394679" cy="2262831"/>
                 <wp:effectExtent l="0" t="0" r="6350" b="4445"/>
-                <wp:docPr id="1933316001" name="Canvas 1933316001"/>
+                <wp:docPr id="1933316001" name="Canvas 1933316001" descr="A diagram of the willow joystick showing the topper, orientation marker, and cable port"/>
                 <wp:cNvGraphicFramePr>
                   <a:graphicFrameLocks xmlns:a="http://schemas.openxmlformats.org/drawingml/2006/main" noChangeAspect="1"/>
                 </wp:cNvGraphicFramePr>
@@ -649,7 +648,7 @@
                       </wps:wsp>
                       <pic:pic xmlns:pic="http://schemas.openxmlformats.org/drawingml/2006/picture">
                         <pic:nvPicPr>
-                          <pic:cNvPr id="1079525115" name="Picture 1079525115"/>
+                          <pic:cNvPr id="1079525115" name="Picture 1079525115" descr="The willow joystick"/>
                           <pic:cNvPicPr>
                             <a:picLocks noChangeAspect="1"/>
                           </pic:cNvPicPr>
@@ -898,8 +897,8 @@
           </mc:Choice>
           <mc:Fallback>
             <w:pict>
-              <v:group w14:anchorId="1BDAE1F6" id="Canvas 1933316001" o:spid="_x0000_s1032" editas="canvas" style="width:346.05pt;height:178.2pt;mso-position-horizontal-relative:char;mso-position-vertical-relative:line" coordsize="43942,22625" o:gfxdata="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">
-                <v:shape id="_x0000_s1033" type="#_x0000_t75" style="position:absolute;width:43942;height:22625;visibility:visible;mso-wrap-style:square" filled="t">
+              <v:group w14:anchorId="1BDAE1F6" id="Canvas 1933316001" o:spid="_x0000_s1032" editas="canvas" alt="A diagram of the willow joystick showing the topper, orientation marker, and cable port" style="width:346.05pt;height:178.2pt;mso-position-horizontal-relative:char;mso-position-vertical-relative:line" coordsize="43942,22625" o:gfxdata="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">
+                <v:shape id="_x0000_s1033" type="#_x0000_t75" alt="A diagram of the willow joystick showing the topper, orientation marker, and cable port" style="position:absolute;width:43942;height:22625;visibility:visible;mso-wrap-style:square" filled="t">
                   <v:fill o:detectmouseclick="t"/>
                   <v:path o:connecttype="none"/>
                 </v:shape>
@@ -928,8 +927,8 @@
                     </w:txbxContent>
                   </v:textbox>
                 </v:shape>
-                <v:shape id="Picture 1079525115" o:spid="_x0000_s1035" type="#_x0000_t75" style="position:absolute;left:8139;top:6214;width:22813;height:16411;visibility:visible;mso-wrap-style:square" o:gfxdata="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">
-                  <v:imagedata r:id="rId20" o:title=""/>
+                <v:shape id="Picture 1079525115" o:spid="_x0000_s1035" type="#_x0000_t75" alt="The willow joystick" style="position:absolute;left:8139;top:6214;width:22813;height:16411;visibility:visible;mso-wrap-style:square" o:gfxdata="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">
+                  <v:imagedata r:id="rId20" o:title="The willow joystick"/>
                 </v:shape>
                 <v:group id="Group 1174529265" o:spid="_x0000_s1036" style="position:absolute;left:11982;top:2454;width:23888;height:14403" coordorigin="11811,2096" coordsize="23888,14407" o:gfxdata="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">
                   <v:shapetype id="_x0000_t32" coordsize="21600,21600" o:spt="32" o:oned="t" path="m,l21600,21600e" filled="f">
@@ -1002,13 +1001,6 @@
           </mc:Fallback>
         </mc:AlternateContent>
       </w:r>
-      <w:commentRangeEnd w:id="2"/>
-      <w:r>
-        <w:rPr>
-          <w:rStyle w:val="CommentReference"/>
-        </w:rPr>
-        <w:commentReference w:id="2"/>
-      </w:r>
     </w:p>
     <w:p/>
     <w:tbl>
@@ -1213,7 +1205,7 @@
                           <pic:cNvPicPr/>
                         </pic:nvPicPr>
                         <pic:blipFill>
-                          <a:blip r:embed="rId25" cstate="print"/>
+                          <a:blip r:embed="rId21" cstate="print"/>
                           <a:stretch>
                             <a:fillRect/>
                           </a:stretch>
@@ -1276,13 +1268,13 @@
                           <pic:cNvPicPr/>
                         </pic:nvPicPr>
                         <pic:blipFill>
-                          <a:blip r:embed="rId25" cstate="print">
+                          <a:blip r:embed="rId21" cstate="print">
                             <a:extLst>
                               <a:ext uri="{28A0092B-C50C-407E-A947-70E740481C1C}">
                                 <a14:useLocalDpi xmlns:a14="http://schemas.microsoft.com/office/drawing/2010/main" val="0"/>
                               </a:ext>
                               <a:ext uri="{96DAC541-7B7A-43D3-8B79-37D633B846F1}">
-                                <asvg:svgBlip xmlns:asvg="http://schemas.microsoft.com/office/drawing/2016/SVG/main" r:embed="rId26"/>
+                                <asvg:svgBlip xmlns:asvg="http://schemas.microsoft.com/office/drawing/2016/SVG/main" r:embed="rId22"/>
                               </a:ext>
                             </a:extLst>
                           </a:blip>
@@ -1342,13 +1334,13 @@
                           <pic:cNvPicPr/>
                         </pic:nvPicPr>
                         <pic:blipFill>
-                          <a:blip r:embed="rId25" cstate="print">
+                          <a:blip r:embed="rId21" cstate="print">
                             <a:extLst>
                               <a:ext uri="{28A0092B-C50C-407E-A947-70E740481C1C}">
                                 <a14:useLocalDpi xmlns:a14="http://schemas.microsoft.com/office/drawing/2010/main" val="0"/>
                               </a:ext>
                               <a:ext uri="{96DAC541-7B7A-43D3-8B79-37D633B846F1}">
-                                <asvg:svgBlip xmlns:asvg="http://schemas.microsoft.com/office/drawing/2016/SVG/main" r:embed="rId26"/>
+                                <asvg:svgBlip xmlns:asvg="http://schemas.microsoft.com/office/drawing/2016/SVG/main" r:embed="rId22"/>
                               </a:ext>
                             </a:extLst>
                           </a:blip>
@@ -1448,7 +1440,7 @@
                           <pic:cNvPicPr/>
                         </pic:nvPicPr>
                         <pic:blipFill>
-                          <a:blip r:embed="rId25" cstate="print"/>
+                          <a:blip r:embed="rId21" cstate="print"/>
                           <a:stretch>
                             <a:fillRect/>
                           </a:stretch>
@@ -1505,13 +1497,13 @@
                           <pic:cNvPicPr/>
                         </pic:nvPicPr>
                         <pic:blipFill>
-                          <a:blip r:embed="rId25" cstate="print">
+                          <a:blip r:embed="rId21" cstate="print">
                             <a:extLst>
                               <a:ext uri="{28A0092B-C50C-407E-A947-70E740481C1C}">
                                 <a14:useLocalDpi xmlns:a14="http://schemas.microsoft.com/office/drawing/2010/main" val="0"/>
                               </a:ext>
                               <a:ext uri="{96DAC541-7B7A-43D3-8B79-37D633B846F1}">
-                                <asvg:svgBlip xmlns:asvg="http://schemas.microsoft.com/office/drawing/2016/SVG/main" r:embed="rId26"/>
+                                <asvg:svgBlip xmlns:asvg="http://schemas.microsoft.com/office/drawing/2016/SVG/main" r:embed="rId22"/>
                               </a:ext>
                             </a:extLst>
                           </a:blip>
@@ -1615,13 +1607,13 @@
                           <pic:cNvPicPr/>
                         </pic:nvPicPr>
                         <pic:blipFill>
-                          <a:blip r:embed="rId25" cstate="print">
+                          <a:blip r:embed="rId21" cstate="print">
                             <a:extLst>
                               <a:ext uri="{28A0092B-C50C-407E-A947-70E740481C1C}">
                                 <a14:useLocalDpi xmlns:a14="http://schemas.microsoft.com/office/drawing/2010/main" val="0"/>
                               </a:ext>
                               <a:ext uri="{96DAC541-7B7A-43D3-8B79-37D633B846F1}">
-                                <asvg:svgBlip xmlns:asvg="http://schemas.microsoft.com/office/drawing/2016/SVG/main" r:embed="rId26"/>
+                                <asvg:svgBlip xmlns:asvg="http://schemas.microsoft.com/office/drawing/2016/SVG/main" r:embed="rId22"/>
                               </a:ext>
                             </a:extLst>
                           </a:blip>
@@ -1681,13 +1673,13 @@
                           <pic:cNvPicPr/>
                         </pic:nvPicPr>
                         <pic:blipFill>
-                          <a:blip r:embed="rId25" cstate="print">
+                          <a:blip r:embed="rId21" cstate="print">
                             <a:extLst>
                               <a:ext uri="{28A0092B-C50C-407E-A947-70E740481C1C}">
                                 <a14:useLocalDpi xmlns:a14="http://schemas.microsoft.com/office/drawing/2010/main" val="0"/>
                               </a:ext>
                               <a:ext uri="{96DAC541-7B7A-43D3-8B79-37D633B846F1}">
-                                <asvg:svgBlip xmlns:asvg="http://schemas.microsoft.com/office/drawing/2016/SVG/main" r:embed="rId26"/>
+                                <asvg:svgBlip xmlns:asvg="http://schemas.microsoft.com/office/drawing/2016/SVG/main" r:embed="rId22"/>
                               </a:ext>
                             </a:extLst>
                           </a:blip>
@@ -1792,13 +1784,13 @@
                           <pic:cNvPicPr/>
                         </pic:nvPicPr>
                         <pic:blipFill>
-                          <a:blip r:embed="rId25" cstate="print">
+                          <a:blip r:embed="rId21" cstate="print">
                             <a:extLst>
                               <a:ext uri="{28A0092B-C50C-407E-A947-70E740481C1C}">
                                 <a14:useLocalDpi xmlns:a14="http://schemas.microsoft.com/office/drawing/2010/main" val="0"/>
                               </a:ext>
                               <a:ext uri="{96DAC541-7B7A-43D3-8B79-37D633B846F1}">
-                                <asvg:svgBlip xmlns:asvg="http://schemas.microsoft.com/office/drawing/2016/SVG/main" r:embed="rId26"/>
+                                <asvg:svgBlip xmlns:asvg="http://schemas.microsoft.com/office/drawing/2016/SVG/main" r:embed="rId22"/>
                               </a:ext>
                             </a:extLst>
                           </a:blip>
@@ -1858,13 +1850,13 @@
                           <pic:cNvPicPr/>
                         </pic:nvPicPr>
                         <pic:blipFill>
-                          <a:blip r:embed="rId25" cstate="print">
+                          <a:blip r:embed="rId21" cstate="print">
                             <a:extLst>
                               <a:ext uri="{28A0092B-C50C-407E-A947-70E740481C1C}">
                                 <a14:useLocalDpi xmlns:a14="http://schemas.microsoft.com/office/drawing/2010/main" val="0"/>
                               </a:ext>
                               <a:ext uri="{96DAC541-7B7A-43D3-8B79-37D633B846F1}">
-                                <asvg:svgBlip xmlns:asvg="http://schemas.microsoft.com/office/drawing/2016/SVG/main" r:embed="rId26"/>
+                                <asvg:svgBlip xmlns:asvg="http://schemas.microsoft.com/office/drawing/2016/SVG/main" r:embed="rId22"/>
                               </a:ext>
                             </a:extLst>
                           </a:blip>
@@ -1924,13 +1916,13 @@
                           <pic:cNvPicPr/>
                         </pic:nvPicPr>
                         <pic:blipFill>
-                          <a:blip r:embed="rId25" cstate="print">
+                          <a:blip r:embed="rId21" cstate="print">
                             <a:extLst>
                               <a:ext uri="{28A0092B-C50C-407E-A947-70E740481C1C}">
                                 <a14:useLocalDpi xmlns:a14="http://schemas.microsoft.com/office/drawing/2010/main" val="0"/>
                               </a:ext>
                               <a:ext uri="{96DAC541-7B7A-43D3-8B79-37D633B846F1}">
-                                <asvg:svgBlip xmlns:asvg="http://schemas.microsoft.com/office/drawing/2016/SVG/main" r:embed="rId26"/>
+                                <asvg:svgBlip xmlns:asvg="http://schemas.microsoft.com/office/drawing/2016/SVG/main" r:embed="rId22"/>
                               </a:ext>
                             </a:extLst>
                           </a:blip>
@@ -2022,13 +2014,13 @@
                           <pic:cNvPicPr/>
                         </pic:nvPicPr>
                         <pic:blipFill>
-                          <a:blip r:embed="rId25" cstate="print">
+                          <a:blip r:embed="rId21" cstate="print">
                             <a:extLst>
                               <a:ext uri="{28A0092B-C50C-407E-A947-70E740481C1C}">
                                 <a14:useLocalDpi xmlns:a14="http://schemas.microsoft.com/office/drawing/2010/main" val="0"/>
                               </a:ext>
                               <a:ext uri="{96DAC541-7B7A-43D3-8B79-37D633B846F1}">
-                                <asvg:svgBlip xmlns:asvg="http://schemas.microsoft.com/office/drawing/2016/SVG/main" r:embed="rId26"/>
+                                <asvg:svgBlip xmlns:asvg="http://schemas.microsoft.com/office/drawing/2016/SVG/main" r:embed="rId22"/>
                               </a:ext>
                             </a:extLst>
                           </a:blip>
@@ -2088,13 +2080,13 @@
                           <pic:cNvPicPr/>
                         </pic:nvPicPr>
                         <pic:blipFill>
-                          <a:blip r:embed="rId25" cstate="print">
+                          <a:blip r:embed="rId21" cstate="print">
                             <a:extLst>
                               <a:ext uri="{28A0092B-C50C-407E-A947-70E740481C1C}">
                                 <a14:useLocalDpi xmlns:a14="http://schemas.microsoft.com/office/drawing/2010/main" val="0"/>
                               </a:ext>
                               <a:ext uri="{96DAC541-7B7A-43D3-8B79-37D633B846F1}">
-                                <asvg:svgBlip xmlns:asvg="http://schemas.microsoft.com/office/drawing/2016/SVG/main" r:embed="rId26"/>
+                                <asvg:svgBlip xmlns:asvg="http://schemas.microsoft.com/office/drawing/2016/SVG/main" r:embed="rId22"/>
                               </a:ext>
                             </a:extLst>
                           </a:blip>
@@ -2195,13 +2187,13 @@
                           <pic:cNvPicPr/>
                         </pic:nvPicPr>
                         <pic:blipFill>
-                          <a:blip r:embed="rId25" cstate="print">
+                          <a:blip r:embed="rId21" cstate="print">
                             <a:extLst>
                               <a:ext uri="{28A0092B-C50C-407E-A947-70E740481C1C}">
                                 <a14:useLocalDpi xmlns:a14="http://schemas.microsoft.com/office/drawing/2010/main" val="0"/>
                               </a:ext>
                               <a:ext uri="{96DAC541-7B7A-43D3-8B79-37D633B846F1}">
-                                <asvg:svgBlip xmlns:asvg="http://schemas.microsoft.com/office/drawing/2016/SVG/main" r:embed="rId26"/>
+                                <asvg:svgBlip xmlns:asvg="http://schemas.microsoft.com/office/drawing/2016/SVG/main" r:embed="rId22"/>
                               </a:ext>
                             </a:extLst>
                           </a:blip>
@@ -2261,13 +2253,13 @@
                           <pic:cNvPicPr/>
                         </pic:nvPicPr>
                         <pic:blipFill>
-                          <a:blip r:embed="rId25" cstate="print">
+                          <a:blip r:embed="rId21" cstate="print">
                             <a:extLst>
                               <a:ext uri="{28A0092B-C50C-407E-A947-70E740481C1C}">
                                 <a14:useLocalDpi xmlns:a14="http://schemas.microsoft.com/office/drawing/2010/main" val="0"/>
                               </a:ext>
                               <a:ext uri="{96DAC541-7B7A-43D3-8B79-37D633B846F1}">
-                                <asvg:svgBlip xmlns:asvg="http://schemas.microsoft.com/office/drawing/2016/SVG/main" r:embed="rId26"/>
+                                <asvg:svgBlip xmlns:asvg="http://schemas.microsoft.com/office/drawing/2016/SVG/main" r:embed="rId22"/>
                               </a:ext>
                             </a:extLst>
                           </a:blip>
@@ -2367,13 +2359,13 @@
                           <pic:cNvPicPr/>
                         </pic:nvPicPr>
                         <pic:blipFill>
-                          <a:blip r:embed="rId25" cstate="print">
+                          <a:blip r:embed="rId21" cstate="print">
                             <a:extLst>
                               <a:ext uri="{28A0092B-C50C-407E-A947-70E740481C1C}">
                                 <a14:useLocalDpi xmlns:a14="http://schemas.microsoft.com/office/drawing/2010/main" val="0"/>
                               </a:ext>
                               <a:ext uri="{96DAC541-7B7A-43D3-8B79-37D633B846F1}">
-                                <asvg:svgBlip xmlns:asvg="http://schemas.microsoft.com/office/drawing/2016/SVG/main" r:embed="rId26"/>
+                                <asvg:svgBlip xmlns:asvg="http://schemas.microsoft.com/office/drawing/2016/SVG/main" r:embed="rId22"/>
                               </a:ext>
                             </a:extLst>
                           </a:blip>
@@ -2433,13 +2425,13 @@
                           <pic:cNvPicPr/>
                         </pic:nvPicPr>
                         <pic:blipFill>
-                          <a:blip r:embed="rId25" cstate="print">
+                          <a:blip r:embed="rId21" cstate="print">
                             <a:extLst>
                               <a:ext uri="{28A0092B-C50C-407E-A947-70E740481C1C}">
                                 <a14:useLocalDpi xmlns:a14="http://schemas.microsoft.com/office/drawing/2010/main" val="0"/>
                               </a:ext>
                               <a:ext uri="{96DAC541-7B7A-43D3-8B79-37D633B846F1}">
-                                <asvg:svgBlip xmlns:asvg="http://schemas.microsoft.com/office/drawing/2016/SVG/main" r:embed="rId26"/>
+                                <asvg:svgBlip xmlns:asvg="http://schemas.microsoft.com/office/drawing/2016/SVG/main" r:embed="rId22"/>
                               </a:ext>
                             </a:extLst>
                           </a:blip>
@@ -2499,13 +2491,13 @@
                           <pic:cNvPicPr/>
                         </pic:nvPicPr>
                         <pic:blipFill>
-                          <a:blip r:embed="rId25" cstate="print">
+                          <a:blip r:embed="rId21" cstate="print">
                             <a:extLst>
                               <a:ext uri="{28A0092B-C50C-407E-A947-70E740481C1C}">
                                 <a14:useLocalDpi xmlns:a14="http://schemas.microsoft.com/office/drawing/2010/main" val="0"/>
                               </a:ext>
                               <a:ext uri="{96DAC541-7B7A-43D3-8B79-37D633B846F1}">
-                                <asvg:svgBlip xmlns:asvg="http://schemas.microsoft.com/office/drawing/2016/SVG/main" r:embed="rId26"/>
+                                <asvg:svgBlip xmlns:asvg="http://schemas.microsoft.com/office/drawing/2016/SVG/main" r:embed="rId22"/>
                               </a:ext>
                             </a:extLst>
                           </a:blip>
@@ -2639,24 +2631,11 @@
       <w:pPr>
         <w:pStyle w:val="Heading1"/>
       </w:pPr>
-      <w:commentRangeStart w:id="3"/>
       <w:r>
         <w:t xml:space="preserve">Setting up the </w:t>
       </w:r>
       <w:r>
         <w:t>Willow</w:t>
-      </w:r>
-      <w:commentRangeEnd w:id="3"/>
-      <w:r>
-        <w:rPr>
-          <w:rStyle w:val="CommentReference"/>
-          <w:rFonts w:eastAsiaTheme="minorEastAsia" w:cstheme="minorBidi"/>
-          <w:b w:val="0"/>
-          <w:bCs w:val="0"/>
-          <w:color w:val="auto"/>
-          <w:lang w:val="en-CA"/>
-        </w:rPr>
-        <w:commentReference w:id="3"/>
       </w:r>
     </w:p>
     <w:p>
@@ -2866,27 +2845,7 @@
           <w:i/>
           <w:iCs/>
         </w:rPr>
-        <w:t xml:space="preserve"> </w:t>
-      </w:r>
-      <w:proofErr w:type="spellStart"/>
-      <w:r>
-        <w:rPr>
-          <w:b/>
-          <w:bCs/>
-          <w:i/>
-          <w:iCs/>
-        </w:rPr>
-        <w:t>AssistiveTouch</w:t>
-      </w:r>
-      <w:proofErr w:type="spellEnd"/>
-      <w:r>
-        <w:rPr>
-          <w:b/>
-          <w:bCs/>
-          <w:i/>
-          <w:iCs/>
-        </w:rPr>
-        <w:t xml:space="preserve"> </w:t>
+        <w:t xml:space="preserve"> AssistiveTouch </w:t>
       </w:r>
       <w:r>
         <w:t>&gt;</w:t>
@@ -2946,10 +2905,10 @@
                 <w:noProof/>
               </w:rPr>
               <w:drawing>
-                <wp:inline distT="0" distB="0" distL="0" distR="0" wp14:anchorId="3F5B4648" wp14:editId="42098285">
+                <wp:inline distT="0" distB="0" distL="0" distR="0" wp14:anchorId="3F5B4648" wp14:editId="5CB65569">
                   <wp:extent cx="2802883" cy="3762375"/>
                   <wp:effectExtent l="0" t="0" r="0" b="0"/>
-                  <wp:docPr id="1900476936" name="Picture 1"/>
+                  <wp:docPr id="1900476936" name="Picture 1" descr="A diagram of the willow hub showing the hub switch connections"/>
                   <wp:cNvGraphicFramePr>
                     <a:graphicFrameLocks xmlns:a="http://schemas.openxmlformats.org/drawingml/2006/main" noChangeAspect="1"/>
                   </wp:cNvGraphicFramePr>
@@ -2957,11 +2916,11 @@
                     <a:graphicData uri="http://schemas.openxmlformats.org/drawingml/2006/picture">
                       <pic:pic xmlns:pic="http://schemas.openxmlformats.org/drawingml/2006/picture">
                         <pic:nvPicPr>
-                          <pic:cNvPr id="1900476936" name=""/>
+                          <pic:cNvPr id="1900476936" name="Picture 1" descr="A diagram of the willow hub showing the hub switch connections"/>
                           <pic:cNvPicPr/>
                         </pic:nvPicPr>
                         <pic:blipFill>
-                          <a:blip r:embed="rId27"/>
+                          <a:blip r:embed="rId23"/>
                           <a:stretch>
                             <a:fillRect/>
                           </a:stretch>
@@ -3115,10 +3074,10 @@
           <w:noProof/>
         </w:rPr>
         <w:drawing>
-          <wp:inline distT="0" distB="0" distL="0" distR="0" wp14:anchorId="0BA9F1C1" wp14:editId="41C5635C">
+          <wp:inline distT="0" distB="0" distL="0" distR="0" wp14:anchorId="0BA9F1C1" wp14:editId="5B9A5440">
             <wp:extent cx="5943600" cy="1483360"/>
             <wp:effectExtent l="0" t="0" r="0" b="2540"/>
-            <wp:docPr id="1465359832" name="Picture 1" descr="A black and white image of a device&#10;&#10;Description automatically generated"/>
+            <wp:docPr id="1465359832" name="Picture 1" descr="A generic diagram showing how to connect the Willow to a device"/>
             <wp:cNvGraphicFramePr>
               <a:graphicFrameLocks xmlns:a="http://schemas.openxmlformats.org/drawingml/2006/main" noChangeAspect="1"/>
             </wp:cNvGraphicFramePr>
@@ -3126,11 +3085,11 @@
               <a:graphicData uri="http://schemas.openxmlformats.org/drawingml/2006/picture">
                 <pic:pic xmlns:pic="http://schemas.openxmlformats.org/drawingml/2006/picture">
                   <pic:nvPicPr>
-                    <pic:cNvPr id="1465359832" name="Picture 1" descr="A black and white image of a device&#10;&#10;Description automatically generated"/>
+                    <pic:cNvPr id="1465359832" name="Picture 1" descr="A generic diagram showing how to connect the Willow to a device"/>
                     <pic:cNvPicPr/>
                   </pic:nvPicPr>
                   <pic:blipFill>
-                    <a:blip r:embed="rId28"/>
+                    <a:blip r:embed="rId24"/>
                     <a:stretch>
                       <a:fillRect/>
                     </a:stretch>
@@ -3197,10 +3156,10 @@
           <w:noProof/>
         </w:rPr>
         <w:drawing>
-          <wp:inline distT="0" distB="0" distL="0" distR="0" wp14:anchorId="592191B1" wp14:editId="4BFDA73E">
+          <wp:inline distT="0" distB="0" distL="0" distR="0" wp14:anchorId="592191B1" wp14:editId="14C904F0">
             <wp:extent cx="5943600" cy="1485900"/>
             <wp:effectExtent l="0" t="0" r="0" b="0"/>
-            <wp:docPr id="1739508642" name="Picture 1" descr="A black and white image of a device&#10;&#10;Description automatically generated"/>
+            <wp:docPr id="1739508642" name="Picture 1" descr="A diagram showing how to connect the Willow to an iPhone"/>
             <wp:cNvGraphicFramePr>
               <a:graphicFrameLocks xmlns:a="http://schemas.openxmlformats.org/drawingml/2006/main" noChangeAspect="1"/>
             </wp:cNvGraphicFramePr>
@@ -3208,11 +3167,11 @@
               <a:graphicData uri="http://schemas.openxmlformats.org/drawingml/2006/picture">
                 <pic:pic xmlns:pic="http://schemas.openxmlformats.org/drawingml/2006/picture">
                   <pic:nvPicPr>
-                    <pic:cNvPr id="1739508642" name="Picture 1" descr="A black and white image of a device&#10;&#10;Description automatically generated"/>
+                    <pic:cNvPr id="1739508642" name="Picture 1" descr="A diagram showing how to connect the Willow to an iPhone"/>
                     <pic:cNvPicPr/>
                   </pic:nvPicPr>
                   <pic:blipFill>
-                    <a:blip r:embed="rId29"/>
+                    <a:blip r:embed="rId25"/>
                     <a:stretch>
                       <a:fillRect/>
                     </a:stretch>
@@ -3267,10 +3226,10 @@
           <w:noProof/>
         </w:rPr>
         <w:drawing>
-          <wp:inline distT="0" distB="0" distL="0" distR="0" wp14:anchorId="3A5D8F9D" wp14:editId="082DABE6">
+          <wp:inline distT="0" distB="0" distL="0" distR="0" wp14:anchorId="3A5D8F9D" wp14:editId="0CCC4066">
             <wp:extent cx="5943600" cy="1483995"/>
             <wp:effectExtent l="0" t="0" r="0" b="1905"/>
-            <wp:docPr id="1267316744" name="Picture 1" descr="A black and white rectangular object with text&#10;&#10;Description automatically generated"/>
+            <wp:docPr id="1267316744" name="Picture 1" descr="A diagram showing how to connect the Willow to a Bluetooth device"/>
             <wp:cNvGraphicFramePr>
               <a:graphicFrameLocks xmlns:a="http://schemas.openxmlformats.org/drawingml/2006/main" noChangeAspect="1"/>
             </wp:cNvGraphicFramePr>
@@ -3278,11 +3237,11 @@
               <a:graphicData uri="http://schemas.openxmlformats.org/drawingml/2006/picture">
                 <pic:pic xmlns:pic="http://schemas.openxmlformats.org/drawingml/2006/picture">
                   <pic:nvPicPr>
-                    <pic:cNvPr id="1267316744" name="Picture 1" descr="A black and white rectangular object with text&#10;&#10;Description automatically generated"/>
+                    <pic:cNvPr id="1267316744" name="Picture 1" descr="A diagram showing how to connect the Willow to a Bluetooth device"/>
                     <pic:cNvPicPr/>
                   </pic:nvPicPr>
                   <pic:blipFill>
-                    <a:blip r:embed="rId30"/>
+                    <a:blip r:embed="rId26"/>
                     <a:stretch>
                       <a:fillRect/>
                     </a:stretch>
@@ -5742,7 +5701,7 @@
                 <w:lang w:eastAsia="en-CA"/>
               </w:rPr>
             </w:pPr>
-            <w:bookmarkStart w:id="4" w:name="_Toc157703245"/>
+            <w:bookmarkStart w:id="2" w:name="_Toc157703245"/>
             <w:r>
               <w:rPr>
                 <w:b/>
@@ -5770,7 +5729,7 @@
               </w:rPr>
               <w:t xml:space="preserve"> Joystick</w:t>
             </w:r>
-            <w:bookmarkEnd w:id="4"/>
+            <w:bookmarkEnd w:id="2"/>
           </w:p>
           <w:p>
             <w:pPr>
@@ -5894,7 +5853,7 @@
                 <w:bCs/>
               </w:rPr>
             </w:pPr>
-            <w:bookmarkStart w:id="5" w:name="_Toc157703246"/>
+            <w:bookmarkStart w:id="3" w:name="_Toc157703246"/>
             <w:r>
               <w:rPr>
                 <w:b/>
@@ -5916,7 +5875,7 @@
               </w:rPr>
               <w:t xml:space="preserve"> Hub</w:t>
             </w:r>
-            <w:bookmarkEnd w:id="5"/>
+            <w:bookmarkEnd w:id="3"/>
           </w:p>
           <w:p>
             <w:pPr>
@@ -6246,7 +6205,7 @@
       <w:r>
         <w:t xml:space="preserve">If the issue persists, contact the maker of your device or Makers Making Change at </w:t>
       </w:r>
-      <w:hyperlink r:id="rId31" w:history="1">
+      <w:hyperlink r:id="rId27" w:history="1">
         <w:r>
           <w:rPr>
             <w:rStyle w:val="Hyperlink"/>
@@ -6256,8 +6215,8 @@
       </w:hyperlink>
     </w:p>
     <w:sectPr>
-      <w:headerReference w:type="default" r:id="rId32"/>
-      <w:footerReference w:type="default" r:id="rId33"/>
+      <w:headerReference w:type="default" r:id="rId28"/>
+      <w:footerReference w:type="default" r:id="rId29"/>
       <w:pgSz w:w="12240" w:h="15840"/>
       <w:pgMar w:top="1440" w:right="1440" w:bottom="1440" w:left="1440" w:header="708" w:footer="708" w:gutter="0"/>
       <w:cols w:space="708"/>
@@ -6265,64 +6224,6 @@
     </w:sectPr>
   </w:body>
 </w:document>
-</file>
-
-<file path=word/comments.xml><?xml version="1.0" encoding="utf-8"?>
-<w:comments xmlns:wpc="http://schemas.microsoft.com/office/word/2010/wordprocessingCanvas" xmlns:cx="http://schemas.microsoft.com/office/drawing/2014/chartex" xmlns:cx1="http://schemas.microsoft.com/office/drawing/2015/9/8/chartex" xmlns:cx2="http://schemas.microsoft.com/office/drawing/2015/10/21/chartex" xmlns:cx3="http://schemas.microsoft.com/office/drawing/2016/5/9/chartex" xmlns:cx4="http://schemas.microsoft.com/office/drawing/2016/5/10/chartex" xmlns:cx5="http://schemas.microsoft.com/office/drawing/2016/5/11/chartex" xmlns:cx6="http://schemas.microsoft.com/office/drawing/2016/5/12/chartex" xmlns:cx7="http://schemas.microsoft.com/office/drawing/2016/5/13/chartex" xmlns:cx8="http://schemas.microsoft.com/office/drawing/2016/5/14/chartex" xmlns:mc="http://schemas.openxmlformats.org/markup-compatibility/2006" xmlns:aink="http://schemas.microsoft.com/office/drawing/2016/ink" xmlns:am3d="http://schemas.microsoft.com/office/drawing/2017/model3d" xmlns:o="urn:schemas-microsoft-com:office:office" xmlns:oel="http://schemas.microsoft.com/office/2019/extlst" xmlns:r="http://schemas.openxmlformats.org/officeDocument/2006/relationships" xmlns:m="http://schemas.openxmlformats.org/officeDocument/2006/math" xmlns:v="urn:schemas-microsoft-com:vml" xmlns:wp14="http://schemas.microsoft.com/office/word/2010/wordprocessingDrawing" xmlns:wp="http://schemas.openxmlformats.org/drawingml/2006/wordprocessingDrawing" xmlns:w10="urn:schemas-microsoft-com:office:word" xmlns:w="http://schemas.openxmlformats.org/wordprocessingml/2006/main" xmlns:w14="http://schemas.microsoft.com/office/word/2010/wordml" xmlns:w15="http://schemas.microsoft.com/office/word/2012/wordml" xmlns:w16cex="http://schemas.microsoft.com/office/word/2018/wordml/cex" xmlns:w16cid="http://schemas.microsoft.com/office/word/2016/wordml/cid" xmlns:w16="http://schemas.microsoft.com/office/word/2018/wordml" xmlns:w16du="http://schemas.microsoft.com/office/word/2023/wordml/word16du" xmlns:w16sdtdh="http://schemas.microsoft.com/office/word/2020/wordml/sdtdatahash" xmlns:w16sdtfl="http://schemas.microsoft.com/office/word/2024/wordml/sdtformatlock" xmlns:w16se="http://schemas.microsoft.com/office/word/2015/wordml/symex" xmlns:wpg="http://schemas.microsoft.com/office/word/2010/wordprocessingGroup" xmlns:wpi="http://schemas.microsoft.com/office/word/2010/wordprocessingInk" xmlns:wne="http://schemas.microsoft.com/office/word/2006/wordml" xmlns:wps="http://schemas.microsoft.com/office/word/2010/wordprocessingShape" mc:Ignorable="w14 w15 w16se w16cid w16 w16cex w16sdtdh w16sdtfl w16du wp14">
-  <w:comment w:id="2" w:author="Brad Wellington" w:date="2025-01-28T15:07:00Z" w:initials="BW">
-    <w:p>
-      <w:pPr>
-        <w:pStyle w:val="CommentText"/>
-      </w:pPr>
-      <w:r>
-        <w:rPr>
-          <w:rStyle w:val="CommentReference"/>
-        </w:rPr>
-        <w:annotationRef/>
-      </w:r>
-      <w:r>
-        <w:t>Update</w:t>
-      </w:r>
-    </w:p>
-  </w:comment>
-  <w:comment w:id="3" w:author="Josie Versloot" w:date="2025-02-11T18:30:00Z" w:initials="JV">
-    <w:p>
-      <w:pPr>
-        <w:pStyle w:val="CommentText"/>
-      </w:pPr>
-      <w:r>
-        <w:rPr>
-          <w:rStyle w:val="CommentReference"/>
-        </w:rPr>
-        <w:annotationRef/>
-      </w:r>
-      <w:r>
-        <w:t>Maybe briefly mention/show the mount adapters somewhere in here just so people know there are mounting options</w:t>
-      </w:r>
-    </w:p>
-  </w:comment>
-</w:comments>
-</file>
-
-<file path=word/commentsExtended.xml><?xml version="1.0" encoding="utf-8"?>
-<w15:commentsEx xmlns:wpc="http://schemas.microsoft.com/office/word/2010/wordprocessingCanvas" xmlns:cx="http://schemas.microsoft.com/office/drawing/2014/chartex" xmlns:cx1="http://schemas.microsoft.com/office/drawing/2015/9/8/chartex" xmlns:cx2="http://schemas.microsoft.com/office/drawing/2015/10/21/chartex" xmlns:cx3="http://schemas.microsoft.com/office/drawing/2016/5/9/chartex" xmlns:cx4="http://schemas.microsoft.com/office/drawing/2016/5/10/chartex" xmlns:cx5="http://schemas.microsoft.com/office/drawing/2016/5/11/chartex" xmlns:cx6="http://schemas.microsoft.com/office/drawing/2016/5/12/chartex" xmlns:cx7="http://schemas.microsoft.com/office/drawing/2016/5/13/chartex" xmlns:cx8="http://schemas.microsoft.com/office/drawing/2016/5/14/chartex" xmlns:mc="http://schemas.openxmlformats.org/markup-compatibility/2006" xmlns:aink="http://schemas.microsoft.com/office/drawing/2016/ink" xmlns:am3d="http://schemas.microsoft.com/office/drawing/2017/model3d" xmlns:o="urn:schemas-microsoft-com:office:office" xmlns:oel="http://schemas.microsoft.com/office/2019/extlst" xmlns:r="http://schemas.openxmlformats.org/officeDocument/2006/relationships" xmlns:m="http://schemas.openxmlformats.org/officeDocument/2006/math" xmlns:v="urn:schemas-microsoft-com:vml" xmlns:wp14="http://schemas.microsoft.com/office/word/2010/wordprocessingDrawing" xmlns:wp="http://schemas.openxmlformats.org/drawingml/2006/wordprocessingDrawing" xmlns:w10="urn:schemas-microsoft-com:office:word" xmlns:w="http://schemas.openxmlformats.org/wordprocessingml/2006/main" xmlns:w14="http://schemas.microsoft.com/office/word/2010/wordml" xmlns:w15="http://schemas.microsoft.com/office/word/2012/wordml" xmlns:w16cex="http://schemas.microsoft.com/office/word/2018/wordml/cex" xmlns:w16cid="http://schemas.microsoft.com/office/word/2016/wordml/cid" xmlns:w16="http://schemas.microsoft.com/office/word/2018/wordml" xmlns:w16du="http://schemas.microsoft.com/office/word/2023/wordml/word16du" xmlns:w16sdtdh="http://schemas.microsoft.com/office/word/2020/wordml/sdtdatahash" xmlns:w16sdtfl="http://schemas.microsoft.com/office/word/2024/wordml/sdtformatlock" xmlns:w16se="http://schemas.microsoft.com/office/word/2015/wordml/symex" xmlns:wpg="http://schemas.microsoft.com/office/word/2010/wordprocessingGroup" xmlns:wpi="http://schemas.microsoft.com/office/word/2010/wordprocessingInk" xmlns:wne="http://schemas.microsoft.com/office/word/2006/wordml" xmlns:wps="http://schemas.microsoft.com/office/word/2010/wordprocessingShape" mc:Ignorable="w14 w15 w16se w16cid w16 w16cex w16sdtdh w16sdtfl w16du wp14">
-  <w15:commentEx w15:paraId="2C820213" w15:done="1"/>
-  <w15:commentEx w15:paraId="7D70BCC3" w15:done="1"/>
-</w15:commentsEx>
-</file>
-
-<file path=word/commentsExtensible.xml><?xml version="1.0" encoding="utf-8"?>
-<w16cex:commentsExtensible xmlns:wpc="http://schemas.microsoft.com/office/word/2010/wordprocessingCanvas" xmlns:cx="http://schemas.microsoft.com/office/drawing/2014/chartex" xmlns:cx1="http://schemas.microsoft.com/office/drawing/2015/9/8/chartex" xmlns:cx2="http://schemas.microsoft.com/office/drawing/2015/10/21/chartex" xmlns:cx3="http://schemas.microsoft.com/office/drawing/2016/5/9/chartex" xmlns:cx4="http://schemas.microsoft.com/office/drawing/2016/5/10/chartex" xmlns:cx5="http://schemas.microsoft.com/office/drawing/2016/5/11/chartex" xmlns:cx6="http://schemas.microsoft.com/office/drawing/2016/5/12/chartex" xmlns:cx7="http://schemas.microsoft.com/office/drawing/2016/5/13/chartex" xmlns:cx8="http://schemas.microsoft.com/office/drawing/2016/5/14/chartex" xmlns:cr="http://schemas.microsoft.com/office/comments/2020/reactions" xmlns:mc="http://schemas.openxmlformats.org/markup-compatibility/2006" xmlns:aink="http://schemas.microsoft.com/office/drawing/2016/ink" xmlns:am3d="http://schemas.microsoft.com/office/drawing/2017/model3d" xmlns:o="urn:schemas-microsoft-com:office:office" xmlns:oel="http://schemas.microsoft.com/office/2019/extlst" xmlns:r="http://schemas.openxmlformats.org/officeDocument/2006/relationships" xmlns:m="http://schemas.openxmlformats.org/officeDocument/2006/math" xmlns:v="urn:schemas-microsoft-com:vml" xmlns:wp14="http://schemas.microsoft.com/office/word/2010/wordprocessingDrawing" xmlns:wp="http://schemas.openxmlformats.org/drawingml/2006/wordprocessingDrawing" xmlns:w10="urn:schemas-microsoft-com:office:word" xmlns:w="http://schemas.openxmlformats.org/wordprocessingml/2006/main" xmlns:w14="http://schemas.microsoft.com/office/word/2010/wordml" xmlns:w15="http://schemas.microsoft.com/office/word/2012/wordml" xmlns:w16cex="http://schemas.microsoft.com/office/word/2018/wordml/cex" xmlns:w16cid="http://schemas.microsoft.com/office/word/2016/wordml/cid" xmlns:w16="http://schemas.microsoft.com/office/word/2018/wordml" xmlns:w16du="http://schemas.microsoft.com/office/word/2023/wordml/word16du" xmlns:w16sdtdh="http://schemas.microsoft.com/office/word/2020/wordml/sdtdatahash" xmlns:w16sdtfl="http://schemas.microsoft.com/office/word/2024/wordml/sdtformatlock" xmlns:w16se="http://schemas.microsoft.com/office/word/2015/wordml/symex" xmlns:wpg="http://schemas.microsoft.com/office/word/2010/wordprocessingGroup" xmlns:wpi="http://schemas.microsoft.com/office/word/2010/wordprocessingInk" xmlns:wne="http://schemas.microsoft.com/office/word/2006/wordml" xmlns:wps="http://schemas.microsoft.com/office/word/2010/wordprocessingShape" mc:Ignorable="w14 w15 w16se w16cid w16 w16cex w16sdtdh w16sdtfl cr w16du wp14">
-  <w16cex:commentExtensible w16cex:durableId="7089D10D" w16cex:dateUtc="2025-01-28T23:07:00Z"/>
-  <w16cex:commentExtensible w16cex:durableId="5EB381A4" w16cex:dateUtc="2025-02-11T22:30:00Z"/>
-</w16cex:commentsExtensible>
-</file>
-
-<file path=word/commentsIds.xml><?xml version="1.0" encoding="utf-8"?>
-<w16cid:commentsIds xmlns:wpc="http://schemas.microsoft.com/office/word/2010/wordprocessingCanvas" xmlns:cx="http://schemas.microsoft.com/office/drawing/2014/chartex" xmlns:cx1="http://schemas.microsoft.com/office/drawing/2015/9/8/chartex" xmlns:cx2="http://schemas.microsoft.com/office/drawing/2015/10/21/chartex" xmlns:cx3="http://schemas.microsoft.com/office/drawing/2016/5/9/chartex" xmlns:cx4="http://schemas.microsoft.com/office/drawing/2016/5/10/chartex" xmlns:cx5="http://schemas.microsoft.com/office/drawing/2016/5/11/chartex" xmlns:cx6="http://schemas.microsoft.com/office/drawing/2016/5/12/chartex" xmlns:cx7="http://schemas.microsoft.com/office/drawing/2016/5/13/chartex" xmlns:cx8="http://schemas.microsoft.com/office/drawing/2016/5/14/chartex" xmlns:mc="http://schemas.openxmlformats.org/markup-compatibility/2006" xmlns:aink="http://schemas.microsoft.com/office/drawing/2016/ink" xmlns:am3d="http://schemas.microsoft.com/office/drawing/2017/model3d" xmlns:o="urn:schemas-microsoft-com:office:office" xmlns:oel="http://schemas.microsoft.com/office/2019/extlst" xmlns:r="http://schemas.openxmlformats.org/officeDocument/2006/relationships" xmlns:m="http://schemas.openxmlformats.org/officeDocument/2006/math" xmlns:v="urn:schemas-microsoft-com:vml" xmlns:wp14="http://schemas.microsoft.com/office/word/2010/wordprocessingDrawing" xmlns:wp="http://schemas.openxmlformats.org/drawingml/2006/wordprocessingDrawing" xmlns:w10="urn:schemas-microsoft-com:office:word" xmlns:w="http://schemas.openxmlformats.org/wordprocessingml/2006/main" xmlns:w14="http://schemas.microsoft.com/office/word/2010/wordml" xmlns:w15="http://schemas.microsoft.com/office/word/2012/wordml" xmlns:w16cex="http://schemas.microsoft.com/office/word/2018/wordml/cex" xmlns:w16cid="http://schemas.microsoft.com/office/word/2016/wordml/cid" xmlns:w16="http://schemas.microsoft.com/office/word/2018/wordml" xmlns:w16du="http://schemas.microsoft.com/office/word/2023/wordml/word16du" xmlns:w16sdtdh="http://schemas.microsoft.com/office/word/2020/wordml/sdtdatahash" xmlns:w16sdtfl="http://schemas.microsoft.com/office/word/2024/wordml/sdtformatlock" xmlns:w16se="http://schemas.microsoft.com/office/word/2015/wordml/symex" xmlns:wpg="http://schemas.microsoft.com/office/word/2010/wordprocessingGroup" xmlns:wpi="http://schemas.microsoft.com/office/word/2010/wordprocessingInk" xmlns:wne="http://schemas.microsoft.com/office/word/2006/wordml" xmlns:wps="http://schemas.microsoft.com/office/word/2010/wordprocessingShape" mc:Ignorable="w14 w15 w16se w16cid w16 w16cex w16sdtdh w16sdtfl w16du wp14">
-  <w16cid:commentId w16cid:paraId="2C820213" w16cid:durableId="7089D10D"/>
-  <w16cid:commentId w16cid:paraId="7D70BCC3" w16cid:durableId="5EB381A4"/>
-</w16cid:commentsIds>
 </file>
 
 <file path=word/endnotes.xml><?xml version="1.0" encoding="utf-8"?>
@@ -6391,7 +6292,7 @@
                   <a:blip r:embed="rId1">
                     <a:extLst>
                       <a:ext uri="{C183D7F6-B498-43B3-948B-1728B52AA6E4}">
-                        <adec:decorative xmlns="" xmlns:o="urn:schemas-microsoft-com:office:office" xmlns:v="urn:schemas-microsoft-com:vml" xmlns:w10="urn:schemas-microsoft-com:office:word" xmlns:w="http://schemas.openxmlformats.org/wordprocessingml/2006/main" xmlns:a14="http://schemas.microsoft.com/office/drawing/2010/main" xmlns:adec="http://schemas.microsoft.com/office/drawing/2017/decorative" xmlns:arto="http://schemas.microsoft.com/office/word/2006/arto" val="1"/>
+                        <adec:decorative xmlns:arto="http://schemas.microsoft.com/office/word/2006/arto" xmlns:adec="http://schemas.microsoft.com/office/drawing/2017/decorative" xmlns:a14="http://schemas.microsoft.com/office/drawing/2010/main" xmlns:w="http://schemas.openxmlformats.org/wordprocessingml/2006/main" xmlns:w10="urn:schemas-microsoft-com:office:word" xmlns:v="urn:schemas-microsoft-com:vml" xmlns:o="urn:schemas-microsoft-com:office:office" xmlns="" val="1"/>
                       </a:ext>
                     </a:extLst>
                   </a:blip>
@@ -6436,7 +6337,23 @@
         <w:sz w:val="16"/>
         <w:szCs w:val="16"/>
       </w:rPr>
-      <w:t xml:space="preserve">2024 </w:t>
+      <w:t>202</w:t>
+    </w:r>
+    <w:r>
+      <w:rPr>
+        <w:color w:val="404040" w:themeColor="text1" w:themeTint="BF"/>
+        <w:sz w:val="16"/>
+        <w:szCs w:val="16"/>
+      </w:rPr>
+      <w:t>5</w:t>
+    </w:r>
+    <w:r>
+      <w:rPr>
+        <w:color w:val="404040" w:themeColor="text1" w:themeTint="BF"/>
+        <w:sz w:val="16"/>
+        <w:szCs w:val="16"/>
+      </w:rPr>
+      <w:t xml:space="preserve"> </w:t>
     </w:r>
     <w:r>
       <w:rPr>
@@ -6879,7 +6796,7 @@
                                   </pic:cNvPicPr>
                                 </pic:nvPicPr>
                                 <pic:blipFill>
-                                  <a:blip r:embed="rId2">
+                                  <a:blip r:embed="rId1">
                                     <a:extLst>
                                       <a:ext uri="{28A0092B-C50C-407E-A947-70E740481C1C}">
                                         <a14:useLocalDpi xmlns:a14="http://schemas.microsoft.com/office/drawing/2010/main" val="0"/>
@@ -6937,7 +6854,7 @@
         <w:sz w:val="16"/>
         <w:szCs w:val="16"/>
       </w:rPr>
-      <w:t>0.1.0</w:t>
+      <w:t>1.0</w:t>
     </w:r>
     <w:r>
       <w:rPr>
@@ -6947,7 +6864,7 @@
         <w:sz w:val="16"/>
         <w:szCs w:val="16"/>
       </w:rPr>
-      <w:t xml:space="preserve"> | </w:t>
+      <w:t xml:space="preserve">| </w:t>
     </w:r>
     <w:r>
       <w:rPr>
@@ -6957,7 +6874,27 @@
         <w:sz w:val="16"/>
         <w:szCs w:val="16"/>
       </w:rPr>
-      <w:t>October 2024</w:t>
+      <w:t>March</w:t>
+    </w:r>
+    <w:r>
+      <w:rPr>
+        <w:b/>
+        <w:bCs/>
+        <w:color w:val="646464"/>
+        <w:sz w:val="16"/>
+        <w:szCs w:val="16"/>
+      </w:rPr>
+      <w:t xml:space="preserve"> 20</w:t>
+    </w:r>
+    <w:r>
+      <w:rPr>
+        <w:b/>
+        <w:bCs/>
+        <w:color w:val="646464"/>
+        <w:sz w:val="16"/>
+        <w:szCs w:val="16"/>
+      </w:rPr>
+      <w:t>25</w:t>
     </w:r>
   </w:p>
   <w:p>
@@ -12166,17 +12103,6 @@
     <w:abstractNumId w:val="19"/>
   </w:num>
 </w:numbering>
-</file>
-
-<file path=word/people.xml><?xml version="1.0" encoding="utf-8"?>
-<w15:people xmlns:wpc="http://schemas.microsoft.com/office/word/2010/wordprocessingCanvas" xmlns:cx="http://schemas.microsoft.com/office/drawing/2014/chartex" xmlns:cx1="http://schemas.microsoft.com/office/drawing/2015/9/8/chartex" xmlns:cx2="http://schemas.microsoft.com/office/drawing/2015/10/21/chartex" xmlns:cx3="http://schemas.microsoft.com/office/drawing/2016/5/9/chartex" xmlns:cx4="http://schemas.microsoft.com/office/drawing/2016/5/10/chartex" xmlns:cx5="http://schemas.microsoft.com/office/drawing/2016/5/11/chartex" xmlns:cx6="http://schemas.microsoft.com/office/drawing/2016/5/12/chartex" xmlns:cx7="http://schemas.microsoft.com/office/drawing/2016/5/13/chartex" xmlns:cx8="http://schemas.microsoft.com/office/drawing/2016/5/14/chartex" xmlns:mc="http://schemas.openxmlformats.org/markup-compatibility/2006" xmlns:aink="http://schemas.microsoft.com/office/drawing/2016/ink" xmlns:am3d="http://schemas.microsoft.com/office/drawing/2017/model3d" xmlns:o="urn:schemas-microsoft-com:office:office" xmlns:oel="http://schemas.microsoft.com/office/2019/extlst" xmlns:r="http://schemas.openxmlformats.org/officeDocument/2006/relationships" xmlns:m="http://schemas.openxmlformats.org/officeDocument/2006/math" xmlns:v="urn:schemas-microsoft-com:vml" xmlns:wp14="http://schemas.microsoft.com/office/word/2010/wordprocessingDrawing" xmlns:wp="http://schemas.openxmlformats.org/drawingml/2006/wordprocessingDrawing" xmlns:w10="urn:schemas-microsoft-com:office:word" xmlns:w="http://schemas.openxmlformats.org/wordprocessingml/2006/main" xmlns:w14="http://schemas.microsoft.com/office/word/2010/wordml" xmlns:w15="http://schemas.microsoft.com/office/word/2012/wordml" xmlns:w16cex="http://schemas.microsoft.com/office/word/2018/wordml/cex" xmlns:w16cid="http://schemas.microsoft.com/office/word/2016/wordml/cid" xmlns:w16="http://schemas.microsoft.com/office/word/2018/wordml" xmlns:w16du="http://schemas.microsoft.com/office/word/2023/wordml/word16du" xmlns:w16sdtdh="http://schemas.microsoft.com/office/word/2020/wordml/sdtdatahash" xmlns:w16sdtfl="http://schemas.microsoft.com/office/word/2024/wordml/sdtformatlock" xmlns:w16se="http://schemas.microsoft.com/office/word/2015/wordml/symex" xmlns:wpg="http://schemas.microsoft.com/office/word/2010/wordprocessingGroup" xmlns:wpi="http://schemas.microsoft.com/office/word/2010/wordprocessingInk" xmlns:wne="http://schemas.microsoft.com/office/word/2006/wordml" xmlns:wps="http://schemas.microsoft.com/office/word/2010/wordprocessingShape" mc:Ignorable="w14 w15 w16se w16cid w16 w16cex w16sdtdh w16sdtfl w16du wp14">
-  <w15:person w15:author="Brad Wellington">
-    <w15:presenceInfo w15:providerId="AD" w15:userId="S::bradw@neilsquire.ca::0e00721c-1895-413f-8160-bbc480509e80"/>
-  </w15:person>
-  <w15:person w15:author="Josie Versloot">
-    <w15:presenceInfo w15:providerId="AD" w15:userId="S::josiev@neilsquire.ca::21650351-ceaf-4c5e-acf0-be8276fefc3c"/>
-  </w15:person>
-</w15:people>
 </file>
 
 <file path=word/styles.xml><?xml version="1.0" encoding="utf-8"?>
@@ -13879,12 +13805,14 @@
 </file>
 
 <file path=customXml/item2.xml><?xml version="1.0" encoding="utf-8"?>
-<?mso-contentType ?>
-<FormTemplates xmlns="http://schemas.microsoft.com/sharepoint/v3/contenttype/forms">
-  <Display>DocumentLibraryForm</Display>
-  <Edit>DocumentLibraryForm</Edit>
-  <New>DocumentLibraryForm</New>
-</FormTemplates>
+<p:properties xmlns:p="http://schemas.microsoft.com/office/2006/metadata/properties" xmlns:xsi="http://www.w3.org/2001/XMLSchema-instance" xmlns:pc="http://schemas.microsoft.com/office/infopath/2007/PartnerControls">
+  <documentManagement>
+    <TaxCatchAll xmlns="72c39c84-b0a3-45a2-a38c-ff46bb47f11f" xsi:nil="true"/>
+    <lcf76f155ced4ddcb4097134ff3c332f xmlns="cf9f6c1f-8ad0-4eb8-bb2b-fb0b622a341e">
+      <Terms xmlns="http://schemas.microsoft.com/office/infopath/2007/PartnerControls"/>
+    </lcf76f155ced4ddcb4097134ff3c332f>
+  </documentManagement>
+</p:properties>
 </file>
 
 <file path=customXml/item3.xml><?xml version="1.0" encoding="utf-8"?>
@@ -14137,14 +14065,12 @@
 </file>
 
 <file path=customXml/item4.xml><?xml version="1.0" encoding="utf-8"?>
-<p:properties xmlns:p="http://schemas.microsoft.com/office/2006/metadata/properties" xmlns:xsi="http://www.w3.org/2001/XMLSchema-instance" xmlns:pc="http://schemas.microsoft.com/office/infopath/2007/PartnerControls">
-  <documentManagement>
-    <TaxCatchAll xmlns="72c39c84-b0a3-45a2-a38c-ff46bb47f11f" xsi:nil="true"/>
-    <lcf76f155ced4ddcb4097134ff3c332f xmlns="cf9f6c1f-8ad0-4eb8-bb2b-fb0b622a341e">
-      <Terms xmlns="http://schemas.microsoft.com/office/infopath/2007/PartnerControls"/>
-    </lcf76f155ced4ddcb4097134ff3c332f>
-  </documentManagement>
-</p:properties>
+<?mso-contentType ?>
+<FormTemplates xmlns="http://schemas.microsoft.com/sharepoint/v3/contenttype/forms">
+  <Display>DocumentLibraryForm</Display>
+  <Edit>DocumentLibraryForm</Edit>
+  <New>DocumentLibraryForm</New>
+</FormTemplates>
 </file>
 
 <file path=customXml/itemProps1.xml><?xml version="1.0" encoding="utf-8"?>
@@ -14156,9 +14082,12 @@
 </file>
 
 <file path=customXml/itemProps2.xml><?xml version="1.0" encoding="utf-8"?>
-<ds:datastoreItem xmlns:ds="http://schemas.openxmlformats.org/officeDocument/2006/customXml" ds:itemID="{ACC29BBC-5726-4142-9A8E-292B33DB533F}">
+<ds:datastoreItem xmlns:ds="http://schemas.openxmlformats.org/officeDocument/2006/customXml" ds:itemID="{81B1CED3-2719-4F34-9288-9C0D1515A53D}">
   <ds:schemaRefs>
-    <ds:schemaRef ds:uri="http://schemas.microsoft.com/sharepoint/v3/contenttype/forms"/>
+    <ds:schemaRef ds:uri="http://schemas.microsoft.com/office/2006/metadata/properties"/>
+    <ds:schemaRef ds:uri="http://schemas.microsoft.com/office/infopath/2007/PartnerControls"/>
+    <ds:schemaRef ds:uri="72c39c84-b0a3-45a2-a38c-ff46bb47f11f"/>
+    <ds:schemaRef ds:uri="cf9f6c1f-8ad0-4eb8-bb2b-fb0b622a341e"/>
   </ds:schemaRefs>
 </ds:datastoreItem>
 </file>
@@ -14183,12 +14112,9 @@
 </file>
 
 <file path=customXml/itemProps4.xml><?xml version="1.0" encoding="utf-8"?>
-<ds:datastoreItem xmlns:ds="http://schemas.openxmlformats.org/officeDocument/2006/customXml" ds:itemID="{81B1CED3-2719-4F34-9288-9C0D1515A53D}">
+<ds:datastoreItem xmlns:ds="http://schemas.openxmlformats.org/officeDocument/2006/customXml" ds:itemID="{ACC29BBC-5726-4142-9A8E-292B33DB533F}">
   <ds:schemaRefs>
-    <ds:schemaRef ds:uri="http://schemas.microsoft.com/office/2006/metadata/properties"/>
-    <ds:schemaRef ds:uri="http://schemas.microsoft.com/office/infopath/2007/PartnerControls"/>
-    <ds:schemaRef ds:uri="72c39c84-b0a3-45a2-a38c-ff46bb47f11f"/>
-    <ds:schemaRef ds:uri="cf9f6c1f-8ad0-4eb8-bb2b-fb0b622a341e"/>
+    <ds:schemaRef ds:uri="http://schemas.microsoft.com/sharepoint/v3/contenttype/forms"/>
   </ds:schemaRefs>
 </ds:datastoreItem>
 </file>
</xml_diff>

<commit_message>
Updated firmware and documentation for 4.1
</commit_message>
<xml_diff>
--- a/Documentation/Working_Documents/Willow_Joystick_Quickstart_Guide.docx
+++ b/Documentation/Working_Documents/Willow_Joystick_Quickstart_Guide.docx
@@ -2,12 +2,102 @@
 <file path=word/document.xml><?xml version="1.0" encoding="utf-8"?>
 <w:document xmlns:wpc="http://schemas.microsoft.com/office/word/2010/wordprocessingCanvas" xmlns:cx="http://schemas.microsoft.com/office/drawing/2014/chartex" xmlns:cx1="http://schemas.microsoft.com/office/drawing/2015/9/8/chartex" xmlns:cx2="http://schemas.microsoft.com/office/drawing/2015/10/21/chartex" xmlns:cx3="http://schemas.microsoft.com/office/drawing/2016/5/9/chartex" xmlns:cx4="http://schemas.microsoft.com/office/drawing/2016/5/10/chartex" xmlns:cx5="http://schemas.microsoft.com/office/drawing/2016/5/11/chartex" xmlns:cx6="http://schemas.microsoft.com/office/drawing/2016/5/12/chartex" xmlns:cx7="http://schemas.microsoft.com/office/drawing/2016/5/13/chartex" xmlns:cx8="http://schemas.microsoft.com/office/drawing/2016/5/14/chartex" xmlns:mc="http://schemas.openxmlformats.org/markup-compatibility/2006" xmlns:aink="http://schemas.microsoft.com/office/drawing/2016/ink" xmlns:am3d="http://schemas.microsoft.com/office/drawing/2017/model3d" xmlns:o="urn:schemas-microsoft-com:office:office" xmlns:oel="http://schemas.microsoft.com/office/2019/extlst" xmlns:r="http://schemas.openxmlformats.org/officeDocument/2006/relationships" xmlns:m="http://schemas.openxmlformats.org/officeDocument/2006/math" xmlns:v="urn:schemas-microsoft-com:vml" xmlns:wp14="http://schemas.microsoft.com/office/word/2010/wordprocessingDrawing" xmlns:wp="http://schemas.openxmlformats.org/drawingml/2006/wordprocessingDrawing" xmlns:w10="urn:schemas-microsoft-com:office:word" xmlns:w="http://schemas.openxmlformats.org/wordprocessingml/2006/main" xmlns:w14="http://schemas.microsoft.com/office/word/2010/wordml" xmlns:w15="http://schemas.microsoft.com/office/word/2012/wordml" xmlns:w16cex="http://schemas.microsoft.com/office/word/2018/wordml/cex" xmlns:w16cid="http://schemas.microsoft.com/office/word/2016/wordml/cid" xmlns:w16="http://schemas.microsoft.com/office/word/2018/wordml" xmlns:w16du="http://schemas.microsoft.com/office/word/2023/wordml/word16du" xmlns:w16sdtdh="http://schemas.microsoft.com/office/word/2020/wordml/sdtdatahash" xmlns:w16sdtfl="http://schemas.microsoft.com/office/word/2024/wordml/sdtformatlock" xmlns:w16se="http://schemas.microsoft.com/office/word/2015/wordml/symex" xmlns:wpg="http://schemas.microsoft.com/office/word/2010/wordprocessingGroup" xmlns:wpi="http://schemas.microsoft.com/office/word/2010/wordprocessingInk" xmlns:wne="http://schemas.microsoft.com/office/word/2006/wordml" xmlns:wps="http://schemas.microsoft.com/office/word/2010/wordprocessingShape" mc:Ignorable="w14 w15 w16se w16cid w16 w16cex w16sdtdh w16sdtfl w16du wp14">
   <w:body>
+    <w:tbl>
+      <w:tblPr>
+        <w:tblStyle w:val="TableGrid"/>
+        <w:tblpPr w:leftFromText="181" w:rightFromText="181" w:vertAnchor="text" w:horzAnchor="margin" w:tblpXSpec="right" w:tblpY="303"/>
+        <w:tblW w:w="0" w:type="auto"/>
+        <w:tblBorders>
+          <w:top w:val="none" w:sz="0" w:space="0" w:color="auto"/>
+          <w:left w:val="none" w:sz="0" w:space="0" w:color="auto"/>
+          <w:bottom w:val="none" w:sz="0" w:space="0" w:color="auto"/>
+          <w:right w:val="none" w:sz="0" w:space="0" w:color="auto"/>
+          <w:insideH w:val="none" w:sz="0" w:space="0" w:color="auto"/>
+          <w:insideV w:val="none" w:sz="0" w:space="0" w:color="auto"/>
+        </w:tblBorders>
+        <w:tblLook w:val="04A0" w:firstRow="1" w:lastRow="0" w:firstColumn="1" w:lastColumn="0" w:noHBand="0" w:noVBand="1"/>
+      </w:tblPr>
+      <w:tblGrid>
+        <w:gridCol w:w="2374"/>
+      </w:tblGrid>
+      <w:tr>
+        <w:trPr>
+          <w:trHeight w:val="770"/>
+        </w:trPr>
+        <w:tc>
+          <w:tcPr>
+            <w:tcW w:w="2374" w:type="dxa"/>
+            <w:vAlign w:val="center"/>
+          </w:tcPr>
+          <w:p>
+            <w:pPr>
+              <w:spacing w:after="160" w:line="259" w:lineRule="auto"/>
+              <w:jc w:val="center"/>
+              <w:rPr>
+                <w:b/>
+                <w:bCs/>
+              </w:rPr>
+            </w:pPr>
+            <w:bookmarkStart w:id="0" w:name="_Toc155621239"/>
+            <w:r>
+              <w:rPr>
+                <w:noProof/>
+              </w:rPr>
+              <w:drawing>
+                <wp:inline distT="0" distB="0" distL="0" distR="0" wp14:anchorId="3FA7501C" wp14:editId="46ED3C05">
+                  <wp:extent cx="1090000" cy="1083144"/>
+                  <wp:effectExtent l="0" t="0" r="0" b="3175"/>
+                  <wp:docPr id="882648889" name="Picture 1"/>
+                  <wp:cNvGraphicFramePr>
+                    <a:graphicFrameLocks xmlns:a="http://schemas.openxmlformats.org/drawingml/2006/main" noChangeAspect="1"/>
+                  </wp:cNvGraphicFramePr>
+                  <a:graphic xmlns:a="http://schemas.openxmlformats.org/drawingml/2006/main">
+                    <a:graphicData uri="http://schemas.openxmlformats.org/drawingml/2006/picture">
+                      <pic:pic xmlns:pic="http://schemas.openxmlformats.org/drawingml/2006/picture">
+                        <pic:nvPicPr>
+                          <pic:cNvPr id="882648889" name=""/>
+                          <pic:cNvPicPr/>
+                        </pic:nvPicPr>
+                        <pic:blipFill>
+                          <a:blip r:embed="rId11"/>
+                          <a:stretch>
+                            <a:fillRect/>
+                          </a:stretch>
+                        </pic:blipFill>
+                        <pic:spPr>
+                          <a:xfrm>
+                            <a:off x="0" y="0"/>
+                            <a:ext cx="1099206" cy="1092292"/>
+                          </a:xfrm>
+                          <a:prstGeom prst="rect">
+                            <a:avLst/>
+                          </a:prstGeom>
+                        </pic:spPr>
+                      </pic:pic>
+                    </a:graphicData>
+                  </a:graphic>
+                </wp:inline>
+              </w:drawing>
+            </w:r>
+            <w:hyperlink r:id="rId12" w:history="1">
+              <w:r>
+                <w:rPr>
+                  <w:rStyle w:val="Hyperlink"/>
+                  <w:sz w:val="28"/>
+                  <w:szCs w:val="28"/>
+                </w:rPr>
+                <w:t>User Guide</w:t>
+              </w:r>
+            </w:hyperlink>
+          </w:p>
+        </w:tc>
+      </w:tr>
+    </w:tbl>
     <w:p>
       <w:pPr>
         <w:pStyle w:val="Heading1"/>
         <w:spacing w:before="0"/>
       </w:pPr>
-      <w:bookmarkStart w:id="0" w:name="_Toc155621239"/>
       <w:r>
         <w:t>Introduction</w:t>
       </w:r>
@@ -66,7 +156,7 @@
         <w:rPr>
           <w:lang w:val="en-US"/>
         </w:rPr>
-        <w:t xml:space="preserve"> to control a computer, gaming console, smart phone, or tablet. </w:t>
+        <w:t xml:space="preserve"> to control a </w:t>
       </w:r>
     </w:p>
     <w:p>
@@ -79,21 +169,20 @@
         <w:rPr>
           <w:lang w:val="en-US"/>
         </w:rPr>
-        <w:t xml:space="preserve">This </w:t>
+        <w:t xml:space="preserve">computer, gaming console, smart phone, or tablet. </w:t>
       </w:r>
-      <w:proofErr w:type="spellStart"/>
+    </w:p>
+    <w:p>
+      <w:pPr>
+        <w:rPr>
+          <w:lang w:val="en-US"/>
+        </w:rPr>
+      </w:pPr>
       <w:r>
         <w:rPr>
           <w:lang w:val="en-US"/>
         </w:rPr>
-        <w:t>Quickstart</w:t>
-      </w:r>
-      <w:proofErr w:type="spellEnd"/>
-      <w:r>
-        <w:rPr>
-          <w:lang w:val="en-US"/>
-        </w:rPr>
-        <w:t xml:space="preserve"> Guide is meant to briefly introduce the functions and use of the </w:t>
+        <w:t xml:space="preserve">This Quickstart Guide is meant to briefly introduce the functions and use of the </w:t>
       </w:r>
       <w:r>
         <w:rPr>
@@ -119,40 +208,38 @@
         <mc:AlternateContent>
           <mc:Choice Requires="wpc">
             <w:drawing>
-              <wp:anchor distT="0" distB="0" distL="114300" distR="114300" simplePos="0" relativeHeight="251665408" behindDoc="1" locked="0" layoutInCell="1" allowOverlap="1" wp14:anchorId="4FC817C0" wp14:editId="14190F43">
+              <wp:anchor distT="0" distB="0" distL="114300" distR="114300" simplePos="0" relativeHeight="251665408" behindDoc="1" locked="0" layoutInCell="1" allowOverlap="1" wp14:anchorId="4FC817C0" wp14:editId="66C6853E">
                 <wp:simplePos x="0" y="0"/>
                 <wp:positionH relativeFrom="margin">
-                  <wp:posOffset>2841294</wp:posOffset>
+                  <wp:posOffset>2838450</wp:posOffset>
                 </wp:positionH>
                 <wp:positionV relativeFrom="paragraph">
-                  <wp:posOffset>185006</wp:posOffset>
+                  <wp:posOffset>182245</wp:posOffset>
                 </wp:positionV>
-                <wp:extent cx="3439795" cy="1875155"/>
-                <wp:effectExtent l="0" t="0" r="8255" b="0"/>
+                <wp:extent cx="3275965" cy="1442720"/>
+                <wp:effectExtent l="0" t="0" r="0" b="0"/>
                 <wp:wrapTight wrapText="bothSides">
                   <wp:wrapPolygon edited="0">
-                    <wp:start x="8710" y="1705"/>
-                    <wp:lineTo x="1626" y="2557"/>
-                    <wp:lineTo x="1161" y="2770"/>
-                    <wp:lineTo x="1161" y="5540"/>
-                    <wp:lineTo x="1510" y="9376"/>
-                    <wp:lineTo x="2323" y="12359"/>
-                    <wp:lineTo x="1858" y="15768"/>
-                    <wp:lineTo x="1974" y="16408"/>
-                    <wp:lineTo x="11845" y="17260"/>
-                    <wp:lineTo x="12542" y="17260"/>
-                    <wp:lineTo x="12890" y="15768"/>
-                    <wp:lineTo x="15677" y="15768"/>
-                    <wp:lineTo x="19510" y="13851"/>
-                    <wp:lineTo x="19626" y="10441"/>
-                    <wp:lineTo x="19161" y="9802"/>
-                    <wp:lineTo x="16606" y="8950"/>
-                    <wp:lineTo x="17303" y="8950"/>
-                    <wp:lineTo x="19161" y="6393"/>
-                    <wp:lineTo x="19277" y="3409"/>
-                    <wp:lineTo x="17768" y="2770"/>
-                    <wp:lineTo x="9639" y="1705"/>
-                    <wp:lineTo x="8710" y="1705"/>
+                    <wp:start x="16831" y="856"/>
+                    <wp:lineTo x="1256" y="2852"/>
+                    <wp:lineTo x="1256" y="10553"/>
+                    <wp:lineTo x="502" y="12264"/>
+                    <wp:lineTo x="502" y="13690"/>
+                    <wp:lineTo x="1130" y="15116"/>
+                    <wp:lineTo x="754" y="19680"/>
+                    <wp:lineTo x="879" y="19965"/>
+                    <wp:lineTo x="11807" y="20535"/>
+                    <wp:lineTo x="12561" y="20535"/>
+                    <wp:lineTo x="17710" y="19680"/>
+                    <wp:lineTo x="21102" y="17968"/>
+                    <wp:lineTo x="21227" y="13120"/>
+                    <wp:lineTo x="20599" y="12549"/>
+                    <wp:lineTo x="15450" y="10553"/>
+                    <wp:lineTo x="16329" y="10553"/>
+                    <wp:lineTo x="19469" y="6845"/>
+                    <wp:lineTo x="19469" y="2567"/>
+                    <wp:lineTo x="18715" y="856"/>
+                    <wp:lineTo x="16831" y="856"/>
                   </wp:wrapPolygon>
                 </wp:wrapTight>
                 <wp:docPr id="1703603218" name="Canvas 1703603218" descr="A photo of both the Willow interface cable that connects between the hub and joystick and the USB cable that connects the hub to the controlled device."/>
@@ -171,7 +258,7 @@
                         <wps:cNvSpPr txBox="1"/>
                         <wps:spPr>
                           <a:xfrm>
-                            <a:off x="135289" y="206734"/>
+                            <a:off x="135289" y="172012"/>
                             <a:ext cx="1129030" cy="445135"/>
                           </a:xfrm>
                           <a:prstGeom prst="rect">
@@ -226,11 +313,11 @@
                           </pic:cNvPicPr>
                         </pic:nvPicPr>
                         <pic:blipFill rotWithShape="1">
-                          <a:blip r:embed="rId11" cstate="print">
+                          <a:blip r:embed="rId13" cstate="print">
                             <a:extLst>
                               <a:ext uri="{BEBA8EAE-BF5A-486C-A8C5-ECC9F3942E4B}">
                                 <a14:imgProps xmlns:a14="http://schemas.microsoft.com/office/drawing/2010/main">
-                                  <a14:imgLayer r:embed="rId12">
+                                  <a14:imgLayer r:embed="rId14">
                                     <a14:imgEffect>
                                       <a14:backgroundRemoval t="9719" b="97698" l="9670" r="95385">
                                         <a14:foregroundMark x1="67912" y1="19182" x2="95604" y2="16113"/>
@@ -268,8 +355,8 @@
                         </pic:blipFill>
                         <pic:spPr bwMode="auto">
                           <a:xfrm>
-                            <a:off x="135289" y="112517"/>
-                            <a:ext cx="1669774" cy="1435204"/>
+                            <a:off x="7950" y="340028"/>
+                            <a:ext cx="1216667" cy="1045750"/>
                           </a:xfrm>
                           <a:prstGeom prst="rect">
                             <a:avLst/>
@@ -290,7 +377,7 @@
                         <wps:cNvSpPr txBox="1"/>
                         <wps:spPr>
                           <a:xfrm>
-                            <a:off x="2373630" y="855861"/>
+                            <a:off x="2373630" y="821139"/>
                             <a:ext cx="874395" cy="445135"/>
                           </a:xfrm>
                           <a:prstGeom prst="rect">
@@ -330,11 +417,11 @@
                           </pic:cNvPicPr>
                         </pic:nvPicPr>
                         <pic:blipFill rotWithShape="1">
-                          <a:blip r:embed="rId13" cstate="print">
+                          <a:blip r:embed="rId15" cstate="print">
                             <a:extLst>
                               <a:ext uri="{BEBA8EAE-BF5A-486C-A8C5-ECC9F3942E4B}">
                                 <a14:imgProps xmlns:a14="http://schemas.microsoft.com/office/drawing/2010/main">
-                                  <a14:imgLayer r:embed="rId14">
+                                  <a14:imgLayer r:embed="rId16">
                                     <a14:imgEffect>
                                       <a14:backgroundRemoval t="8244" b="93907" l="8032" r="92369">
                                         <a14:foregroundMark x1="18490" y1="22005" x2="27309" y2="8602"/>
@@ -365,7 +452,7 @@
                         </pic:blipFill>
                         <pic:spPr bwMode="auto">
                           <a:xfrm rot="5400000">
-                            <a:off x="1691538" y="89203"/>
+                            <a:off x="1537306" y="-85725"/>
                             <a:ext cx="1407160" cy="1578610"/>
                           </a:xfrm>
                           <a:prstGeom prst="rect">
@@ -396,7 +483,7 @@
           </mc:Choice>
           <mc:Fallback>
             <w:pict>
-              <v:group w14:anchorId="4FC817C0" id="Canvas 1703603218" o:spid="_x0000_s1026" editas="canvas" alt="A photo of both the Willow interface cable that connects between the hub and joystick and the USB cable that connects the hub to the controlled device." style="position:absolute;margin-left:223.7pt;margin-top:14.55pt;width:270.85pt;height:147.65pt;z-index:-251651072;mso-position-horizontal-relative:margin" coordsize="34397,18751" o:gfxdata="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">
+              <v:group w14:anchorId="4FC817C0" id="Canvas 1703603218" o:spid="_x0000_s1026" editas="canvas" alt="A photo of both the Willow interface cable that connects between the hub and joystick and the USB cable that connects the hub to the controlled device." style="position:absolute;margin-left:223.5pt;margin-top:14.35pt;width:257.95pt;height:113.6pt;z-index:-251651072;mso-position-horizontal-relative:margin" coordsize="32759,14427" o:gfxdata="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">
                 <v:shapetype id="_x0000_t75" coordsize="21600,21600" o:spt="75" o:preferrelative="t" path="m@4@5l@4@11@9@11@9@5xe" filled="f" stroked="f">
                   <v:stroke joinstyle="miter"/>
                   <v:formulas>
@@ -416,7 +503,7 @@
                   <v:path o:extrusionok="f" gradientshapeok="t" o:connecttype="rect"/>
                   <o:lock v:ext="edit" aspectratio="t"/>
                 </v:shapetype>
-                <v:shape id="_x0000_s1027" type="#_x0000_t75" alt="A photo of both the Willow interface cable that connects between the hub and joystick and the USB cable that connects the hub to the controlled device." style="position:absolute;width:34397;height:18751;visibility:visible;mso-wrap-style:square">
+                <v:shape id="_x0000_s1027" type="#_x0000_t75" alt="A photo of both the Willow interface cable that connects between the hub and joystick and the USB cable that connects the hub to the controlled device." style="position:absolute;width:32759;height:14427;visibility:visible;mso-wrap-style:square">
                   <v:fill o:detectmouseclick="t"/>
                   <v:path o:connecttype="none"/>
                 </v:shape>
@@ -424,7 +511,7 @@
                   <v:stroke joinstyle="miter"/>
                   <v:path gradientshapeok="t" o:connecttype="rect"/>
                 </v:shapetype>
-                <v:shape id="Text Box 1632162739" o:spid="_x0000_s1028" type="#_x0000_t202" style="position:absolute;left:1352;top:2067;width:11291;height:4451;visibility:visible;mso-wrap-style:square;v-text-anchor:top" o:gfxdata="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" filled="f" stroked="f" strokeweight=".5pt">
+                <v:shape id="Text Box 1632162739" o:spid="_x0000_s1028" type="#_x0000_t202" style="position:absolute;left:1352;top:1720;width:11291;height:4451;visibility:visible;mso-wrap-style:square;v-text-anchor:top" o:gfxdata="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" filled="f" stroked="f" strokeweight=".5pt">
                   <v:textbox>
                     <w:txbxContent>
                       <w:p>
@@ -455,10 +542,10 @@
                     </w:txbxContent>
                   </v:textbox>
                 </v:shape>
-                <v:shape id="Picture 1674762324" o:spid="_x0000_s1029" type="#_x0000_t75" alt="A picture of the RJ11 cable" style="position:absolute;left:1352;top:1125;width:16698;height:14352;visibility:visible;mso-wrap-style:square" o:gfxdata="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">
-                  <v:imagedata r:id="rId15" o:title="A picture of the RJ11 cable"/>
+                <v:shape id="Picture 1674762324" o:spid="_x0000_s1029" type="#_x0000_t75" alt="A picture of the RJ11 cable" style="position:absolute;left:79;top:3400;width:12167;height:10457;visibility:visible;mso-wrap-style:square" o:gfxdata="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">
+                  <v:imagedata r:id="rId17" o:title="A picture of the RJ11 cable"/>
                 </v:shape>
-                <v:shape id="Text Box 714391623" o:spid="_x0000_s1030" type="#_x0000_t202" style="position:absolute;left:23736;top:8558;width:8744;height:4451;visibility:visible;mso-wrap-style:square;v-text-anchor:top" o:gfxdata="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" filled="f" stroked="f" strokeweight=".5pt">
+                <v:shape id="Text Box 714391623" o:spid="_x0000_s1030" type="#_x0000_t202" style="position:absolute;left:23736;top:8211;width:8744;height:4451;visibility:visible;mso-wrap-style:square;v-text-anchor:top" o:gfxdata="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" filled="f" stroked="f" strokeweight=".5pt">
                   <v:textbox>
                     <w:txbxContent>
                       <w:p>
@@ -474,8 +561,8 @@
                     </w:txbxContent>
                   </v:textbox>
                 </v:shape>
-                <v:shape id="Picture 1676021665" o:spid="_x0000_s1031" type="#_x0000_t75" alt="A photo of a black USB-C cable on a white background." style="position:absolute;left:16915;top:892;width:14071;height:15786;rotation:90;visibility:visible;mso-wrap-style:square" o:gfxdata="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">
-                  <v:imagedata r:id="rId16" o:title="A photo of a black USB-C cable on a white background"/>
+                <v:shape id="Picture 1676021665" o:spid="_x0000_s1031" type="#_x0000_t75" alt="A photo of a black USB-C cable on a white background." style="position:absolute;left:15372;top:-857;width:14071;height:15786;rotation:90;visibility:visible;mso-wrap-style:square" o:gfxdata="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">
+                  <v:imagedata r:id="rId18" o:title="A photo of a black USB-C cable on a white background"/>
                 </v:shape>
                 <w10:wrap type="tight" anchorx="margin"/>
               </v:group>
@@ -491,16 +578,15 @@
     <w:p>
       <w:pPr>
         <w:spacing w:after="0"/>
-        <w:jc w:val="center"/>
       </w:pPr>
       <w:r>
         <w:rPr>
           <w:noProof/>
         </w:rPr>
         <w:drawing>
-          <wp:inline distT="0" distB="0" distL="0" distR="0" wp14:anchorId="7E80B507" wp14:editId="4D078456">
-            <wp:extent cx="2781300" cy="2169322"/>
-            <wp:effectExtent l="0" t="0" r="0" b="2540"/>
+          <wp:inline distT="0" distB="0" distL="0" distR="0" wp14:anchorId="7E80B507" wp14:editId="48093908">
+            <wp:extent cx="2353587" cy="1835721"/>
+            <wp:effectExtent l="0" t="0" r="8890" b="0"/>
             <wp:docPr id="9657918" name="Picture 1" descr="A diagram of the front of the Willow hub showing the location of buttons, displays, and lights."/>
             <wp:cNvGraphicFramePr>
               <a:graphicFrameLocks xmlns:a="http://schemas.openxmlformats.org/drawingml/2006/main" noChangeAspect="1"/>
@@ -513,7 +599,7 @@
                     <pic:cNvPicPr/>
                   </pic:nvPicPr>
                   <pic:blipFill>
-                    <a:blip r:embed="rId17"/>
+                    <a:blip r:embed="rId19"/>
                     <a:stretch>
                       <a:fillRect/>
                     </a:stretch>
@@ -521,7 +607,7 @@
                   <pic:spPr>
                     <a:xfrm>
                       <a:off x="0" y="0"/>
-                      <a:ext cx="2796083" cy="2180852"/>
+                      <a:ext cx="2377890" cy="1854677"/>
                     </a:xfrm>
                     <a:prstGeom prst="rect">
                       <a:avLst/>
@@ -538,9 +624,9 @@
           <w:noProof/>
         </w:rPr>
         <w:drawing>
-          <wp:inline distT="0" distB="0" distL="0" distR="0" wp14:anchorId="76F30D03" wp14:editId="6DD5C7D8">
-            <wp:extent cx="3707775" cy="1415881"/>
-            <wp:effectExtent l="0" t="0" r="6985" b="0"/>
+          <wp:inline distT="0" distB="0" distL="0" distR="0" wp14:anchorId="76F30D03" wp14:editId="313006C5">
+            <wp:extent cx="2846567" cy="1087013"/>
+            <wp:effectExtent l="0" t="0" r="0" b="0"/>
             <wp:docPr id="524380919" name="Picture 1" descr="A diagram of the side of the Willow hub, showing the hub connection points"/>
             <wp:cNvGraphicFramePr>
               <a:graphicFrameLocks xmlns:a="http://schemas.openxmlformats.org/drawingml/2006/main" noChangeAspect="1"/>
@@ -553,7 +639,7 @@
                     <pic:cNvPicPr/>
                   </pic:nvPicPr>
                   <pic:blipFill>
-                    <a:blip r:embed="rId18"/>
+                    <a:blip r:embed="rId20"/>
                     <a:stretch>
                       <a:fillRect/>
                     </a:stretch>
@@ -561,7 +647,7 @@
                   <pic:spPr>
                     <a:xfrm>
                       <a:off x="0" y="0"/>
-                      <a:ext cx="3773544" cy="1440996"/>
+                      <a:ext cx="2854126" cy="1089899"/>
                     </a:xfrm>
                     <a:prstGeom prst="rect">
                       <a:avLst/>
@@ -580,9 +666,9 @@
         <mc:AlternateContent>
           <mc:Choice Requires="wpc">
             <w:drawing>
-              <wp:inline distT="0" distB="0" distL="0" distR="0" wp14:anchorId="1BDAE1F6" wp14:editId="1D905458">
-                <wp:extent cx="4394679" cy="2262831"/>
-                <wp:effectExtent l="0" t="0" r="6350" b="4445"/>
+              <wp:inline distT="0" distB="0" distL="0" distR="0" wp14:anchorId="1BDAE1F6" wp14:editId="791CE509">
+                <wp:extent cx="3053080" cy="1750004"/>
+                <wp:effectExtent l="0" t="0" r="13970" b="3175"/>
                 <wp:docPr id="1933316001" name="Canvas 1933316001" descr="A diagram of the willow joystick showing the topper, orientation marker, and cable port"/>
                 <wp:cNvGraphicFramePr>
                   <a:graphicFrameLocks xmlns:a="http://schemas.openxmlformats.org/drawingml/2006/main" noChangeAspect="1"/>
@@ -601,7 +687,7 @@
                         <wps:cNvSpPr txBox="1"/>
                         <wps:spPr>
                           <a:xfrm>
-                            <a:off x="3258385" y="1406464"/>
+                            <a:off x="2133269" y="895218"/>
                             <a:ext cx="921385" cy="201000"/>
                           </a:xfrm>
                           <a:prstGeom prst="rect">
@@ -654,15 +740,15 @@
                           </pic:cNvPicPr>
                         </pic:nvPicPr>
                         <pic:blipFill>
-                          <a:blip r:embed="rId19"/>
+                          <a:blip r:embed="rId21"/>
                           <a:stretch>
                             <a:fillRect/>
                           </a:stretch>
                         </pic:blipFill>
                         <pic:spPr>
                           <a:xfrm>
-                            <a:off x="813904" y="621475"/>
-                            <a:ext cx="2281394" cy="1641030"/>
+                            <a:off x="243200" y="508883"/>
+                            <a:ext cx="1726918" cy="1241287"/>
                           </a:xfrm>
                           <a:prstGeom prst="rect">
                             <a:avLst/>
@@ -674,10 +760,10 @@
                         <wpg:cNvGrpSpPr/>
                         <wpg:grpSpPr>
                           <a:xfrm>
-                            <a:off x="1198231" y="245440"/>
-                            <a:ext cx="2388853" cy="1440325"/>
+                            <a:off x="216239" y="36344"/>
+                            <a:ext cx="2388853" cy="1249493"/>
                             <a:chOff x="1181121" y="209609"/>
-                            <a:chExt cx="2388892" cy="1440728"/>
+                            <a:chExt cx="2388892" cy="1249843"/>
                           </a:xfrm>
                         </wpg:grpSpPr>
                         <wps:wsp>
@@ -685,7 +771,7 @@
                           <wps:cNvCnPr/>
                           <wps:spPr>
                             <a:xfrm flipH="1">
-                              <a:off x="2881537" y="1571737"/>
+                              <a:off x="2841780" y="1380852"/>
                               <a:ext cx="537885" cy="78600"/>
                             </a:xfrm>
                             <a:prstGeom prst="straightConnector1">
@@ -897,12 +983,12 @@
           </mc:Choice>
           <mc:Fallback>
             <w:pict>
-              <v:group w14:anchorId="1BDAE1F6" id="Canvas 1933316001" o:spid="_x0000_s1032" editas="canvas" alt="A diagram of the willow joystick showing the topper, orientation marker, and cable port" style="width:346.05pt;height:178.2pt;mso-position-horizontal-relative:char;mso-position-vertical-relative:line" coordsize="43942,22625" o:gfxdata="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">
-                <v:shape id="_x0000_s1033" type="#_x0000_t75" alt="A diagram of the willow joystick showing the topper, orientation marker, and cable port" style="position:absolute;width:43942;height:22625;visibility:visible;mso-wrap-style:square" filled="t">
+              <v:group w14:anchorId="1BDAE1F6" id="Canvas 1933316001" o:spid="_x0000_s1032" editas="canvas" alt="A diagram of the willow joystick showing the topper, orientation marker, and cable port" style="width:240.4pt;height:137.8pt;mso-position-horizontal-relative:char;mso-position-vertical-relative:line" coordsize="30530,17494" o:gfxdata="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">
+                <v:shape id="_x0000_s1033" type="#_x0000_t75" alt="A diagram of the willow joystick showing the topper, orientation marker, and cable port" style="position:absolute;width:30530;height:17494;visibility:visible;mso-wrap-style:square" filled="t">
                   <v:fill o:detectmouseclick="t"/>
                   <v:path o:connecttype="none"/>
                 </v:shape>
-                <v:shape id="Text Box 2139056305" o:spid="_x0000_s1034" type="#_x0000_t202" style="position:absolute;left:32583;top:14064;width:9214;height:2010;visibility:visible;mso-wrap-style:square;v-text-anchor:top" o:gfxdata="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" fillcolor="white [3201]" strokecolor="white [3212]" strokeweight=".5pt">
+                <v:shape id="Text Box 2139056305" o:spid="_x0000_s1034" type="#_x0000_t202" style="position:absolute;left:21332;top:8952;width:9214;height:2010;visibility:visible;mso-wrap-style:square;v-text-anchor:top" o:gfxdata="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" fillcolor="white [3201]" strokecolor="white [3212]" strokeweight=".5pt">
                   <v:textbox>
                     <w:txbxContent>
                       <w:p>
@@ -927,15 +1013,15 @@
                     </w:txbxContent>
                   </v:textbox>
                 </v:shape>
-                <v:shape id="Picture 1079525115" o:spid="_x0000_s1035" type="#_x0000_t75" alt="The willow joystick" style="position:absolute;left:8139;top:6214;width:22813;height:16411;visibility:visible;mso-wrap-style:square" o:gfxdata="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">
-                  <v:imagedata r:id="rId20" o:title="The willow joystick"/>
+                <v:shape id="Picture 1079525115" o:spid="_x0000_s1035" type="#_x0000_t75" alt="The willow joystick" style="position:absolute;left:2432;top:5088;width:17269;height:12413;visibility:visible;mso-wrap-style:square" o:gfxdata="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">
+                  <v:imagedata r:id="rId22" o:title="The willow joystick"/>
                 </v:shape>
-                <v:group id="Group 1174529265" o:spid="_x0000_s1036" style="position:absolute;left:11982;top:2454;width:23888;height:14403" coordorigin="11811,2096" coordsize="23888,14407" o:gfxdata="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">
+                <v:group id="Group 1174529265" o:spid="_x0000_s1036" style="position:absolute;left:2162;top:363;width:23888;height:12495" coordorigin="11811,2096" coordsize="23888,12498" o:gfxdata="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">
                   <v:shapetype id="_x0000_t32" coordsize="21600,21600" o:spt="32" o:oned="t" path="m,l21600,21600e" filled="f">
                     <v:path arrowok="t" fillok="f" o:connecttype="none"/>
                     <o:lock v:ext="edit" shapetype="t"/>
                   </v:shapetype>
-                  <v:shape id="Straight Arrow Connector 1515097243" o:spid="_x0000_s1037" type="#_x0000_t32" style="position:absolute;left:28815;top:15717;width:5379;height:786;flip:x;visibility:visible;mso-wrap-style:square" o:connectortype="straight" o:gfxdata="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" strokecolor="#d8d8d8 [2732]" strokeweight="3pt">
+                  <v:shape id="Straight Arrow Connector 1515097243" o:spid="_x0000_s1037" type="#_x0000_t32" style="position:absolute;left:28417;top:13808;width:5379;height:786;flip:x;visibility:visible;mso-wrap-style:square" o:connectortype="straight" o:gfxdata="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" strokecolor="#d8d8d8 [2732]" strokeweight="3pt">
                     <v:stroke endarrow="block" joinstyle="miter"/>
                   </v:shape>
                   <v:shape id="Text Box 2139056305" o:spid="_x0000_s1038" type="#_x0000_t202" style="position:absolute;left:26479;top:4552;width:9221;height:3975;visibility:visible;mso-wrap-style:square;v-text-anchor:top" o:gfxdata="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" fillcolor="white [3201]" strokecolor="white [3212]" strokeweight=".5pt">
@@ -1002,1631 +1088,6 @@
         </mc:AlternateContent>
       </w:r>
     </w:p>
-    <w:p/>
-    <w:tbl>
-      <w:tblPr>
-        <w:tblStyle w:val="GridTable4-Accent2"/>
-        <w:tblpPr w:leftFromText="180" w:rightFromText="180" w:vertAnchor="text" w:horzAnchor="margin" w:tblpXSpec="right" w:tblpY="237"/>
-        <w:tblOverlap w:val="never"/>
-        <w:tblW w:w="4675" w:type="dxa"/>
-        <w:tblLook w:val="04A0" w:firstRow="1" w:lastRow="0" w:firstColumn="1" w:lastColumn="0" w:noHBand="0" w:noVBand="1"/>
-      </w:tblPr>
-      <w:tblGrid>
-        <w:gridCol w:w="526"/>
-        <w:gridCol w:w="1134"/>
-        <w:gridCol w:w="855"/>
-        <w:gridCol w:w="1007"/>
-        <w:gridCol w:w="1153"/>
-      </w:tblGrid>
-      <w:tr>
-        <w:trPr>
-          <w:cnfStyle w:val="100000000000" w:firstRow="1" w:lastRow="0" w:firstColumn="0" w:lastColumn="0" w:oddVBand="0" w:evenVBand="0" w:oddHBand="0" w:evenHBand="0" w:firstRowFirstColumn="0" w:firstRowLastColumn="0" w:lastRowFirstColumn="0" w:lastRowLastColumn="0"/>
-          <w:trHeight w:val="226"/>
-        </w:trPr>
-        <w:tc>
-          <w:tcPr>
-            <w:cnfStyle w:val="001000000000" w:firstRow="0" w:lastRow="0" w:firstColumn="1" w:lastColumn="0" w:oddVBand="0" w:evenVBand="0" w:oddHBand="0" w:evenHBand="0" w:firstRowFirstColumn="0" w:firstRowLastColumn="0" w:lastRowFirstColumn="0" w:lastRowLastColumn="0"/>
-            <w:tcW w:w="526" w:type="dxa"/>
-            <w:vMerge w:val="restart"/>
-            <w:shd w:val="clear" w:color="auto" w:fill="E71D2E"/>
-          </w:tcPr>
-          <w:p/>
-        </w:tc>
-        <w:tc>
-          <w:tcPr>
-            <w:tcW w:w="1134" w:type="dxa"/>
-            <w:vMerge w:val="restart"/>
-            <w:shd w:val="clear" w:color="auto" w:fill="E71D2E"/>
-          </w:tcPr>
-          <w:p>
-            <w:pPr>
-              <w:cnfStyle w:val="100000000000" w:firstRow="1" w:lastRow="0" w:firstColumn="0" w:lastColumn="0" w:oddVBand="0" w:evenVBand="0" w:oddHBand="0" w:evenHBand="0" w:firstRowFirstColumn="0" w:firstRowLastColumn="0" w:lastRowFirstColumn="0" w:lastRowLastColumn="0"/>
-            </w:pPr>
-            <w:r>
-              <w:t>Operating System</w:t>
-            </w:r>
-          </w:p>
-        </w:tc>
-        <w:tc>
-          <w:tcPr>
-            <w:tcW w:w="3015" w:type="dxa"/>
-            <w:gridSpan w:val="3"/>
-            <w:shd w:val="clear" w:color="auto" w:fill="E71D2E"/>
-          </w:tcPr>
-          <w:p>
-            <w:pPr>
-              <w:jc w:val="center"/>
-              <w:cnfStyle w:val="100000000000" w:firstRow="1" w:lastRow="0" w:firstColumn="0" w:lastColumn="0" w:oddVBand="0" w:evenVBand="0" w:oddHBand="0" w:evenHBand="0" w:firstRowFirstColumn="0" w:firstRowLastColumn="0" w:lastRowFirstColumn="0" w:lastRowLastColumn="0"/>
-            </w:pPr>
-            <w:r>
-              <w:t>Compatibility per Mode</w:t>
-            </w:r>
-          </w:p>
-        </w:tc>
-      </w:tr>
-      <w:tr>
-        <w:trPr>
-          <w:cnfStyle w:val="000000100000" w:firstRow="0" w:lastRow="0" w:firstColumn="0" w:lastColumn="0" w:oddVBand="0" w:evenVBand="0" w:oddHBand="1" w:evenHBand="0" w:firstRowFirstColumn="0" w:firstRowLastColumn="0" w:lastRowFirstColumn="0" w:lastRowLastColumn="0"/>
-          <w:trHeight w:val="225"/>
-        </w:trPr>
-        <w:tc>
-          <w:tcPr>
-            <w:cnfStyle w:val="001000000000" w:firstRow="0" w:lastRow="0" w:firstColumn="1" w:lastColumn="0" w:oddVBand="0" w:evenVBand="0" w:oddHBand="0" w:evenHBand="0" w:firstRowFirstColumn="0" w:firstRowLastColumn="0" w:lastRowFirstColumn="0" w:lastRowLastColumn="0"/>
-            <w:tcW w:w="526" w:type="dxa"/>
-            <w:vMerge/>
-          </w:tcPr>
-          <w:p/>
-        </w:tc>
-        <w:tc>
-          <w:tcPr>
-            <w:tcW w:w="1134" w:type="dxa"/>
-            <w:vMerge/>
-          </w:tcPr>
-          <w:p>
-            <w:pPr>
-              <w:cnfStyle w:val="000000100000" w:firstRow="0" w:lastRow="0" w:firstColumn="0" w:lastColumn="0" w:oddVBand="0" w:evenVBand="0" w:oddHBand="1" w:evenHBand="0" w:firstRowFirstColumn="0" w:firstRowLastColumn="0" w:lastRowFirstColumn="0" w:lastRowLastColumn="0"/>
-            </w:pPr>
-          </w:p>
-        </w:tc>
-        <w:tc>
-          <w:tcPr>
-            <w:tcW w:w="855" w:type="dxa"/>
-          </w:tcPr>
-          <w:p>
-            <w:pPr>
-              <w:jc w:val="center"/>
-              <w:cnfStyle w:val="000000100000" w:firstRow="0" w:lastRow="0" w:firstColumn="0" w:lastColumn="0" w:oddVBand="0" w:evenVBand="0" w:oddHBand="1" w:evenHBand="0" w:firstRowFirstColumn="0" w:firstRowLastColumn="0" w:lastRowFirstColumn="0" w:lastRowLastColumn="0"/>
-            </w:pPr>
-            <w:r>
-              <w:t>USB Mouse</w:t>
-            </w:r>
-          </w:p>
-        </w:tc>
-        <w:tc>
-          <w:tcPr>
-            <w:tcW w:w="1007" w:type="dxa"/>
-          </w:tcPr>
-          <w:p>
-            <w:pPr>
-              <w:jc w:val="center"/>
-              <w:cnfStyle w:val="000000100000" w:firstRow="0" w:lastRow="0" w:firstColumn="0" w:lastColumn="0" w:oddVBand="0" w:evenVBand="0" w:oddHBand="1" w:evenHBand="0" w:firstRowFirstColumn="0" w:firstRowLastColumn="0" w:lastRowFirstColumn="0" w:lastRowLastColumn="0"/>
-            </w:pPr>
-            <w:r>
-              <w:t>Wireless Mouse</w:t>
-            </w:r>
-          </w:p>
-        </w:tc>
-        <w:tc>
-          <w:tcPr>
-            <w:tcW w:w="1153" w:type="dxa"/>
-          </w:tcPr>
-          <w:p>
-            <w:pPr>
-              <w:jc w:val="center"/>
-              <w:cnfStyle w:val="000000100000" w:firstRow="0" w:lastRow="0" w:firstColumn="0" w:lastColumn="0" w:oddVBand="0" w:evenVBand="0" w:oddHBand="1" w:evenHBand="0" w:firstRowFirstColumn="0" w:firstRowLastColumn="0" w:lastRowFirstColumn="0" w:lastRowLastColumn="0"/>
-              <w:rPr>
-                <w:vertAlign w:val="superscript"/>
-              </w:rPr>
-            </w:pPr>
-            <w:r>
-              <w:t>USB Gamepad</w:t>
-            </w:r>
-            <w:r>
-              <w:rPr>
-                <w:vertAlign w:val="superscript"/>
-              </w:rPr>
-              <w:t>3</w:t>
-            </w:r>
-          </w:p>
-        </w:tc>
-      </w:tr>
-      <w:tr>
-        <w:trPr>
-          <w:trHeight w:val="266"/>
-        </w:trPr>
-        <w:tc>
-          <w:tcPr>
-            <w:cnfStyle w:val="001000000000" w:firstRow="0" w:lastRow="0" w:firstColumn="1" w:lastColumn="0" w:oddVBand="0" w:evenVBand="0" w:oddHBand="0" w:evenHBand="0" w:firstRowFirstColumn="0" w:firstRowLastColumn="0" w:lastRowFirstColumn="0" w:lastRowLastColumn="0"/>
-            <w:tcW w:w="526" w:type="dxa"/>
-            <w:vMerge w:val="restart"/>
-            <w:textDirection w:val="btLr"/>
-          </w:tcPr>
-          <w:p>
-            <w:pPr>
-              <w:jc w:val="center"/>
-            </w:pPr>
-            <w:r>
-              <w:t>Phone/Tablet</w:t>
-            </w:r>
-          </w:p>
-        </w:tc>
-        <w:tc>
-          <w:tcPr>
-            <w:tcW w:w="1134" w:type="dxa"/>
-            <w:vAlign w:val="center"/>
-          </w:tcPr>
-          <w:p>
-            <w:pPr>
-              <w:jc w:val="center"/>
-              <w:cnfStyle w:val="000000000000" w:firstRow="0" w:lastRow="0" w:firstColumn="0" w:lastColumn="0" w:oddVBand="0" w:evenVBand="0" w:oddHBand="0" w:evenHBand="0" w:firstRowFirstColumn="0" w:firstRowLastColumn="0" w:lastRowFirstColumn="0" w:lastRowLastColumn="0"/>
-            </w:pPr>
-            <w:r>
-              <w:t>Android</w:t>
-            </w:r>
-          </w:p>
-        </w:tc>
-        <w:tc>
-          <w:tcPr>
-            <w:tcW w:w="855" w:type="dxa"/>
-            <w:vAlign w:val="center"/>
-          </w:tcPr>
-          <w:p>
-            <w:pPr>
-              <w:jc w:val="center"/>
-              <w:cnfStyle w:val="000000000000" w:firstRow="0" w:lastRow="0" w:firstColumn="0" w:lastColumn="0" w:oddVBand="0" w:evenVBand="0" w:oddHBand="0" w:evenHBand="0" w:firstRowFirstColumn="0" w:firstRowLastColumn="0" w:lastRowFirstColumn="0" w:lastRowLastColumn="0"/>
-            </w:pPr>
-            <w:r>
-              <w:rPr>
-                <w:noProof/>
-              </w:rPr>
-              <w:drawing>
-                <wp:inline distT="0" distB="0" distL="0" distR="0" wp14:anchorId="59621DFB" wp14:editId="2424FCE1">
-                  <wp:extent cx="180340" cy="180340"/>
-                  <wp:effectExtent l="0" t="0" r="0" b="0"/>
-                  <wp:docPr id="473358420" name="Picture 473358420" descr="Checkmark with solid fill"/>
-                  <wp:cNvGraphicFramePr>
-                    <a:graphicFrameLocks xmlns:a="http://schemas.openxmlformats.org/drawingml/2006/main" noChangeAspect="1"/>
-                  </wp:cNvGraphicFramePr>
-                  <a:graphic xmlns:a="http://schemas.openxmlformats.org/drawingml/2006/main">
-                    <a:graphicData uri="http://schemas.openxmlformats.org/drawingml/2006/picture">
-                      <pic:pic xmlns:pic="http://schemas.openxmlformats.org/drawingml/2006/picture">
-                        <pic:nvPicPr>
-                          <pic:cNvPr id="1020686424" name="Graphic 1020686424" descr="Checkmark with solid fill"/>
-                          <pic:cNvPicPr/>
-                        </pic:nvPicPr>
-                        <pic:blipFill>
-                          <a:blip r:embed="rId21" cstate="print"/>
-                          <a:stretch>
-                            <a:fillRect/>
-                          </a:stretch>
-                        </pic:blipFill>
-                        <pic:spPr>
-                          <a:xfrm>
-                            <a:off x="0" y="0"/>
-                            <a:ext cx="180340" cy="180340"/>
-                          </a:xfrm>
-                          <a:prstGeom prst="rect">
-                            <a:avLst/>
-                          </a:prstGeom>
-                        </pic:spPr>
-                      </pic:pic>
-                    </a:graphicData>
-                  </a:graphic>
-                </wp:inline>
-              </w:drawing>
-            </w:r>
-            <w:r>
-              <w:rPr>
-                <w:vertAlign w:val="superscript"/>
-              </w:rPr>
-              <w:t xml:space="preserve"> 1</w:t>
-            </w:r>
-          </w:p>
-        </w:tc>
-        <w:tc>
-          <w:tcPr>
-            <w:tcW w:w="1007" w:type="dxa"/>
-            <w:vAlign w:val="center"/>
-          </w:tcPr>
-          <w:p>
-            <w:pPr>
-              <w:jc w:val="center"/>
-              <w:cnfStyle w:val="000000000000" w:firstRow="0" w:lastRow="0" w:firstColumn="0" w:lastColumn="0" w:oddVBand="0" w:evenVBand="0" w:oddHBand="0" w:evenHBand="0" w:firstRowFirstColumn="0" w:firstRowLastColumn="0" w:lastRowFirstColumn="0" w:lastRowLastColumn="0"/>
-              <w:rPr>
-                <w:noProof/>
-                <w:lang w:eastAsia="en-CA"/>
-              </w:rPr>
-            </w:pPr>
-            <w:r>
-              <w:rPr>
-                <w:rFonts w:ascii="Calibri" w:eastAsia="Calibri" w:hAnsi="Calibri" w:cs="Arial"/>
-                <w:noProof/>
-              </w:rPr>
-              <w:drawing>
-                <wp:inline distT="0" distB="0" distL="0" distR="0" wp14:anchorId="3A05FD49" wp14:editId="12D2A02E">
-                  <wp:extent cx="180000" cy="180000"/>
-                  <wp:effectExtent l="0" t="0" r="0" b="0"/>
-                  <wp:docPr id="1266219563" name="Graphic 1266219563" descr="Checkmark with solid fill"/>
-                  <wp:cNvGraphicFramePr>
-                    <a:graphicFrameLocks xmlns:a="http://schemas.openxmlformats.org/drawingml/2006/main" noChangeAspect="1"/>
-                  </wp:cNvGraphicFramePr>
-                  <a:graphic xmlns:a="http://schemas.openxmlformats.org/drawingml/2006/main">
-                    <a:graphicData uri="http://schemas.openxmlformats.org/drawingml/2006/picture">
-                      <pic:pic xmlns:pic="http://schemas.openxmlformats.org/drawingml/2006/picture">
-                        <pic:nvPicPr>
-                          <pic:cNvPr id="1020686424" name="Graphic 1020686424" descr="Checkmark with solid fill"/>
-                          <pic:cNvPicPr/>
-                        </pic:nvPicPr>
-                        <pic:blipFill>
-                          <a:blip r:embed="rId21" cstate="print">
-                            <a:extLst>
-                              <a:ext uri="{28A0092B-C50C-407E-A947-70E740481C1C}">
-                                <a14:useLocalDpi xmlns:a14="http://schemas.microsoft.com/office/drawing/2010/main" val="0"/>
-                              </a:ext>
-                              <a:ext uri="{96DAC541-7B7A-43D3-8B79-37D633B846F1}">
-                                <asvg:svgBlip xmlns:asvg="http://schemas.microsoft.com/office/drawing/2016/SVG/main" r:embed="rId22"/>
-                              </a:ext>
-                            </a:extLst>
-                          </a:blip>
-                          <a:stretch>
-                            <a:fillRect/>
-                          </a:stretch>
-                        </pic:blipFill>
-                        <pic:spPr>
-                          <a:xfrm>
-                            <a:off x="0" y="0"/>
-                            <a:ext cx="180000" cy="180000"/>
-                          </a:xfrm>
-                          <a:prstGeom prst="rect">
-                            <a:avLst/>
-                          </a:prstGeom>
-                        </pic:spPr>
-                      </pic:pic>
-                    </a:graphicData>
-                  </a:graphic>
-                </wp:inline>
-              </w:drawing>
-            </w:r>
-          </w:p>
-        </w:tc>
-        <w:tc>
-          <w:tcPr>
-            <w:tcW w:w="1153" w:type="dxa"/>
-            <w:vAlign w:val="center"/>
-          </w:tcPr>
-          <w:p>
-            <w:pPr>
-              <w:jc w:val="center"/>
-              <w:cnfStyle w:val="000000000000" w:firstRow="0" w:lastRow="0" w:firstColumn="0" w:lastColumn="0" w:oddVBand="0" w:evenVBand="0" w:oddHBand="0" w:evenHBand="0" w:firstRowFirstColumn="0" w:firstRowLastColumn="0" w:lastRowFirstColumn="0" w:lastRowLastColumn="0"/>
-              <w:rPr>
-                <w:noProof/>
-                <w:lang w:eastAsia="en-CA"/>
-              </w:rPr>
-            </w:pPr>
-            <w:r>
-              <w:rPr>
-                <w:rFonts w:ascii="Calibri" w:eastAsia="Calibri" w:hAnsi="Calibri" w:cs="Arial"/>
-                <w:noProof/>
-              </w:rPr>
-              <w:drawing>
-                <wp:inline distT="0" distB="0" distL="0" distR="0" wp14:anchorId="3557C334" wp14:editId="02E8681A">
-                  <wp:extent cx="180000" cy="180000"/>
-                  <wp:effectExtent l="0" t="0" r="0" b="0"/>
-                  <wp:docPr id="1668065314" name="Graphic 1668065314" descr="Checkmark with solid fill"/>
-                  <wp:cNvGraphicFramePr>
-                    <a:graphicFrameLocks xmlns:a="http://schemas.openxmlformats.org/drawingml/2006/main" noChangeAspect="1"/>
-                  </wp:cNvGraphicFramePr>
-                  <a:graphic xmlns:a="http://schemas.openxmlformats.org/drawingml/2006/main">
-                    <a:graphicData uri="http://schemas.openxmlformats.org/drawingml/2006/picture">
-                      <pic:pic xmlns:pic="http://schemas.openxmlformats.org/drawingml/2006/picture">
-                        <pic:nvPicPr>
-                          <pic:cNvPr id="1020686424" name="Graphic 1020686424" descr="Checkmark with solid fill"/>
-                          <pic:cNvPicPr/>
-                        </pic:nvPicPr>
-                        <pic:blipFill>
-                          <a:blip r:embed="rId21" cstate="print">
-                            <a:extLst>
-                              <a:ext uri="{28A0092B-C50C-407E-A947-70E740481C1C}">
-                                <a14:useLocalDpi xmlns:a14="http://schemas.microsoft.com/office/drawing/2010/main" val="0"/>
-                              </a:ext>
-                              <a:ext uri="{96DAC541-7B7A-43D3-8B79-37D633B846F1}">
-                                <asvg:svgBlip xmlns:asvg="http://schemas.microsoft.com/office/drawing/2016/SVG/main" r:embed="rId22"/>
-                              </a:ext>
-                            </a:extLst>
-                          </a:blip>
-                          <a:stretch>
-                            <a:fillRect/>
-                          </a:stretch>
-                        </pic:blipFill>
-                        <pic:spPr>
-                          <a:xfrm>
-                            <a:off x="0" y="0"/>
-                            <a:ext cx="180000" cy="180000"/>
-                          </a:xfrm>
-                          <a:prstGeom prst="rect">
-                            <a:avLst/>
-                          </a:prstGeom>
-                        </pic:spPr>
-                      </pic:pic>
-                    </a:graphicData>
-                  </a:graphic>
-                </wp:inline>
-              </w:drawing>
-            </w:r>
-            <w:r>
-              <w:rPr>
-                <w:vertAlign w:val="superscript"/>
-              </w:rPr>
-              <w:t>1</w:t>
-            </w:r>
-          </w:p>
-        </w:tc>
-      </w:tr>
-      <w:tr>
-        <w:trPr>
-          <w:cnfStyle w:val="000000100000" w:firstRow="0" w:lastRow="0" w:firstColumn="0" w:lastColumn="0" w:oddVBand="0" w:evenVBand="0" w:oddHBand="1" w:evenHBand="0" w:firstRowFirstColumn="0" w:firstRowLastColumn="0" w:lastRowFirstColumn="0" w:lastRowLastColumn="0"/>
-          <w:trHeight w:val="292"/>
-        </w:trPr>
-        <w:tc>
-          <w:tcPr>
-            <w:cnfStyle w:val="001000000000" w:firstRow="0" w:lastRow="0" w:firstColumn="1" w:lastColumn="0" w:oddVBand="0" w:evenVBand="0" w:oddHBand="0" w:evenHBand="0" w:firstRowFirstColumn="0" w:firstRowLastColumn="0" w:lastRowFirstColumn="0" w:lastRowLastColumn="0"/>
-            <w:tcW w:w="526" w:type="dxa"/>
-            <w:vMerge/>
-          </w:tcPr>
-          <w:p>
-            <w:pPr>
-              <w:jc w:val="center"/>
-            </w:pPr>
-          </w:p>
-        </w:tc>
-        <w:tc>
-          <w:tcPr>
-            <w:tcW w:w="1134" w:type="dxa"/>
-            <w:vAlign w:val="center"/>
-          </w:tcPr>
-          <w:p>
-            <w:pPr>
-              <w:jc w:val="center"/>
-              <w:cnfStyle w:val="000000100000" w:firstRow="0" w:lastRow="0" w:firstColumn="0" w:lastColumn="0" w:oddVBand="0" w:evenVBand="0" w:oddHBand="1" w:evenHBand="0" w:firstRowFirstColumn="0" w:firstRowLastColumn="0" w:lastRowFirstColumn="0" w:lastRowLastColumn="0"/>
-            </w:pPr>
-            <w:r>
-              <w:t>iOS</w:t>
-            </w:r>
-            <w:r>
-              <w:rPr>
-                <w:vertAlign w:val="superscript"/>
-              </w:rPr>
-              <w:t>2</w:t>
-            </w:r>
-          </w:p>
-        </w:tc>
-        <w:tc>
-          <w:tcPr>
-            <w:tcW w:w="855" w:type="dxa"/>
-            <w:vAlign w:val="center"/>
-          </w:tcPr>
-          <w:p>
-            <w:pPr>
-              <w:jc w:val="center"/>
-              <w:cnfStyle w:val="000000100000" w:firstRow="0" w:lastRow="0" w:firstColumn="0" w:lastColumn="0" w:oddVBand="0" w:evenVBand="0" w:oddHBand="1" w:evenHBand="0" w:firstRowFirstColumn="0" w:firstRowLastColumn="0" w:lastRowFirstColumn="0" w:lastRowLastColumn="0"/>
-            </w:pPr>
-            <w:r>
-              <w:rPr>
-                <w:noProof/>
-              </w:rPr>
-              <w:drawing>
-                <wp:inline distT="0" distB="0" distL="0" distR="0" wp14:anchorId="28EE687E" wp14:editId="5D2B6258">
-                  <wp:extent cx="180340" cy="180340"/>
-                  <wp:effectExtent l="0" t="0" r="0" b="0"/>
-                  <wp:docPr id="1730116481" name="Picture 1730116481" descr="Checkmark with solid fill"/>
-                  <wp:cNvGraphicFramePr>
-                    <a:graphicFrameLocks xmlns:a="http://schemas.openxmlformats.org/drawingml/2006/main" noChangeAspect="1"/>
-                  </wp:cNvGraphicFramePr>
-                  <a:graphic xmlns:a="http://schemas.openxmlformats.org/drawingml/2006/main">
-                    <a:graphicData uri="http://schemas.openxmlformats.org/drawingml/2006/picture">
-                      <pic:pic xmlns:pic="http://schemas.openxmlformats.org/drawingml/2006/picture">
-                        <pic:nvPicPr>
-                          <pic:cNvPr id="1020686424" name="Graphic 1020686424" descr="Checkmark with solid fill"/>
-                          <pic:cNvPicPr/>
-                        </pic:nvPicPr>
-                        <pic:blipFill>
-                          <a:blip r:embed="rId21" cstate="print"/>
-                          <a:stretch>
-                            <a:fillRect/>
-                          </a:stretch>
-                        </pic:blipFill>
-                        <pic:spPr>
-                          <a:xfrm>
-                            <a:off x="0" y="0"/>
-                            <a:ext cx="180340" cy="180340"/>
-                          </a:xfrm>
-                          <a:prstGeom prst="rect">
-                            <a:avLst/>
-                          </a:prstGeom>
-                        </pic:spPr>
-                      </pic:pic>
-                    </a:graphicData>
-                  </a:graphic>
-                </wp:inline>
-              </w:drawing>
-            </w:r>
-          </w:p>
-        </w:tc>
-        <w:tc>
-          <w:tcPr>
-            <w:tcW w:w="1007" w:type="dxa"/>
-            <w:vAlign w:val="center"/>
-          </w:tcPr>
-          <w:p>
-            <w:pPr>
-              <w:jc w:val="center"/>
-              <w:cnfStyle w:val="000000100000" w:firstRow="0" w:lastRow="0" w:firstColumn="0" w:lastColumn="0" w:oddVBand="0" w:evenVBand="0" w:oddHBand="1" w:evenHBand="0" w:firstRowFirstColumn="0" w:firstRowLastColumn="0" w:lastRowFirstColumn="0" w:lastRowLastColumn="0"/>
-              <w:rPr>
-                <w:noProof/>
-                <w:lang w:eastAsia="en-CA"/>
-              </w:rPr>
-            </w:pPr>
-            <w:r>
-              <w:rPr>
-                <w:rFonts w:ascii="Calibri" w:eastAsia="Calibri" w:hAnsi="Calibri" w:cs="Arial"/>
-                <w:noProof/>
-              </w:rPr>
-              <w:drawing>
-                <wp:inline distT="0" distB="0" distL="0" distR="0" wp14:anchorId="6468C021" wp14:editId="219F9CFD">
-                  <wp:extent cx="180000" cy="180000"/>
-                  <wp:effectExtent l="0" t="0" r="0" b="0"/>
-                  <wp:docPr id="447099859" name="Graphic 447099859" descr="Checkmark with solid fill"/>
-                  <wp:cNvGraphicFramePr>
-                    <a:graphicFrameLocks xmlns:a="http://schemas.openxmlformats.org/drawingml/2006/main" noChangeAspect="1"/>
-                  </wp:cNvGraphicFramePr>
-                  <a:graphic xmlns:a="http://schemas.openxmlformats.org/drawingml/2006/main">
-                    <a:graphicData uri="http://schemas.openxmlformats.org/drawingml/2006/picture">
-                      <pic:pic xmlns:pic="http://schemas.openxmlformats.org/drawingml/2006/picture">
-                        <pic:nvPicPr>
-                          <pic:cNvPr id="1020686424" name="Graphic 1020686424" descr="Checkmark with solid fill"/>
-                          <pic:cNvPicPr/>
-                        </pic:nvPicPr>
-                        <pic:blipFill>
-                          <a:blip r:embed="rId21" cstate="print">
-                            <a:extLst>
-                              <a:ext uri="{28A0092B-C50C-407E-A947-70E740481C1C}">
-                                <a14:useLocalDpi xmlns:a14="http://schemas.microsoft.com/office/drawing/2010/main" val="0"/>
-                              </a:ext>
-                              <a:ext uri="{96DAC541-7B7A-43D3-8B79-37D633B846F1}">
-                                <asvg:svgBlip xmlns:asvg="http://schemas.microsoft.com/office/drawing/2016/SVG/main" r:embed="rId22"/>
-                              </a:ext>
-                            </a:extLst>
-                          </a:blip>
-                          <a:stretch>
-                            <a:fillRect/>
-                          </a:stretch>
-                        </pic:blipFill>
-                        <pic:spPr>
-                          <a:xfrm>
-                            <a:off x="0" y="0"/>
-                            <a:ext cx="180000" cy="180000"/>
-                          </a:xfrm>
-                          <a:prstGeom prst="rect">
-                            <a:avLst/>
-                          </a:prstGeom>
-                        </pic:spPr>
-                      </pic:pic>
-                    </a:graphicData>
-                  </a:graphic>
-                </wp:inline>
-              </w:drawing>
-            </w:r>
-          </w:p>
-        </w:tc>
-        <w:tc>
-          <w:tcPr>
-            <w:tcW w:w="1153" w:type="dxa"/>
-            <w:vAlign w:val="center"/>
-          </w:tcPr>
-          <w:p>
-            <w:pPr>
-              <w:jc w:val="center"/>
-              <w:cnfStyle w:val="000000100000" w:firstRow="0" w:lastRow="0" w:firstColumn="0" w:lastColumn="0" w:oddVBand="0" w:evenVBand="0" w:oddHBand="1" w:evenHBand="0" w:firstRowFirstColumn="0" w:firstRowLastColumn="0" w:lastRowFirstColumn="0" w:lastRowLastColumn="0"/>
-              <w:rPr>
-                <w:noProof/>
-                <w:lang w:eastAsia="en-CA"/>
-              </w:rPr>
-            </w:pPr>
-          </w:p>
-        </w:tc>
-      </w:tr>
-      <w:tr>
-        <w:trPr>
-          <w:trHeight w:val="279"/>
-        </w:trPr>
-        <w:tc>
-          <w:tcPr>
-            <w:cnfStyle w:val="001000000000" w:firstRow="0" w:lastRow="0" w:firstColumn="1" w:lastColumn="0" w:oddVBand="0" w:evenVBand="0" w:oddHBand="0" w:evenHBand="0" w:firstRowFirstColumn="0" w:firstRowLastColumn="0" w:lastRowFirstColumn="0" w:lastRowLastColumn="0"/>
-            <w:tcW w:w="526" w:type="dxa"/>
-            <w:vMerge/>
-          </w:tcPr>
-          <w:p>
-            <w:pPr>
-              <w:jc w:val="center"/>
-            </w:pPr>
-          </w:p>
-        </w:tc>
-        <w:tc>
-          <w:tcPr>
-            <w:tcW w:w="1134" w:type="dxa"/>
-            <w:vAlign w:val="center"/>
-          </w:tcPr>
-          <w:p>
-            <w:pPr>
-              <w:jc w:val="center"/>
-              <w:cnfStyle w:val="000000000000" w:firstRow="0" w:lastRow="0" w:firstColumn="0" w:lastColumn="0" w:oddVBand="0" w:evenVBand="0" w:oddHBand="0" w:evenHBand="0" w:firstRowFirstColumn="0" w:firstRowLastColumn="0" w:lastRowFirstColumn="0" w:lastRowLastColumn="0"/>
-            </w:pPr>
-            <w:r>
-              <w:t>iPadOS</w:t>
-            </w:r>
-          </w:p>
-        </w:tc>
-        <w:tc>
-          <w:tcPr>
-            <w:tcW w:w="855" w:type="dxa"/>
-            <w:vAlign w:val="center"/>
-          </w:tcPr>
-          <w:p>
-            <w:pPr>
-              <w:jc w:val="center"/>
-              <w:cnfStyle w:val="000000000000" w:firstRow="0" w:lastRow="0" w:firstColumn="0" w:lastColumn="0" w:oddVBand="0" w:evenVBand="0" w:oddHBand="0" w:evenHBand="0" w:firstRowFirstColumn="0" w:firstRowLastColumn="0" w:lastRowFirstColumn="0" w:lastRowLastColumn="0"/>
-            </w:pPr>
-            <w:r>
-              <w:rPr>
-                <w:rFonts w:ascii="Calibri" w:eastAsia="Calibri" w:hAnsi="Calibri" w:cs="Arial"/>
-                <w:noProof/>
-              </w:rPr>
-              <w:drawing>
-                <wp:inline distT="0" distB="0" distL="0" distR="0" wp14:anchorId="03565813" wp14:editId="227D934A">
-                  <wp:extent cx="180000" cy="180000"/>
-                  <wp:effectExtent l="0" t="0" r="0" b="0"/>
-                  <wp:docPr id="406734189" name="Graphic 406734189" descr="Checkmark with solid fill"/>
-                  <wp:cNvGraphicFramePr>
-                    <a:graphicFrameLocks xmlns:a="http://schemas.openxmlformats.org/drawingml/2006/main" noChangeAspect="1"/>
-                  </wp:cNvGraphicFramePr>
-                  <a:graphic xmlns:a="http://schemas.openxmlformats.org/drawingml/2006/main">
-                    <a:graphicData uri="http://schemas.openxmlformats.org/drawingml/2006/picture">
-                      <pic:pic xmlns:pic="http://schemas.openxmlformats.org/drawingml/2006/picture">
-                        <pic:nvPicPr>
-                          <pic:cNvPr id="1020686424" name="Graphic 1020686424" descr="Checkmark with solid fill"/>
-                          <pic:cNvPicPr/>
-                        </pic:nvPicPr>
-                        <pic:blipFill>
-                          <a:blip r:embed="rId21" cstate="print">
-                            <a:extLst>
-                              <a:ext uri="{28A0092B-C50C-407E-A947-70E740481C1C}">
-                                <a14:useLocalDpi xmlns:a14="http://schemas.microsoft.com/office/drawing/2010/main" val="0"/>
-                              </a:ext>
-                              <a:ext uri="{96DAC541-7B7A-43D3-8B79-37D633B846F1}">
-                                <asvg:svgBlip xmlns:asvg="http://schemas.microsoft.com/office/drawing/2016/SVG/main" r:embed="rId22"/>
-                              </a:ext>
-                            </a:extLst>
-                          </a:blip>
-                          <a:stretch>
-                            <a:fillRect/>
-                          </a:stretch>
-                        </pic:blipFill>
-                        <pic:spPr>
-                          <a:xfrm>
-                            <a:off x="0" y="0"/>
-                            <a:ext cx="180000" cy="180000"/>
-                          </a:xfrm>
-                          <a:prstGeom prst="rect">
-                            <a:avLst/>
-                          </a:prstGeom>
-                        </pic:spPr>
-                      </pic:pic>
-                    </a:graphicData>
-                  </a:graphic>
-                </wp:inline>
-              </w:drawing>
-            </w:r>
-          </w:p>
-        </w:tc>
-        <w:tc>
-          <w:tcPr>
-            <w:tcW w:w="1007" w:type="dxa"/>
-            <w:vAlign w:val="center"/>
-          </w:tcPr>
-          <w:p>
-            <w:pPr>
-              <w:jc w:val="center"/>
-              <w:cnfStyle w:val="000000000000" w:firstRow="0" w:lastRow="0" w:firstColumn="0" w:lastColumn="0" w:oddVBand="0" w:evenVBand="0" w:oddHBand="0" w:evenHBand="0" w:firstRowFirstColumn="0" w:firstRowLastColumn="0" w:lastRowFirstColumn="0" w:lastRowLastColumn="0"/>
-              <w:rPr>
-                <w:noProof/>
-                <w:lang w:eastAsia="en-CA"/>
-              </w:rPr>
-            </w:pPr>
-            <w:r>
-              <w:rPr>
-                <w:rFonts w:ascii="Calibri" w:eastAsia="Calibri" w:hAnsi="Calibri" w:cs="Arial"/>
-                <w:noProof/>
-              </w:rPr>
-              <w:drawing>
-                <wp:inline distT="0" distB="0" distL="0" distR="0" wp14:anchorId="4688552D" wp14:editId="77386A46">
-                  <wp:extent cx="180000" cy="180000"/>
-                  <wp:effectExtent l="0" t="0" r="0" b="0"/>
-                  <wp:docPr id="552366559" name="Graphic 552366559" descr="Checkmark with solid fill"/>
-                  <wp:cNvGraphicFramePr>
-                    <a:graphicFrameLocks xmlns:a="http://schemas.openxmlformats.org/drawingml/2006/main" noChangeAspect="1"/>
-                  </wp:cNvGraphicFramePr>
-                  <a:graphic xmlns:a="http://schemas.openxmlformats.org/drawingml/2006/main">
-                    <a:graphicData uri="http://schemas.openxmlformats.org/drawingml/2006/picture">
-                      <pic:pic xmlns:pic="http://schemas.openxmlformats.org/drawingml/2006/picture">
-                        <pic:nvPicPr>
-                          <pic:cNvPr id="1020686424" name="Graphic 1020686424" descr="Checkmark with solid fill"/>
-                          <pic:cNvPicPr/>
-                        </pic:nvPicPr>
-                        <pic:blipFill>
-                          <a:blip r:embed="rId21" cstate="print">
-                            <a:extLst>
-                              <a:ext uri="{28A0092B-C50C-407E-A947-70E740481C1C}">
-                                <a14:useLocalDpi xmlns:a14="http://schemas.microsoft.com/office/drawing/2010/main" val="0"/>
-                              </a:ext>
-                              <a:ext uri="{96DAC541-7B7A-43D3-8B79-37D633B846F1}">
-                                <asvg:svgBlip xmlns:asvg="http://schemas.microsoft.com/office/drawing/2016/SVG/main" r:embed="rId22"/>
-                              </a:ext>
-                            </a:extLst>
-                          </a:blip>
-                          <a:stretch>
-                            <a:fillRect/>
-                          </a:stretch>
-                        </pic:blipFill>
-                        <pic:spPr>
-                          <a:xfrm>
-                            <a:off x="0" y="0"/>
-                            <a:ext cx="180000" cy="180000"/>
-                          </a:xfrm>
-                          <a:prstGeom prst="rect">
-                            <a:avLst/>
-                          </a:prstGeom>
-                        </pic:spPr>
-                      </pic:pic>
-                    </a:graphicData>
-                  </a:graphic>
-                </wp:inline>
-              </w:drawing>
-            </w:r>
-          </w:p>
-        </w:tc>
-        <w:tc>
-          <w:tcPr>
-            <w:tcW w:w="1153" w:type="dxa"/>
-            <w:vAlign w:val="center"/>
-          </w:tcPr>
-          <w:p>
-            <w:pPr>
-              <w:jc w:val="center"/>
-              <w:cnfStyle w:val="000000000000" w:firstRow="0" w:lastRow="0" w:firstColumn="0" w:lastColumn="0" w:oddVBand="0" w:evenVBand="0" w:oddHBand="0" w:evenHBand="0" w:firstRowFirstColumn="0" w:firstRowLastColumn="0" w:lastRowFirstColumn="0" w:lastRowLastColumn="0"/>
-              <w:rPr>
-                <w:noProof/>
-                <w:lang w:eastAsia="en-CA"/>
-              </w:rPr>
-            </w:pPr>
-          </w:p>
-        </w:tc>
-      </w:tr>
-      <w:tr>
-        <w:trPr>
-          <w:cnfStyle w:val="000000100000" w:firstRow="0" w:lastRow="0" w:firstColumn="0" w:lastColumn="0" w:oddVBand="0" w:evenVBand="0" w:oddHBand="1" w:evenHBand="0" w:firstRowFirstColumn="0" w:firstRowLastColumn="0" w:lastRowFirstColumn="0" w:lastRowLastColumn="0"/>
-          <w:trHeight w:val="317"/>
-        </w:trPr>
-        <w:tc>
-          <w:tcPr>
-            <w:cnfStyle w:val="001000000000" w:firstRow="0" w:lastRow="0" w:firstColumn="1" w:lastColumn="0" w:oddVBand="0" w:evenVBand="0" w:oddHBand="0" w:evenHBand="0" w:firstRowFirstColumn="0" w:firstRowLastColumn="0" w:lastRowFirstColumn="0" w:lastRowLastColumn="0"/>
-            <w:tcW w:w="526" w:type="dxa"/>
-            <w:vMerge/>
-          </w:tcPr>
-          <w:p>
-            <w:pPr>
-              <w:jc w:val="center"/>
-            </w:pPr>
-          </w:p>
-        </w:tc>
-        <w:tc>
-          <w:tcPr>
-            <w:tcW w:w="1134" w:type="dxa"/>
-            <w:vAlign w:val="center"/>
-          </w:tcPr>
-          <w:p>
-            <w:pPr>
-              <w:jc w:val="center"/>
-              <w:cnfStyle w:val="000000100000" w:firstRow="0" w:lastRow="0" w:firstColumn="0" w:lastColumn="0" w:oddVBand="0" w:evenVBand="0" w:oddHBand="1" w:evenHBand="0" w:firstRowFirstColumn="0" w:firstRowLastColumn="0" w:lastRowFirstColumn="0" w:lastRowLastColumn="0"/>
-            </w:pPr>
-            <w:r>
-              <w:t>Windows</w:t>
-            </w:r>
-          </w:p>
-        </w:tc>
-        <w:tc>
-          <w:tcPr>
-            <w:tcW w:w="855" w:type="dxa"/>
-            <w:vAlign w:val="center"/>
-          </w:tcPr>
-          <w:p>
-            <w:pPr>
-              <w:jc w:val="center"/>
-              <w:cnfStyle w:val="000000100000" w:firstRow="0" w:lastRow="0" w:firstColumn="0" w:lastColumn="0" w:oddVBand="0" w:evenVBand="0" w:oddHBand="1" w:evenHBand="0" w:firstRowFirstColumn="0" w:firstRowLastColumn="0" w:lastRowFirstColumn="0" w:lastRowLastColumn="0"/>
-            </w:pPr>
-            <w:r>
-              <w:rPr>
-                <w:rFonts w:ascii="Calibri" w:eastAsia="Calibri" w:hAnsi="Calibri" w:cs="Arial"/>
-                <w:noProof/>
-              </w:rPr>
-              <w:drawing>
-                <wp:inline distT="0" distB="0" distL="0" distR="0" wp14:anchorId="4A51F1D8" wp14:editId="44B7D365">
-                  <wp:extent cx="180000" cy="180000"/>
-                  <wp:effectExtent l="0" t="0" r="0" b="0"/>
-                  <wp:docPr id="68226708" name="Graphic 68226708" descr="Checkmark with solid fill"/>
-                  <wp:cNvGraphicFramePr>
-                    <a:graphicFrameLocks xmlns:a="http://schemas.openxmlformats.org/drawingml/2006/main" noChangeAspect="1"/>
-                  </wp:cNvGraphicFramePr>
-                  <a:graphic xmlns:a="http://schemas.openxmlformats.org/drawingml/2006/main">
-                    <a:graphicData uri="http://schemas.openxmlformats.org/drawingml/2006/picture">
-                      <pic:pic xmlns:pic="http://schemas.openxmlformats.org/drawingml/2006/picture">
-                        <pic:nvPicPr>
-                          <pic:cNvPr id="1020686424" name="Graphic 1020686424" descr="Checkmark with solid fill"/>
-                          <pic:cNvPicPr/>
-                        </pic:nvPicPr>
-                        <pic:blipFill>
-                          <a:blip r:embed="rId21" cstate="print">
-                            <a:extLst>
-                              <a:ext uri="{28A0092B-C50C-407E-A947-70E740481C1C}">
-                                <a14:useLocalDpi xmlns:a14="http://schemas.microsoft.com/office/drawing/2010/main" val="0"/>
-                              </a:ext>
-                              <a:ext uri="{96DAC541-7B7A-43D3-8B79-37D633B846F1}">
-                                <asvg:svgBlip xmlns:asvg="http://schemas.microsoft.com/office/drawing/2016/SVG/main" r:embed="rId22"/>
-                              </a:ext>
-                            </a:extLst>
-                          </a:blip>
-                          <a:stretch>
-                            <a:fillRect/>
-                          </a:stretch>
-                        </pic:blipFill>
-                        <pic:spPr>
-                          <a:xfrm>
-                            <a:off x="0" y="0"/>
-                            <a:ext cx="180000" cy="180000"/>
-                          </a:xfrm>
-                          <a:prstGeom prst="rect">
-                            <a:avLst/>
-                          </a:prstGeom>
-                        </pic:spPr>
-                      </pic:pic>
-                    </a:graphicData>
-                  </a:graphic>
-                </wp:inline>
-              </w:drawing>
-            </w:r>
-          </w:p>
-        </w:tc>
-        <w:tc>
-          <w:tcPr>
-            <w:tcW w:w="1007" w:type="dxa"/>
-            <w:vAlign w:val="center"/>
-          </w:tcPr>
-          <w:p>
-            <w:pPr>
-              <w:jc w:val="center"/>
-              <w:cnfStyle w:val="000000100000" w:firstRow="0" w:lastRow="0" w:firstColumn="0" w:lastColumn="0" w:oddVBand="0" w:evenVBand="0" w:oddHBand="1" w:evenHBand="0" w:firstRowFirstColumn="0" w:firstRowLastColumn="0" w:lastRowFirstColumn="0" w:lastRowLastColumn="0"/>
-              <w:rPr>
-                <w:noProof/>
-                <w:lang w:eastAsia="en-CA"/>
-              </w:rPr>
-            </w:pPr>
-            <w:r>
-              <w:rPr>
-                <w:rFonts w:ascii="Calibri" w:eastAsia="Calibri" w:hAnsi="Calibri" w:cs="Arial"/>
-                <w:noProof/>
-              </w:rPr>
-              <w:drawing>
-                <wp:inline distT="0" distB="0" distL="0" distR="0" wp14:anchorId="5B35A10E" wp14:editId="33708E59">
-                  <wp:extent cx="180000" cy="180000"/>
-                  <wp:effectExtent l="0" t="0" r="0" b="0"/>
-                  <wp:docPr id="1020649575" name="Graphic 1020649575" descr="Checkmark with solid fill"/>
-                  <wp:cNvGraphicFramePr>
-                    <a:graphicFrameLocks xmlns:a="http://schemas.openxmlformats.org/drawingml/2006/main" noChangeAspect="1"/>
-                  </wp:cNvGraphicFramePr>
-                  <a:graphic xmlns:a="http://schemas.openxmlformats.org/drawingml/2006/main">
-                    <a:graphicData uri="http://schemas.openxmlformats.org/drawingml/2006/picture">
-                      <pic:pic xmlns:pic="http://schemas.openxmlformats.org/drawingml/2006/picture">
-                        <pic:nvPicPr>
-                          <pic:cNvPr id="1020686424" name="Graphic 1020686424" descr="Checkmark with solid fill"/>
-                          <pic:cNvPicPr/>
-                        </pic:nvPicPr>
-                        <pic:blipFill>
-                          <a:blip r:embed="rId21" cstate="print">
-                            <a:extLst>
-                              <a:ext uri="{28A0092B-C50C-407E-A947-70E740481C1C}">
-                                <a14:useLocalDpi xmlns:a14="http://schemas.microsoft.com/office/drawing/2010/main" val="0"/>
-                              </a:ext>
-                              <a:ext uri="{96DAC541-7B7A-43D3-8B79-37D633B846F1}">
-                                <asvg:svgBlip xmlns:asvg="http://schemas.microsoft.com/office/drawing/2016/SVG/main" r:embed="rId22"/>
-                              </a:ext>
-                            </a:extLst>
-                          </a:blip>
-                          <a:stretch>
-                            <a:fillRect/>
-                          </a:stretch>
-                        </pic:blipFill>
-                        <pic:spPr>
-                          <a:xfrm>
-                            <a:off x="0" y="0"/>
-                            <a:ext cx="180000" cy="180000"/>
-                          </a:xfrm>
-                          <a:prstGeom prst="rect">
-                            <a:avLst/>
-                          </a:prstGeom>
-                        </pic:spPr>
-                      </pic:pic>
-                    </a:graphicData>
-                  </a:graphic>
-                </wp:inline>
-              </w:drawing>
-            </w:r>
-          </w:p>
-        </w:tc>
-        <w:tc>
-          <w:tcPr>
-            <w:tcW w:w="1153" w:type="dxa"/>
-            <w:vAlign w:val="center"/>
-          </w:tcPr>
-          <w:p>
-            <w:pPr>
-              <w:jc w:val="center"/>
-              <w:cnfStyle w:val="000000100000" w:firstRow="0" w:lastRow="0" w:firstColumn="0" w:lastColumn="0" w:oddVBand="0" w:evenVBand="0" w:oddHBand="1" w:evenHBand="0" w:firstRowFirstColumn="0" w:firstRowLastColumn="0" w:lastRowFirstColumn="0" w:lastRowLastColumn="0"/>
-              <w:rPr>
-                <w:noProof/>
-                <w:lang w:eastAsia="en-CA"/>
-              </w:rPr>
-            </w:pPr>
-            <w:r>
-              <w:rPr>
-                <w:rFonts w:ascii="Calibri" w:eastAsia="Calibri" w:hAnsi="Calibri" w:cs="Arial"/>
-                <w:noProof/>
-              </w:rPr>
-              <w:drawing>
-                <wp:inline distT="0" distB="0" distL="0" distR="0" wp14:anchorId="0011B444" wp14:editId="423D5691">
-                  <wp:extent cx="180000" cy="180000"/>
-                  <wp:effectExtent l="0" t="0" r="0" b="0"/>
-                  <wp:docPr id="1411364398" name="Graphic 1411364398" descr="Checkmark with solid fill"/>
-                  <wp:cNvGraphicFramePr>
-                    <a:graphicFrameLocks xmlns:a="http://schemas.openxmlformats.org/drawingml/2006/main" noChangeAspect="1"/>
-                  </wp:cNvGraphicFramePr>
-                  <a:graphic xmlns:a="http://schemas.openxmlformats.org/drawingml/2006/main">
-                    <a:graphicData uri="http://schemas.openxmlformats.org/drawingml/2006/picture">
-                      <pic:pic xmlns:pic="http://schemas.openxmlformats.org/drawingml/2006/picture">
-                        <pic:nvPicPr>
-                          <pic:cNvPr id="1020686424" name="Graphic 1020686424" descr="Checkmark with solid fill"/>
-                          <pic:cNvPicPr/>
-                        </pic:nvPicPr>
-                        <pic:blipFill>
-                          <a:blip r:embed="rId21" cstate="print">
-                            <a:extLst>
-                              <a:ext uri="{28A0092B-C50C-407E-A947-70E740481C1C}">
-                                <a14:useLocalDpi xmlns:a14="http://schemas.microsoft.com/office/drawing/2010/main" val="0"/>
-                              </a:ext>
-                              <a:ext uri="{96DAC541-7B7A-43D3-8B79-37D633B846F1}">
-                                <asvg:svgBlip xmlns:asvg="http://schemas.microsoft.com/office/drawing/2016/SVG/main" r:embed="rId22"/>
-                              </a:ext>
-                            </a:extLst>
-                          </a:blip>
-                          <a:stretch>
-                            <a:fillRect/>
-                          </a:stretch>
-                        </pic:blipFill>
-                        <pic:spPr>
-                          <a:xfrm>
-                            <a:off x="0" y="0"/>
-                            <a:ext cx="180000" cy="180000"/>
-                          </a:xfrm>
-                          <a:prstGeom prst="rect">
-                            <a:avLst/>
-                          </a:prstGeom>
-                        </pic:spPr>
-                      </pic:pic>
-                    </a:graphicData>
-                  </a:graphic>
-                </wp:inline>
-              </w:drawing>
-            </w:r>
-          </w:p>
-        </w:tc>
-      </w:tr>
-      <w:tr>
-        <w:trPr>
-          <w:trHeight w:val="266"/>
-        </w:trPr>
-        <w:tc>
-          <w:tcPr>
-            <w:cnfStyle w:val="001000000000" w:firstRow="0" w:lastRow="0" w:firstColumn="1" w:lastColumn="0" w:oddVBand="0" w:evenVBand="0" w:oddHBand="0" w:evenHBand="0" w:firstRowFirstColumn="0" w:firstRowLastColumn="0" w:lastRowFirstColumn="0" w:lastRowLastColumn="0"/>
-            <w:tcW w:w="526" w:type="dxa"/>
-            <w:vMerge w:val="restart"/>
-            <w:textDirection w:val="btLr"/>
-          </w:tcPr>
-          <w:p>
-            <w:pPr>
-              <w:jc w:val="center"/>
-            </w:pPr>
-            <w:r>
-              <w:t>Desktop</w:t>
-            </w:r>
-          </w:p>
-        </w:tc>
-        <w:tc>
-          <w:tcPr>
-            <w:tcW w:w="1134" w:type="dxa"/>
-            <w:vAlign w:val="center"/>
-          </w:tcPr>
-          <w:p>
-            <w:pPr>
-              <w:jc w:val="center"/>
-              <w:cnfStyle w:val="000000000000" w:firstRow="0" w:lastRow="0" w:firstColumn="0" w:lastColumn="0" w:oddVBand="0" w:evenVBand="0" w:oddHBand="0" w:evenHBand="0" w:firstRowFirstColumn="0" w:firstRowLastColumn="0" w:lastRowFirstColumn="0" w:lastRowLastColumn="0"/>
-            </w:pPr>
-            <w:r>
-              <w:t>macOS</w:t>
-            </w:r>
-          </w:p>
-        </w:tc>
-        <w:tc>
-          <w:tcPr>
-            <w:tcW w:w="855" w:type="dxa"/>
-            <w:vAlign w:val="center"/>
-          </w:tcPr>
-          <w:p>
-            <w:pPr>
-              <w:jc w:val="center"/>
-              <w:cnfStyle w:val="000000000000" w:firstRow="0" w:lastRow="0" w:firstColumn="0" w:lastColumn="0" w:oddVBand="0" w:evenVBand="0" w:oddHBand="0" w:evenHBand="0" w:firstRowFirstColumn="0" w:firstRowLastColumn="0" w:lastRowFirstColumn="0" w:lastRowLastColumn="0"/>
-            </w:pPr>
-            <w:r>
-              <w:rPr>
-                <w:rFonts w:ascii="Calibri" w:eastAsia="Calibri" w:hAnsi="Calibri" w:cs="Arial"/>
-                <w:noProof/>
-              </w:rPr>
-              <w:drawing>
-                <wp:inline distT="0" distB="0" distL="0" distR="0" wp14:anchorId="462EC58E" wp14:editId="0B5DA7A4">
-                  <wp:extent cx="180000" cy="180000"/>
-                  <wp:effectExtent l="0" t="0" r="0" b="0"/>
-                  <wp:docPr id="502496044" name="Graphic 502496044" descr="Checkmark with solid fill"/>
-                  <wp:cNvGraphicFramePr>
-                    <a:graphicFrameLocks xmlns:a="http://schemas.openxmlformats.org/drawingml/2006/main" noChangeAspect="1"/>
-                  </wp:cNvGraphicFramePr>
-                  <a:graphic xmlns:a="http://schemas.openxmlformats.org/drawingml/2006/main">
-                    <a:graphicData uri="http://schemas.openxmlformats.org/drawingml/2006/picture">
-                      <pic:pic xmlns:pic="http://schemas.openxmlformats.org/drawingml/2006/picture">
-                        <pic:nvPicPr>
-                          <pic:cNvPr id="1020686424" name="Graphic 1020686424" descr="Checkmark with solid fill"/>
-                          <pic:cNvPicPr/>
-                        </pic:nvPicPr>
-                        <pic:blipFill>
-                          <a:blip r:embed="rId21" cstate="print">
-                            <a:extLst>
-                              <a:ext uri="{28A0092B-C50C-407E-A947-70E740481C1C}">
-                                <a14:useLocalDpi xmlns:a14="http://schemas.microsoft.com/office/drawing/2010/main" val="0"/>
-                              </a:ext>
-                              <a:ext uri="{96DAC541-7B7A-43D3-8B79-37D633B846F1}">
-                                <asvg:svgBlip xmlns:asvg="http://schemas.microsoft.com/office/drawing/2016/SVG/main" r:embed="rId22"/>
-                              </a:ext>
-                            </a:extLst>
-                          </a:blip>
-                          <a:stretch>
-                            <a:fillRect/>
-                          </a:stretch>
-                        </pic:blipFill>
-                        <pic:spPr>
-                          <a:xfrm>
-                            <a:off x="0" y="0"/>
-                            <a:ext cx="180000" cy="180000"/>
-                          </a:xfrm>
-                          <a:prstGeom prst="rect">
-                            <a:avLst/>
-                          </a:prstGeom>
-                        </pic:spPr>
-                      </pic:pic>
-                    </a:graphicData>
-                  </a:graphic>
-                </wp:inline>
-              </w:drawing>
-            </w:r>
-          </w:p>
-        </w:tc>
-        <w:tc>
-          <w:tcPr>
-            <w:tcW w:w="1007" w:type="dxa"/>
-            <w:vAlign w:val="center"/>
-          </w:tcPr>
-          <w:p>
-            <w:pPr>
-              <w:jc w:val="center"/>
-              <w:cnfStyle w:val="000000000000" w:firstRow="0" w:lastRow="0" w:firstColumn="0" w:lastColumn="0" w:oddVBand="0" w:evenVBand="0" w:oddHBand="0" w:evenHBand="0" w:firstRowFirstColumn="0" w:firstRowLastColumn="0" w:lastRowFirstColumn="0" w:lastRowLastColumn="0"/>
-              <w:rPr>
-                <w:noProof/>
-                <w:lang w:eastAsia="en-CA"/>
-              </w:rPr>
-            </w:pPr>
-            <w:r>
-              <w:rPr>
-                <w:rFonts w:ascii="Calibri" w:eastAsia="Calibri" w:hAnsi="Calibri" w:cs="Arial"/>
-                <w:noProof/>
-              </w:rPr>
-              <w:drawing>
-                <wp:inline distT="0" distB="0" distL="0" distR="0" wp14:anchorId="22F4E3E5" wp14:editId="27D78D34">
-                  <wp:extent cx="180000" cy="180000"/>
-                  <wp:effectExtent l="0" t="0" r="0" b="0"/>
-                  <wp:docPr id="1700265495" name="Graphic 1700265495" descr="Checkmark with solid fill"/>
-                  <wp:cNvGraphicFramePr>
-                    <a:graphicFrameLocks xmlns:a="http://schemas.openxmlformats.org/drawingml/2006/main" noChangeAspect="1"/>
-                  </wp:cNvGraphicFramePr>
-                  <a:graphic xmlns:a="http://schemas.openxmlformats.org/drawingml/2006/main">
-                    <a:graphicData uri="http://schemas.openxmlformats.org/drawingml/2006/picture">
-                      <pic:pic xmlns:pic="http://schemas.openxmlformats.org/drawingml/2006/picture">
-                        <pic:nvPicPr>
-                          <pic:cNvPr id="1020686424" name="Graphic 1020686424" descr="Checkmark with solid fill"/>
-                          <pic:cNvPicPr/>
-                        </pic:nvPicPr>
-                        <pic:blipFill>
-                          <a:blip r:embed="rId21" cstate="print">
-                            <a:extLst>
-                              <a:ext uri="{28A0092B-C50C-407E-A947-70E740481C1C}">
-                                <a14:useLocalDpi xmlns:a14="http://schemas.microsoft.com/office/drawing/2010/main" val="0"/>
-                              </a:ext>
-                              <a:ext uri="{96DAC541-7B7A-43D3-8B79-37D633B846F1}">
-                                <asvg:svgBlip xmlns:asvg="http://schemas.microsoft.com/office/drawing/2016/SVG/main" r:embed="rId22"/>
-                              </a:ext>
-                            </a:extLst>
-                          </a:blip>
-                          <a:stretch>
-                            <a:fillRect/>
-                          </a:stretch>
-                        </pic:blipFill>
-                        <pic:spPr>
-                          <a:xfrm>
-                            <a:off x="0" y="0"/>
-                            <a:ext cx="180000" cy="180000"/>
-                          </a:xfrm>
-                          <a:prstGeom prst="rect">
-                            <a:avLst/>
-                          </a:prstGeom>
-                        </pic:spPr>
-                      </pic:pic>
-                    </a:graphicData>
-                  </a:graphic>
-                </wp:inline>
-              </w:drawing>
-            </w:r>
-          </w:p>
-        </w:tc>
-        <w:tc>
-          <w:tcPr>
-            <w:tcW w:w="1153" w:type="dxa"/>
-            <w:vAlign w:val="center"/>
-          </w:tcPr>
-          <w:p>
-            <w:pPr>
-              <w:jc w:val="center"/>
-              <w:cnfStyle w:val="000000000000" w:firstRow="0" w:lastRow="0" w:firstColumn="0" w:lastColumn="0" w:oddVBand="0" w:evenVBand="0" w:oddHBand="0" w:evenHBand="0" w:firstRowFirstColumn="0" w:firstRowLastColumn="0" w:lastRowFirstColumn="0" w:lastRowLastColumn="0"/>
-              <w:rPr>
-                <w:noProof/>
-                <w:lang w:eastAsia="en-CA"/>
-              </w:rPr>
-            </w:pPr>
-          </w:p>
-        </w:tc>
-      </w:tr>
-      <w:tr>
-        <w:trPr>
-          <w:cnfStyle w:val="000000100000" w:firstRow="0" w:lastRow="0" w:firstColumn="0" w:lastColumn="0" w:oddVBand="0" w:evenVBand="0" w:oddHBand="1" w:evenHBand="0" w:firstRowFirstColumn="0" w:firstRowLastColumn="0" w:lastRowFirstColumn="0" w:lastRowLastColumn="0"/>
-          <w:trHeight w:val="292"/>
-        </w:trPr>
-        <w:tc>
-          <w:tcPr>
-            <w:cnfStyle w:val="001000000000" w:firstRow="0" w:lastRow="0" w:firstColumn="1" w:lastColumn="0" w:oddVBand="0" w:evenVBand="0" w:oddHBand="0" w:evenHBand="0" w:firstRowFirstColumn="0" w:firstRowLastColumn="0" w:lastRowFirstColumn="0" w:lastRowLastColumn="0"/>
-            <w:tcW w:w="526" w:type="dxa"/>
-            <w:vMerge/>
-          </w:tcPr>
-          <w:p/>
-        </w:tc>
-        <w:tc>
-          <w:tcPr>
-            <w:tcW w:w="1134" w:type="dxa"/>
-            <w:vAlign w:val="center"/>
-          </w:tcPr>
-          <w:p>
-            <w:pPr>
-              <w:jc w:val="center"/>
-              <w:cnfStyle w:val="000000100000" w:firstRow="0" w:lastRow="0" w:firstColumn="0" w:lastColumn="0" w:oddVBand="0" w:evenVBand="0" w:oddHBand="1" w:evenHBand="0" w:firstRowFirstColumn="0" w:firstRowLastColumn="0" w:lastRowFirstColumn="0" w:lastRowLastColumn="0"/>
-            </w:pPr>
-            <w:r>
-              <w:t>Linux</w:t>
-            </w:r>
-          </w:p>
-        </w:tc>
-        <w:tc>
-          <w:tcPr>
-            <w:tcW w:w="855" w:type="dxa"/>
-            <w:vAlign w:val="center"/>
-          </w:tcPr>
-          <w:p>
-            <w:pPr>
-              <w:jc w:val="center"/>
-              <w:cnfStyle w:val="000000100000" w:firstRow="0" w:lastRow="0" w:firstColumn="0" w:lastColumn="0" w:oddVBand="0" w:evenVBand="0" w:oddHBand="1" w:evenHBand="0" w:firstRowFirstColumn="0" w:firstRowLastColumn="0" w:lastRowFirstColumn="0" w:lastRowLastColumn="0"/>
-            </w:pPr>
-            <w:r>
-              <w:rPr>
-                <w:rFonts w:ascii="Calibri" w:eastAsia="Calibri" w:hAnsi="Calibri" w:cs="Arial"/>
-                <w:noProof/>
-              </w:rPr>
-              <w:drawing>
-                <wp:inline distT="0" distB="0" distL="0" distR="0" wp14:anchorId="1350C289" wp14:editId="1C43AF8E">
-                  <wp:extent cx="180000" cy="180000"/>
-                  <wp:effectExtent l="0" t="0" r="0" b="0"/>
-                  <wp:docPr id="266277011" name="Graphic 266277011" descr="Checkmark with solid fill"/>
-                  <wp:cNvGraphicFramePr>
-                    <a:graphicFrameLocks xmlns:a="http://schemas.openxmlformats.org/drawingml/2006/main" noChangeAspect="1"/>
-                  </wp:cNvGraphicFramePr>
-                  <a:graphic xmlns:a="http://schemas.openxmlformats.org/drawingml/2006/main">
-                    <a:graphicData uri="http://schemas.openxmlformats.org/drawingml/2006/picture">
-                      <pic:pic xmlns:pic="http://schemas.openxmlformats.org/drawingml/2006/picture">
-                        <pic:nvPicPr>
-                          <pic:cNvPr id="1020686424" name="Graphic 1020686424" descr="Checkmark with solid fill"/>
-                          <pic:cNvPicPr/>
-                        </pic:nvPicPr>
-                        <pic:blipFill>
-                          <a:blip r:embed="rId21" cstate="print">
-                            <a:extLst>
-                              <a:ext uri="{28A0092B-C50C-407E-A947-70E740481C1C}">
-                                <a14:useLocalDpi xmlns:a14="http://schemas.microsoft.com/office/drawing/2010/main" val="0"/>
-                              </a:ext>
-                              <a:ext uri="{96DAC541-7B7A-43D3-8B79-37D633B846F1}">
-                                <asvg:svgBlip xmlns:asvg="http://schemas.microsoft.com/office/drawing/2016/SVG/main" r:embed="rId22"/>
-                              </a:ext>
-                            </a:extLst>
-                          </a:blip>
-                          <a:stretch>
-                            <a:fillRect/>
-                          </a:stretch>
-                        </pic:blipFill>
-                        <pic:spPr>
-                          <a:xfrm>
-                            <a:off x="0" y="0"/>
-                            <a:ext cx="180000" cy="180000"/>
-                          </a:xfrm>
-                          <a:prstGeom prst="rect">
-                            <a:avLst/>
-                          </a:prstGeom>
-                        </pic:spPr>
-                      </pic:pic>
-                    </a:graphicData>
-                  </a:graphic>
-                </wp:inline>
-              </w:drawing>
-            </w:r>
-          </w:p>
-        </w:tc>
-        <w:tc>
-          <w:tcPr>
-            <w:tcW w:w="1007" w:type="dxa"/>
-            <w:vAlign w:val="center"/>
-          </w:tcPr>
-          <w:p>
-            <w:pPr>
-              <w:jc w:val="center"/>
-              <w:cnfStyle w:val="000000100000" w:firstRow="0" w:lastRow="0" w:firstColumn="0" w:lastColumn="0" w:oddVBand="0" w:evenVBand="0" w:oddHBand="1" w:evenHBand="0" w:firstRowFirstColumn="0" w:firstRowLastColumn="0" w:lastRowFirstColumn="0" w:lastRowLastColumn="0"/>
-              <w:rPr>
-                <w:noProof/>
-                <w:lang w:eastAsia="en-CA"/>
-              </w:rPr>
-            </w:pPr>
-            <w:r>
-              <w:rPr>
-                <w:rFonts w:ascii="Calibri" w:eastAsia="Calibri" w:hAnsi="Calibri" w:cs="Arial"/>
-                <w:noProof/>
-              </w:rPr>
-              <w:drawing>
-                <wp:inline distT="0" distB="0" distL="0" distR="0" wp14:anchorId="6BB28D63" wp14:editId="3BE6EEA6">
-                  <wp:extent cx="180000" cy="180000"/>
-                  <wp:effectExtent l="0" t="0" r="0" b="0"/>
-                  <wp:docPr id="2129688111" name="Graphic 2129688111" descr="Checkmark with solid fill"/>
-                  <wp:cNvGraphicFramePr>
-                    <a:graphicFrameLocks xmlns:a="http://schemas.openxmlformats.org/drawingml/2006/main" noChangeAspect="1"/>
-                  </wp:cNvGraphicFramePr>
-                  <a:graphic xmlns:a="http://schemas.openxmlformats.org/drawingml/2006/main">
-                    <a:graphicData uri="http://schemas.openxmlformats.org/drawingml/2006/picture">
-                      <pic:pic xmlns:pic="http://schemas.openxmlformats.org/drawingml/2006/picture">
-                        <pic:nvPicPr>
-                          <pic:cNvPr id="1020686424" name="Graphic 1020686424" descr="Checkmark with solid fill"/>
-                          <pic:cNvPicPr/>
-                        </pic:nvPicPr>
-                        <pic:blipFill>
-                          <a:blip r:embed="rId21" cstate="print">
-                            <a:extLst>
-                              <a:ext uri="{28A0092B-C50C-407E-A947-70E740481C1C}">
-                                <a14:useLocalDpi xmlns:a14="http://schemas.microsoft.com/office/drawing/2010/main" val="0"/>
-                              </a:ext>
-                              <a:ext uri="{96DAC541-7B7A-43D3-8B79-37D633B846F1}">
-                                <asvg:svgBlip xmlns:asvg="http://schemas.microsoft.com/office/drawing/2016/SVG/main" r:embed="rId22"/>
-                              </a:ext>
-                            </a:extLst>
-                          </a:blip>
-                          <a:stretch>
-                            <a:fillRect/>
-                          </a:stretch>
-                        </pic:blipFill>
-                        <pic:spPr>
-                          <a:xfrm>
-                            <a:off x="0" y="0"/>
-                            <a:ext cx="180000" cy="180000"/>
-                          </a:xfrm>
-                          <a:prstGeom prst="rect">
-                            <a:avLst/>
-                          </a:prstGeom>
-                        </pic:spPr>
-                      </pic:pic>
-                    </a:graphicData>
-                  </a:graphic>
-                </wp:inline>
-              </w:drawing>
-            </w:r>
-          </w:p>
-        </w:tc>
-        <w:tc>
-          <w:tcPr>
-            <w:tcW w:w="1153" w:type="dxa"/>
-            <w:vAlign w:val="center"/>
-          </w:tcPr>
-          <w:p>
-            <w:pPr>
-              <w:jc w:val="center"/>
-              <w:cnfStyle w:val="000000100000" w:firstRow="0" w:lastRow="0" w:firstColumn="0" w:lastColumn="0" w:oddVBand="0" w:evenVBand="0" w:oddHBand="1" w:evenHBand="0" w:firstRowFirstColumn="0" w:firstRowLastColumn="0" w:lastRowFirstColumn="0" w:lastRowLastColumn="0"/>
-              <w:rPr>
-                <w:noProof/>
-                <w:lang w:eastAsia="en-CA"/>
-              </w:rPr>
-            </w:pPr>
-          </w:p>
-        </w:tc>
-      </w:tr>
-      <w:tr>
-        <w:trPr>
-          <w:trHeight w:val="279"/>
-        </w:trPr>
-        <w:tc>
-          <w:tcPr>
-            <w:cnfStyle w:val="001000000000" w:firstRow="0" w:lastRow="0" w:firstColumn="1" w:lastColumn="0" w:oddVBand="0" w:evenVBand="0" w:oddHBand="0" w:evenHBand="0" w:firstRowFirstColumn="0" w:firstRowLastColumn="0" w:lastRowFirstColumn="0" w:lastRowLastColumn="0"/>
-            <w:tcW w:w="526" w:type="dxa"/>
-            <w:vMerge/>
-          </w:tcPr>
-          <w:p/>
-        </w:tc>
-        <w:tc>
-          <w:tcPr>
-            <w:tcW w:w="1134" w:type="dxa"/>
-            <w:vAlign w:val="center"/>
-          </w:tcPr>
-          <w:p>
-            <w:pPr>
-              <w:jc w:val="center"/>
-              <w:cnfStyle w:val="000000000000" w:firstRow="0" w:lastRow="0" w:firstColumn="0" w:lastColumn="0" w:oddVBand="0" w:evenVBand="0" w:oddHBand="0" w:evenHBand="0" w:firstRowFirstColumn="0" w:firstRowLastColumn="0" w:lastRowFirstColumn="0" w:lastRowLastColumn="0"/>
-            </w:pPr>
-            <w:r>
-              <w:t>Windows</w:t>
-            </w:r>
-          </w:p>
-        </w:tc>
-        <w:tc>
-          <w:tcPr>
-            <w:tcW w:w="855" w:type="dxa"/>
-            <w:vAlign w:val="center"/>
-          </w:tcPr>
-          <w:p>
-            <w:pPr>
-              <w:jc w:val="center"/>
-              <w:cnfStyle w:val="000000000000" w:firstRow="0" w:lastRow="0" w:firstColumn="0" w:lastColumn="0" w:oddVBand="0" w:evenVBand="0" w:oddHBand="0" w:evenHBand="0" w:firstRowFirstColumn="0" w:firstRowLastColumn="0" w:lastRowFirstColumn="0" w:lastRowLastColumn="0"/>
-            </w:pPr>
-            <w:r>
-              <w:rPr>
-                <w:rFonts w:ascii="Calibri" w:eastAsia="Calibri" w:hAnsi="Calibri" w:cs="Arial"/>
-                <w:noProof/>
-              </w:rPr>
-              <w:drawing>
-                <wp:inline distT="0" distB="0" distL="0" distR="0" wp14:anchorId="255E2E7F" wp14:editId="292A8FF6">
-                  <wp:extent cx="180000" cy="180000"/>
-                  <wp:effectExtent l="0" t="0" r="0" b="0"/>
-                  <wp:docPr id="457021734" name="Graphic 457021734" descr="Checkmark with solid fill"/>
-                  <wp:cNvGraphicFramePr>
-                    <a:graphicFrameLocks xmlns:a="http://schemas.openxmlformats.org/drawingml/2006/main" noChangeAspect="1"/>
-                  </wp:cNvGraphicFramePr>
-                  <a:graphic xmlns:a="http://schemas.openxmlformats.org/drawingml/2006/main">
-                    <a:graphicData uri="http://schemas.openxmlformats.org/drawingml/2006/picture">
-                      <pic:pic xmlns:pic="http://schemas.openxmlformats.org/drawingml/2006/picture">
-                        <pic:nvPicPr>
-                          <pic:cNvPr id="1020686424" name="Graphic 1020686424" descr="Checkmark with solid fill"/>
-                          <pic:cNvPicPr/>
-                        </pic:nvPicPr>
-                        <pic:blipFill>
-                          <a:blip r:embed="rId21" cstate="print">
-                            <a:extLst>
-                              <a:ext uri="{28A0092B-C50C-407E-A947-70E740481C1C}">
-                                <a14:useLocalDpi xmlns:a14="http://schemas.microsoft.com/office/drawing/2010/main" val="0"/>
-                              </a:ext>
-                              <a:ext uri="{96DAC541-7B7A-43D3-8B79-37D633B846F1}">
-                                <asvg:svgBlip xmlns:asvg="http://schemas.microsoft.com/office/drawing/2016/SVG/main" r:embed="rId22"/>
-                              </a:ext>
-                            </a:extLst>
-                          </a:blip>
-                          <a:stretch>
-                            <a:fillRect/>
-                          </a:stretch>
-                        </pic:blipFill>
-                        <pic:spPr>
-                          <a:xfrm>
-                            <a:off x="0" y="0"/>
-                            <a:ext cx="180000" cy="180000"/>
-                          </a:xfrm>
-                          <a:prstGeom prst="rect">
-                            <a:avLst/>
-                          </a:prstGeom>
-                        </pic:spPr>
-                      </pic:pic>
-                    </a:graphicData>
-                  </a:graphic>
-                </wp:inline>
-              </w:drawing>
-            </w:r>
-          </w:p>
-        </w:tc>
-        <w:tc>
-          <w:tcPr>
-            <w:tcW w:w="1007" w:type="dxa"/>
-            <w:vAlign w:val="center"/>
-          </w:tcPr>
-          <w:p>
-            <w:pPr>
-              <w:jc w:val="center"/>
-              <w:cnfStyle w:val="000000000000" w:firstRow="0" w:lastRow="0" w:firstColumn="0" w:lastColumn="0" w:oddVBand="0" w:evenVBand="0" w:oddHBand="0" w:evenHBand="0" w:firstRowFirstColumn="0" w:firstRowLastColumn="0" w:lastRowFirstColumn="0" w:lastRowLastColumn="0"/>
-              <w:rPr>
-                <w:noProof/>
-                <w:lang w:eastAsia="en-CA"/>
-              </w:rPr>
-            </w:pPr>
-            <w:r>
-              <w:rPr>
-                <w:rFonts w:ascii="Calibri" w:eastAsia="Calibri" w:hAnsi="Calibri" w:cs="Arial"/>
-                <w:noProof/>
-              </w:rPr>
-              <w:drawing>
-                <wp:inline distT="0" distB="0" distL="0" distR="0" wp14:anchorId="60E19154" wp14:editId="48912FDD">
-                  <wp:extent cx="180000" cy="180000"/>
-                  <wp:effectExtent l="0" t="0" r="0" b="0"/>
-                  <wp:docPr id="1241966089" name="Graphic 1241966089" descr="Checkmark with solid fill"/>
-                  <wp:cNvGraphicFramePr>
-                    <a:graphicFrameLocks xmlns:a="http://schemas.openxmlformats.org/drawingml/2006/main" noChangeAspect="1"/>
-                  </wp:cNvGraphicFramePr>
-                  <a:graphic xmlns:a="http://schemas.openxmlformats.org/drawingml/2006/main">
-                    <a:graphicData uri="http://schemas.openxmlformats.org/drawingml/2006/picture">
-                      <pic:pic xmlns:pic="http://schemas.openxmlformats.org/drawingml/2006/picture">
-                        <pic:nvPicPr>
-                          <pic:cNvPr id="1020686424" name="Graphic 1020686424" descr="Checkmark with solid fill"/>
-                          <pic:cNvPicPr/>
-                        </pic:nvPicPr>
-                        <pic:blipFill>
-                          <a:blip r:embed="rId21" cstate="print">
-                            <a:extLst>
-                              <a:ext uri="{28A0092B-C50C-407E-A947-70E740481C1C}">
-                                <a14:useLocalDpi xmlns:a14="http://schemas.microsoft.com/office/drawing/2010/main" val="0"/>
-                              </a:ext>
-                              <a:ext uri="{96DAC541-7B7A-43D3-8B79-37D633B846F1}">
-                                <asvg:svgBlip xmlns:asvg="http://schemas.microsoft.com/office/drawing/2016/SVG/main" r:embed="rId22"/>
-                              </a:ext>
-                            </a:extLst>
-                          </a:blip>
-                          <a:stretch>
-                            <a:fillRect/>
-                          </a:stretch>
-                        </pic:blipFill>
-                        <pic:spPr>
-                          <a:xfrm>
-                            <a:off x="0" y="0"/>
-                            <a:ext cx="180000" cy="180000"/>
-                          </a:xfrm>
-                          <a:prstGeom prst="rect">
-                            <a:avLst/>
-                          </a:prstGeom>
-                        </pic:spPr>
-                      </pic:pic>
-                    </a:graphicData>
-                  </a:graphic>
-                </wp:inline>
-              </w:drawing>
-            </w:r>
-          </w:p>
-        </w:tc>
-        <w:tc>
-          <w:tcPr>
-            <w:tcW w:w="1153" w:type="dxa"/>
-            <w:vAlign w:val="center"/>
-          </w:tcPr>
-          <w:p>
-            <w:pPr>
-              <w:jc w:val="center"/>
-              <w:cnfStyle w:val="000000000000" w:firstRow="0" w:lastRow="0" w:firstColumn="0" w:lastColumn="0" w:oddVBand="0" w:evenVBand="0" w:oddHBand="0" w:evenHBand="0" w:firstRowFirstColumn="0" w:firstRowLastColumn="0" w:lastRowFirstColumn="0" w:lastRowLastColumn="0"/>
-              <w:rPr>
-                <w:noProof/>
-                <w:lang w:eastAsia="en-CA"/>
-              </w:rPr>
-            </w:pPr>
-            <w:r>
-              <w:rPr>
-                <w:rFonts w:ascii="Calibri" w:eastAsia="Calibri" w:hAnsi="Calibri" w:cs="Arial"/>
-                <w:noProof/>
-              </w:rPr>
-              <w:drawing>
-                <wp:inline distT="0" distB="0" distL="0" distR="0" wp14:anchorId="04E5FDCA" wp14:editId="0645F352">
-                  <wp:extent cx="180000" cy="180000"/>
-                  <wp:effectExtent l="0" t="0" r="0" b="0"/>
-                  <wp:docPr id="161945149" name="Graphic 161945149" descr="Checkmark with solid fill"/>
-                  <wp:cNvGraphicFramePr>
-                    <a:graphicFrameLocks xmlns:a="http://schemas.openxmlformats.org/drawingml/2006/main" noChangeAspect="1"/>
-                  </wp:cNvGraphicFramePr>
-                  <a:graphic xmlns:a="http://schemas.openxmlformats.org/drawingml/2006/main">
-                    <a:graphicData uri="http://schemas.openxmlformats.org/drawingml/2006/picture">
-                      <pic:pic xmlns:pic="http://schemas.openxmlformats.org/drawingml/2006/picture">
-                        <pic:nvPicPr>
-                          <pic:cNvPr id="1020686424" name="Graphic 1020686424" descr="Checkmark with solid fill"/>
-                          <pic:cNvPicPr/>
-                        </pic:nvPicPr>
-                        <pic:blipFill>
-                          <a:blip r:embed="rId21" cstate="print">
-                            <a:extLst>
-                              <a:ext uri="{28A0092B-C50C-407E-A947-70E740481C1C}">
-                                <a14:useLocalDpi xmlns:a14="http://schemas.microsoft.com/office/drawing/2010/main" val="0"/>
-                              </a:ext>
-                              <a:ext uri="{96DAC541-7B7A-43D3-8B79-37D633B846F1}">
-                                <asvg:svgBlip xmlns:asvg="http://schemas.microsoft.com/office/drawing/2016/SVG/main" r:embed="rId22"/>
-                              </a:ext>
-                            </a:extLst>
-                          </a:blip>
-                          <a:stretch>
-                            <a:fillRect/>
-                          </a:stretch>
-                        </pic:blipFill>
-                        <pic:spPr>
-                          <a:xfrm>
-                            <a:off x="0" y="0"/>
-                            <a:ext cx="180000" cy="180000"/>
-                          </a:xfrm>
-                          <a:prstGeom prst="rect">
-                            <a:avLst/>
-                          </a:prstGeom>
-                        </pic:spPr>
-                      </pic:pic>
-                    </a:graphicData>
-                  </a:graphic>
-                </wp:inline>
-              </w:drawing>
-            </w:r>
-          </w:p>
-        </w:tc>
-      </w:tr>
-      <w:tr>
-        <w:trPr>
-          <w:cnfStyle w:val="000000100000" w:firstRow="0" w:lastRow="0" w:firstColumn="0" w:lastColumn="0" w:oddVBand="0" w:evenVBand="0" w:oddHBand="1" w:evenHBand="0" w:firstRowFirstColumn="0" w:firstRowLastColumn="0" w:lastRowFirstColumn="0" w:lastRowLastColumn="0"/>
-          <w:trHeight w:val="279"/>
-        </w:trPr>
-        <w:tc>
-          <w:tcPr>
-            <w:cnfStyle w:val="001000000000" w:firstRow="0" w:lastRow="0" w:firstColumn="1" w:lastColumn="0" w:oddVBand="0" w:evenVBand="0" w:oddHBand="0" w:evenHBand="0" w:firstRowFirstColumn="0" w:firstRowLastColumn="0" w:lastRowFirstColumn="0" w:lastRowLastColumn="0"/>
-            <w:tcW w:w="4675" w:type="dxa"/>
-            <w:gridSpan w:val="5"/>
-          </w:tcPr>
-          <w:p>
-            <w:pPr>
-              <w:rPr>
-                <w:sz w:val="18"/>
-                <w:szCs w:val="18"/>
-              </w:rPr>
-            </w:pPr>
-            <w:r>
-              <w:rPr>
-                <w:sz w:val="18"/>
-                <w:szCs w:val="18"/>
-                <w:vertAlign w:val="superscript"/>
-              </w:rPr>
-              <w:t>1</w:t>
-            </w:r>
-            <w:r>
-              <w:rPr>
-                <w:sz w:val="18"/>
-                <w:szCs w:val="18"/>
-              </w:rPr>
-              <w:t xml:space="preserve"> Only with devices with USB OTG HID (Universal Serial Bus On-The-Go Human Interfere Device)</w:t>
-            </w:r>
-          </w:p>
-          <w:p>
-            <w:pPr>
-              <w:rPr>
-                <w:b w:val="0"/>
-                <w:bCs w:val="0"/>
-                <w:sz w:val="18"/>
-                <w:szCs w:val="18"/>
-              </w:rPr>
-            </w:pPr>
-            <w:r>
-              <w:rPr>
-                <w:sz w:val="18"/>
-                <w:szCs w:val="18"/>
-                <w:vertAlign w:val="superscript"/>
-              </w:rPr>
-              <w:t>2</w:t>
-            </w:r>
-            <w:r>
-              <w:rPr>
-                <w:sz w:val="18"/>
-                <w:szCs w:val="18"/>
-              </w:rPr>
-              <w:t xml:space="preserve"> Only for iOS13+ and iPadOS.</w:t>
-            </w:r>
-          </w:p>
-          <w:p>
-            <w:pPr>
-              <w:rPr>
-                <w:b w:val="0"/>
-                <w:bCs w:val="0"/>
-                <w:sz w:val="17"/>
-                <w:szCs w:val="17"/>
-                <w:vertAlign w:val="superscript"/>
-              </w:rPr>
-            </w:pPr>
-            <w:r>
-              <w:rPr>
-                <w:b w:val="0"/>
-                <w:bCs w:val="0"/>
-                <w:sz w:val="18"/>
-                <w:szCs w:val="18"/>
-                <w:vertAlign w:val="superscript"/>
-              </w:rPr>
-              <w:t>3</w:t>
-            </w:r>
-            <w:r>
-              <w:rPr>
-                <w:sz w:val="18"/>
-                <w:szCs w:val="18"/>
-              </w:rPr>
-              <w:t xml:space="preserve">The </w:t>
-            </w:r>
-            <w:r>
-              <w:rPr>
-                <w:sz w:val="18"/>
-                <w:szCs w:val="18"/>
-              </w:rPr>
-              <w:t>Willow</w:t>
-            </w:r>
-            <w:r>
-              <w:rPr>
-                <w:sz w:val="18"/>
-                <w:szCs w:val="18"/>
-              </w:rPr>
-              <w:t xml:space="preserve"> is also compatible with devices such as the Xbox Adaptive Controller in Gamepad mode.</w:t>
-            </w:r>
-          </w:p>
-        </w:tc>
-      </w:tr>
-    </w:tbl>
     <w:p>
       <w:pPr>
         <w:pStyle w:val="Heading1"/>
@@ -2649,140 +1110,374 @@
         <w:t xml:space="preserve">: </w:t>
       </w:r>
     </w:p>
+    <w:tbl>
+      <w:tblPr>
+        <w:tblStyle w:val="TableGrid"/>
+        <w:tblW w:w="0" w:type="auto"/>
+        <w:tblBorders>
+          <w:top w:val="none" w:sz="0" w:space="0" w:color="auto"/>
+          <w:left w:val="none" w:sz="0" w:space="0" w:color="auto"/>
+          <w:bottom w:val="none" w:sz="0" w:space="0" w:color="auto"/>
+          <w:right w:val="none" w:sz="0" w:space="0" w:color="auto"/>
+          <w:insideH w:val="none" w:sz="0" w:space="0" w:color="auto"/>
+          <w:insideV w:val="none" w:sz="0" w:space="0" w:color="auto"/>
+        </w:tblBorders>
+        <w:tblLook w:val="04A0" w:firstRow="1" w:lastRow="0" w:firstColumn="1" w:lastColumn="0" w:noHBand="0" w:noVBand="1"/>
+      </w:tblPr>
+      <w:tblGrid>
+        <w:gridCol w:w="4675"/>
+        <w:gridCol w:w="4675"/>
+      </w:tblGrid>
+      <w:tr>
+        <w:tc>
+          <w:tcPr>
+            <w:tcW w:w="4675" w:type="dxa"/>
+          </w:tcPr>
+          <w:p>
+            <w:pPr>
+              <w:pStyle w:val="NoSpacing"/>
+              <w:numPr>
+                <w:ilvl w:val="0"/>
+                <w:numId w:val="45"/>
+              </w:numPr>
+            </w:pPr>
+            <w:r>
+              <w:t>Mount Willow Joystick</w:t>
+            </w:r>
+          </w:p>
+          <w:p>
+            <w:pPr>
+              <w:pStyle w:val="NoSpacing"/>
+              <w:numPr>
+                <w:ilvl w:val="1"/>
+                <w:numId w:val="45"/>
+              </w:numPr>
+            </w:pPr>
+            <w:r>
+              <w:t>Mounting adaptors are available</w:t>
+            </w:r>
+          </w:p>
+          <w:p>
+            <w:pPr>
+              <w:pStyle w:val="NoSpacing"/>
+              <w:numPr>
+                <w:ilvl w:val="0"/>
+                <w:numId w:val="45"/>
+              </w:numPr>
+            </w:pPr>
+            <w:r>
+              <w:t>Mount Willow Hub</w:t>
+            </w:r>
+          </w:p>
+          <w:p>
+            <w:pPr>
+              <w:pStyle w:val="NoSpacing"/>
+              <w:numPr>
+                <w:ilvl w:val="1"/>
+                <w:numId w:val="45"/>
+              </w:numPr>
+            </w:pPr>
+            <w:r>
+              <w:t>Hub stand is available</w:t>
+            </w:r>
+          </w:p>
+          <w:p>
+            <w:pPr>
+              <w:pStyle w:val="NoSpacing"/>
+              <w:numPr>
+                <w:ilvl w:val="0"/>
+                <w:numId w:val="45"/>
+              </w:numPr>
+            </w:pPr>
+            <w:r>
+              <w:t xml:space="preserve">Connect Willow Interface Cable </w:t>
+            </w:r>
+          </w:p>
+        </w:tc>
+        <w:tc>
+          <w:tcPr>
+            <w:tcW w:w="4675" w:type="dxa"/>
+          </w:tcPr>
+          <w:p>
+            <w:pPr>
+              <w:pStyle w:val="NoSpacing"/>
+              <w:numPr>
+                <w:ilvl w:val="0"/>
+                <w:numId w:val="45"/>
+              </w:numPr>
+            </w:pPr>
+            <w:r>
+              <w:t>Optional: Connect assistive switches to Willow Hub</w:t>
+            </w:r>
+          </w:p>
+          <w:p>
+            <w:pPr>
+              <w:pStyle w:val="NoSpacing"/>
+              <w:numPr>
+                <w:ilvl w:val="0"/>
+                <w:numId w:val="45"/>
+              </w:numPr>
+            </w:pPr>
+            <w:r>
+              <w:t>Connect the Willow Hub to the Host Device</w:t>
+            </w:r>
+          </w:p>
+          <w:p>
+            <w:pPr>
+              <w:pStyle w:val="NoSpacing"/>
+              <w:numPr>
+                <w:ilvl w:val="0"/>
+                <w:numId w:val="45"/>
+              </w:numPr>
+            </w:pPr>
+            <w:r>
+              <w:t>Once powered, wait until device initializes before moving joystick.</w:t>
+            </w:r>
+          </w:p>
+          <w:p/>
+        </w:tc>
+      </w:tr>
+    </w:tbl>
     <w:p>
       <w:pPr>
-        <w:pStyle w:val="NoSpacing"/>
-        <w:numPr>
-          <w:ilvl w:val="0"/>
-          <w:numId w:val="45"/>
-        </w:numPr>
+        <w:pStyle w:val="Heading2"/>
       </w:pPr>
       <w:r>
-        <w:t xml:space="preserve">Mount </w:t>
+        <w:lastRenderedPageBreak/>
+        <w:t>USB Connections</w:t>
+      </w:r>
+    </w:p>
+    <w:p>
+      <w:r>
+        <w:rPr>
+          <w:b/>
+          <w:bCs/>
+        </w:rPr>
+        <w:t>For direct USB connection</w:t>
+      </w:r>
+      <w:r>
+        <w:t xml:space="preserve"> </w:t>
+      </w:r>
+      <w:r>
+        <w:rPr>
+          <w:b/>
+          <w:bCs/>
+        </w:rPr>
+        <w:t>to the host devic</w:t>
+      </w:r>
+      <w:r>
+        <w:rPr>
+          <w:b/>
+          <w:bCs/>
+        </w:rPr>
+        <w:t>e,</w:t>
+      </w:r>
+      <w:r>
+        <w:t xml:space="preserve"> connect the appropriate USB cable from the </w:t>
       </w:r>
       <w:r>
         <w:t>Willow</w:t>
       </w:r>
       <w:r>
-        <w:t xml:space="preserve"> Joystick</w:t>
+        <w:t xml:space="preserve"> Hub into the host device. Use an adapter if necessary.</w:t>
       </w:r>
     </w:p>
     <w:p>
       <w:pPr>
-        <w:pStyle w:val="NoSpacing"/>
-        <w:numPr>
-          <w:ilvl w:val="1"/>
-          <w:numId w:val="45"/>
-        </w:numPr>
+        <w:jc w:val="center"/>
       </w:pPr>
       <w:r>
-        <w:t>Mounting adaptors a</w:t>
-      </w:r>
-      <w:r>
-        <w:t>re available</w:t>
+        <w:rPr>
+          <w:noProof/>
+        </w:rPr>
+        <w:drawing>
+          <wp:inline distT="0" distB="0" distL="0" distR="0" wp14:anchorId="0BA9F1C1" wp14:editId="35B0FC3C">
+            <wp:extent cx="5607304" cy="1399430"/>
+            <wp:effectExtent l="0" t="0" r="0" b="0"/>
+            <wp:docPr id="1465359832" name="Picture 1" descr="A generic diagram showing how to connect the Willow to a device"/>
+            <wp:cNvGraphicFramePr>
+              <a:graphicFrameLocks xmlns:a="http://schemas.openxmlformats.org/drawingml/2006/main" noChangeAspect="1"/>
+            </wp:cNvGraphicFramePr>
+            <a:graphic xmlns:a="http://schemas.openxmlformats.org/drawingml/2006/main">
+              <a:graphicData uri="http://schemas.openxmlformats.org/drawingml/2006/picture">
+                <pic:pic xmlns:pic="http://schemas.openxmlformats.org/drawingml/2006/picture">
+                  <pic:nvPicPr>
+                    <pic:cNvPr id="1465359832" name="Picture 1" descr="A generic diagram showing how to connect the Willow to a device"/>
+                    <pic:cNvPicPr/>
+                  </pic:nvPicPr>
+                  <pic:blipFill>
+                    <a:blip r:embed="rId23"/>
+                    <a:stretch>
+                      <a:fillRect/>
+                    </a:stretch>
+                  </pic:blipFill>
+                  <pic:spPr>
+                    <a:xfrm>
+                      <a:off x="0" y="0"/>
+                      <a:ext cx="5676276" cy="1416643"/>
+                    </a:xfrm>
+                    <a:prstGeom prst="rect">
+                      <a:avLst/>
+                    </a:prstGeom>
+                  </pic:spPr>
+                </pic:pic>
+              </a:graphicData>
+            </a:graphic>
+          </wp:inline>
+        </w:drawing>
       </w:r>
     </w:p>
     <w:p>
       <w:pPr>
-        <w:pStyle w:val="NoSpacing"/>
-        <w:numPr>
-          <w:ilvl w:val="0"/>
-          <w:numId w:val="45"/>
-        </w:numPr>
+        <w:rPr>
+          <w:b/>
+        </w:rPr>
       </w:pPr>
       <w:r>
-        <w:t xml:space="preserve">Mount </w:t>
+        <w:rPr>
+          <w:b/>
+          <w:bCs/>
+        </w:rPr>
+        <w:t>For connection to the host device with an external power source</w:t>
+      </w:r>
+      <w:r>
+        <w:rPr>
+          <w:b/>
+          <w:bCs/>
+        </w:rPr>
+        <w:t xml:space="preserve">, </w:t>
+      </w:r>
+      <w:r>
+        <w:t xml:space="preserve">plug a power splitting adapter into the host device and connect the </w:t>
       </w:r>
       <w:r>
         <w:t>Willow</w:t>
       </w:r>
       <w:r>
-        <w:t xml:space="preserve"> Hub</w:t>
+        <w:t xml:space="preserve"> Hub and external power source to the splitter. Use an Adapter if necessary. </w:t>
+      </w:r>
+      <w:r>
+        <w:rPr>
+          <w:b/>
+          <w:bCs/>
+        </w:rPr>
+        <w:t>Required for iOS USB connection.</w:t>
       </w:r>
     </w:p>
     <w:p>
       <w:pPr>
-        <w:pStyle w:val="NoSpacing"/>
-        <w:numPr>
-          <w:ilvl w:val="1"/>
-          <w:numId w:val="45"/>
-        </w:numPr>
+        <w:jc w:val="center"/>
       </w:pPr>
       <w:r>
-        <w:t>Hub stand is available</w:t>
+        <w:rPr>
+          <w:noProof/>
+        </w:rPr>
+        <w:drawing>
+          <wp:inline distT="0" distB="0" distL="0" distR="0" wp14:anchorId="592191B1" wp14:editId="079237EA">
+            <wp:extent cx="5629528" cy="1407381"/>
+            <wp:effectExtent l="0" t="0" r="0" b="2540"/>
+            <wp:docPr id="1739508642" name="Picture 1" descr="A diagram showing how to connect the Willow to an iPhone"/>
+            <wp:cNvGraphicFramePr>
+              <a:graphicFrameLocks xmlns:a="http://schemas.openxmlformats.org/drawingml/2006/main" noChangeAspect="1"/>
+            </wp:cNvGraphicFramePr>
+            <a:graphic xmlns:a="http://schemas.openxmlformats.org/drawingml/2006/main">
+              <a:graphicData uri="http://schemas.openxmlformats.org/drawingml/2006/picture">
+                <pic:pic xmlns:pic="http://schemas.openxmlformats.org/drawingml/2006/picture">
+                  <pic:nvPicPr>
+                    <pic:cNvPr id="1739508642" name="Picture 1" descr="A diagram showing how to connect the Willow to an iPhone"/>
+                    <pic:cNvPicPr/>
+                  </pic:nvPicPr>
+                  <pic:blipFill>
+                    <a:blip r:embed="rId24"/>
+                    <a:stretch>
+                      <a:fillRect/>
+                    </a:stretch>
+                  </pic:blipFill>
+                  <pic:spPr>
+                    <a:xfrm>
+                      <a:off x="0" y="0"/>
+                      <a:ext cx="5673099" cy="1418274"/>
+                    </a:xfrm>
+                    <a:prstGeom prst="rect">
+                      <a:avLst/>
+                    </a:prstGeom>
+                  </pic:spPr>
+                </pic:pic>
+              </a:graphicData>
+            </a:graphic>
+          </wp:inline>
+        </w:drawing>
       </w:r>
     </w:p>
     <w:p>
       <w:pPr>
-        <w:pStyle w:val="NoSpacing"/>
-        <w:numPr>
-          <w:ilvl w:val="0"/>
-          <w:numId w:val="45"/>
-        </w:numPr>
+        <w:pStyle w:val="Heading2"/>
       </w:pPr>
       <w:r>
-        <w:t xml:space="preserve">Connect </w:t>
+        <w:t>Wireless Connections</w:t>
+      </w:r>
+    </w:p>
+    <w:p>
+      <w:r>
+        <w:t>For wireless connection to the host device, plug the</w:t>
+      </w:r>
+      <w:r>
+        <w:t xml:space="preserve"> Willow</w:t>
+      </w:r>
+      <w:r>
+        <w:t xml:space="preserve"> Hub directly into any power source using the appropriate adapter as required. Change the operating mode to BT Mouse through the Hub Menu (See Input Mapping and Settings Menu Options).  Find “</w:t>
       </w:r>
       <w:r>
         <w:t>Willow</w:t>
       </w:r>
       <w:r>
-        <w:t xml:space="preserve"> Interface Cable </w:t>
+        <w:t>” in the host device Bluetooth menu to pair and connect.</w:t>
       </w:r>
     </w:p>
     <w:p>
       <w:pPr>
-        <w:pStyle w:val="NoSpacing"/>
-        <w:numPr>
-          <w:ilvl w:val="0"/>
-          <w:numId w:val="45"/>
-        </w:numPr>
+        <w:jc w:val="center"/>
       </w:pPr>
       <w:r>
-        <w:t xml:space="preserve">Optional: Connect assistive switches to </w:t>
+        <w:rPr>
+          <w:noProof/>
+        </w:rPr>
+        <w:drawing>
+          <wp:inline distT="0" distB="0" distL="0" distR="0" wp14:anchorId="3A5D8F9D" wp14:editId="4D38B2B8">
+            <wp:extent cx="5700438" cy="1423283"/>
+            <wp:effectExtent l="0" t="0" r="0" b="5715"/>
+            <wp:docPr id="1267316744" name="Picture 1" descr="A diagram showing how to connect the Willow to a Bluetooth device"/>
+            <wp:cNvGraphicFramePr>
+              <a:graphicFrameLocks xmlns:a="http://schemas.openxmlformats.org/drawingml/2006/main" noChangeAspect="1"/>
+            </wp:cNvGraphicFramePr>
+            <a:graphic xmlns:a="http://schemas.openxmlformats.org/drawingml/2006/main">
+              <a:graphicData uri="http://schemas.openxmlformats.org/drawingml/2006/picture">
+                <pic:pic xmlns:pic="http://schemas.openxmlformats.org/drawingml/2006/picture">
+                  <pic:nvPicPr>
+                    <pic:cNvPr id="1267316744" name="Picture 1" descr="A diagram showing how to connect the Willow to a Bluetooth device"/>
+                    <pic:cNvPicPr/>
+                  </pic:nvPicPr>
+                  <pic:blipFill>
+                    <a:blip r:embed="rId25"/>
+                    <a:stretch>
+                      <a:fillRect/>
+                    </a:stretch>
+                  </pic:blipFill>
+                  <pic:spPr>
+                    <a:xfrm>
+                      <a:off x="0" y="0"/>
+                      <a:ext cx="5748668" cy="1435325"/>
+                    </a:xfrm>
+                    <a:prstGeom prst="rect">
+                      <a:avLst/>
+                    </a:prstGeom>
+                  </pic:spPr>
+                </pic:pic>
+              </a:graphicData>
+            </a:graphic>
+          </wp:inline>
+        </w:drawing>
       </w:r>
-      <w:r>
-        <w:t>Willow</w:t>
-      </w:r>
-      <w:r>
-        <w:t xml:space="preserve"> Hub</w:t>
-      </w:r>
-    </w:p>
-    <w:p>
-      <w:pPr>
-        <w:pStyle w:val="NoSpacing"/>
-        <w:numPr>
-          <w:ilvl w:val="0"/>
-          <w:numId w:val="45"/>
-        </w:numPr>
-      </w:pPr>
-      <w:r>
-        <w:t>Connect the</w:t>
-      </w:r>
-      <w:r>
-        <w:t xml:space="preserve"> Willow </w:t>
-      </w:r>
-      <w:r>
-        <w:t>Hub to the Host Device</w:t>
-      </w:r>
-    </w:p>
-    <w:p>
-      <w:pPr>
-        <w:pStyle w:val="NoSpacing"/>
-        <w:numPr>
-          <w:ilvl w:val="0"/>
-          <w:numId w:val="45"/>
-        </w:numPr>
-      </w:pPr>
-      <w:r>
-        <w:t>Once powered, wait until device initializes before moving joystick.</w:t>
-      </w:r>
-    </w:p>
-    <w:p>
-      <w:pPr>
-        <w:pStyle w:val="NoSpacing"/>
-        <w:ind w:left="720"/>
-      </w:pPr>
     </w:p>
     <w:p>
       <w:pPr>
@@ -2868,6 +1563,7 @@
         <w:pStyle w:val="Heading2"/>
       </w:pPr>
       <w:r>
+        <w:lastRenderedPageBreak/>
         <w:t>Optional: Connecting Assistive Switches</w:t>
       </w:r>
     </w:p>
@@ -2886,8 +1582,8 @@
         <w:tblLook w:val="04A0" w:firstRow="1" w:lastRow="0" w:firstColumn="1" w:lastColumn="0" w:noHBand="0" w:noVBand="1"/>
       </w:tblPr>
       <w:tblGrid>
-        <w:gridCol w:w="4629"/>
-        <w:gridCol w:w="4731"/>
+        <w:gridCol w:w="3360"/>
+        <w:gridCol w:w="6000"/>
       </w:tblGrid>
       <w:tr>
         <w:tc>
@@ -2905,9 +1601,9 @@
                 <w:noProof/>
               </w:rPr>
               <w:drawing>
-                <wp:inline distT="0" distB="0" distL="0" distR="0" wp14:anchorId="3F5B4648" wp14:editId="5CB65569">
-                  <wp:extent cx="2802883" cy="3762375"/>
-                  <wp:effectExtent l="0" t="0" r="0" b="0"/>
+                <wp:inline distT="0" distB="0" distL="0" distR="0" wp14:anchorId="4E321B43" wp14:editId="5DE33509">
+                  <wp:extent cx="1820848" cy="2444167"/>
+                  <wp:effectExtent l="0" t="0" r="8255" b="0"/>
                   <wp:docPr id="1900476936" name="Picture 1" descr="A diagram of the willow hub showing the hub switch connections"/>
                   <wp:cNvGraphicFramePr>
                     <a:graphicFrameLocks xmlns:a="http://schemas.openxmlformats.org/drawingml/2006/main" noChangeAspect="1"/>
@@ -2920,7 +1616,7 @@
                           <pic:cNvPicPr/>
                         </pic:nvPicPr>
                         <pic:blipFill>
-                          <a:blip r:embed="rId23"/>
+                          <a:blip r:embed="rId26"/>
                           <a:stretch>
                             <a:fillRect/>
                           </a:stretch>
@@ -2928,7 +1624,7 @@
                         <pic:spPr>
                           <a:xfrm>
                             <a:off x="0" y="0"/>
-                            <a:ext cx="2826935" cy="3794661"/>
+                            <a:ext cx="1849702" cy="2482898"/>
                           </a:xfrm>
                           <a:prstGeom prst="rect">
                             <a:avLst/>
@@ -2958,25 +1654,7 @@
               <w:rPr>
                 <w:bCs/>
               </w:rPr>
-              <w:t xml:space="preserve">Up to 3 assistive switches can be connected to the </w:t>
-            </w:r>
-            <w:r>
-              <w:rPr>
-                <w:bCs/>
-              </w:rPr>
-              <w:t>Willow</w:t>
-            </w:r>
-            <w:r>
-              <w:rPr>
-                <w:bCs/>
-              </w:rPr>
-              <w:t xml:space="preserve"> Hub </w:t>
-            </w:r>
-            <w:r>
-              <w:rPr>
-                <w:bCs/>
-              </w:rPr>
-              <w:t>for user inputs.</w:t>
+              <w:t>Up to 3 assistive switches can be connected to the Willow Hub for user inputs.</w:t>
             </w:r>
           </w:p>
           <w:p>
@@ -3003,271 +1681,9 @@
     </w:tbl>
     <w:p>
       <w:pPr>
-        <w:rPr>
-          <w:b/>
-        </w:rPr>
-      </w:pPr>
-    </w:p>
-    <w:p>
-      <w:pPr>
-        <w:rPr>
-          <w:rFonts w:asciiTheme="majorHAnsi" w:eastAsiaTheme="majorEastAsia" w:hAnsiTheme="majorHAnsi" w:cstheme="majorBidi"/>
-          <w:b/>
-          <w:bCs/>
-          <w:color w:val="26225E" w:themeColor="accent1"/>
-        </w:rPr>
+        <w:pStyle w:val="Heading2"/>
       </w:pPr>
       <w:r>
-        <w:br w:type="page"/>
-      </w:r>
-    </w:p>
-    <w:p>
-      <w:pPr>
-        <w:pStyle w:val="Heading2"/>
-      </w:pPr>
-      <w:r>
-        <w:lastRenderedPageBreak/>
-        <w:t>USB Connections</w:t>
-      </w:r>
-    </w:p>
-    <w:p>
-      <w:r>
-        <w:rPr>
-          <w:b/>
-          <w:bCs/>
-        </w:rPr>
-        <w:t>For direct USB connection</w:t>
-      </w:r>
-      <w:r>
-        <w:t xml:space="preserve"> </w:t>
-      </w:r>
-      <w:r>
-        <w:rPr>
-          <w:b/>
-          <w:bCs/>
-        </w:rPr>
-        <w:t>to the host devic</w:t>
-      </w:r>
-      <w:r>
-        <w:rPr>
-          <w:b/>
-          <w:bCs/>
-        </w:rPr>
-        <w:t>e,</w:t>
-      </w:r>
-      <w:r>
-        <w:t xml:space="preserve"> connect the appropriate USB cable from the </w:t>
-      </w:r>
-      <w:r>
-        <w:t>Willow</w:t>
-      </w:r>
-      <w:r>
-        <w:t xml:space="preserve"> Hub into the host device. Use an adapter if necessary.</w:t>
-      </w:r>
-    </w:p>
-    <w:p>
-      <w:pPr>
-        <w:jc w:val="center"/>
-      </w:pPr>
-      <w:r>
-        <w:rPr>
-          <w:noProof/>
-        </w:rPr>
-        <w:drawing>
-          <wp:inline distT="0" distB="0" distL="0" distR="0" wp14:anchorId="0BA9F1C1" wp14:editId="5B9A5440">
-            <wp:extent cx="5943600" cy="1483360"/>
-            <wp:effectExtent l="0" t="0" r="0" b="2540"/>
-            <wp:docPr id="1465359832" name="Picture 1" descr="A generic diagram showing how to connect the Willow to a device"/>
-            <wp:cNvGraphicFramePr>
-              <a:graphicFrameLocks xmlns:a="http://schemas.openxmlformats.org/drawingml/2006/main" noChangeAspect="1"/>
-            </wp:cNvGraphicFramePr>
-            <a:graphic xmlns:a="http://schemas.openxmlformats.org/drawingml/2006/main">
-              <a:graphicData uri="http://schemas.openxmlformats.org/drawingml/2006/picture">
-                <pic:pic xmlns:pic="http://schemas.openxmlformats.org/drawingml/2006/picture">
-                  <pic:nvPicPr>
-                    <pic:cNvPr id="1465359832" name="Picture 1" descr="A generic diagram showing how to connect the Willow to a device"/>
-                    <pic:cNvPicPr/>
-                  </pic:nvPicPr>
-                  <pic:blipFill>
-                    <a:blip r:embed="rId24"/>
-                    <a:stretch>
-                      <a:fillRect/>
-                    </a:stretch>
-                  </pic:blipFill>
-                  <pic:spPr>
-                    <a:xfrm>
-                      <a:off x="0" y="0"/>
-                      <a:ext cx="5943600" cy="1483360"/>
-                    </a:xfrm>
-                    <a:prstGeom prst="rect">
-                      <a:avLst/>
-                    </a:prstGeom>
-                  </pic:spPr>
-                </pic:pic>
-              </a:graphicData>
-            </a:graphic>
-          </wp:inline>
-        </w:drawing>
-      </w:r>
-    </w:p>
-    <w:p>
-      <w:pPr>
-        <w:rPr>
-          <w:b/>
-        </w:rPr>
-      </w:pPr>
-      <w:r>
-        <w:rPr>
-          <w:b/>
-          <w:bCs/>
-        </w:rPr>
-        <w:t>For connection to the host device with an external power source</w:t>
-      </w:r>
-      <w:r>
-        <w:rPr>
-          <w:b/>
-          <w:bCs/>
-        </w:rPr>
-        <w:t xml:space="preserve">, </w:t>
-      </w:r>
-      <w:r>
-        <w:t xml:space="preserve">plug a power splitting adapter into the host device and connect the </w:t>
-      </w:r>
-      <w:r>
-        <w:t>Willow</w:t>
-      </w:r>
-      <w:r>
-        <w:t xml:space="preserve"> Hub and external power source to the splitter. Use an Adapter if necessary. </w:t>
-      </w:r>
-      <w:r>
-        <w:rPr>
-          <w:b/>
-          <w:bCs/>
-        </w:rPr>
-        <w:t>Required for iOS USB connection.</w:t>
-      </w:r>
-    </w:p>
-    <w:p>
-      <w:pPr>
-        <w:jc w:val="center"/>
-      </w:pPr>
-      <w:r>
-        <w:rPr>
-          <w:noProof/>
-        </w:rPr>
-        <w:drawing>
-          <wp:inline distT="0" distB="0" distL="0" distR="0" wp14:anchorId="592191B1" wp14:editId="14C904F0">
-            <wp:extent cx="5943600" cy="1485900"/>
-            <wp:effectExtent l="0" t="0" r="0" b="0"/>
-            <wp:docPr id="1739508642" name="Picture 1" descr="A diagram showing how to connect the Willow to an iPhone"/>
-            <wp:cNvGraphicFramePr>
-              <a:graphicFrameLocks xmlns:a="http://schemas.openxmlformats.org/drawingml/2006/main" noChangeAspect="1"/>
-            </wp:cNvGraphicFramePr>
-            <a:graphic xmlns:a="http://schemas.openxmlformats.org/drawingml/2006/main">
-              <a:graphicData uri="http://schemas.openxmlformats.org/drawingml/2006/picture">
-                <pic:pic xmlns:pic="http://schemas.openxmlformats.org/drawingml/2006/picture">
-                  <pic:nvPicPr>
-                    <pic:cNvPr id="1739508642" name="Picture 1" descr="A diagram showing how to connect the Willow to an iPhone"/>
-                    <pic:cNvPicPr/>
-                  </pic:nvPicPr>
-                  <pic:blipFill>
-                    <a:blip r:embed="rId25"/>
-                    <a:stretch>
-                      <a:fillRect/>
-                    </a:stretch>
-                  </pic:blipFill>
-                  <pic:spPr>
-                    <a:xfrm>
-                      <a:off x="0" y="0"/>
-                      <a:ext cx="5943600" cy="1485900"/>
-                    </a:xfrm>
-                    <a:prstGeom prst="rect">
-                      <a:avLst/>
-                    </a:prstGeom>
-                  </pic:spPr>
-                </pic:pic>
-              </a:graphicData>
-            </a:graphic>
-          </wp:inline>
-        </w:drawing>
-      </w:r>
-    </w:p>
-    <w:p>
-      <w:pPr>
-        <w:pStyle w:val="Heading2"/>
-      </w:pPr>
-      <w:r>
-        <w:t>Wireless Connections</w:t>
-      </w:r>
-    </w:p>
-    <w:p>
-      <w:r>
-        <w:t>For wireless connection to the host device, plug the</w:t>
-      </w:r>
-      <w:r>
-        <w:t xml:space="preserve"> Willow</w:t>
-      </w:r>
-      <w:r>
-        <w:t xml:space="preserve"> Hub directly into any power source using the appropriate adapter as required. Change the operating mode to BT Mouse through the Hub Menu (See Input Mapping and Settings Menu Options).  Find “</w:t>
-      </w:r>
-      <w:r>
-        <w:t>Willow</w:t>
-      </w:r>
-      <w:r>
-        <w:t>” in the host device Bluetooth menu to pair and connect.</w:t>
-      </w:r>
-    </w:p>
-    <w:p>
-      <w:pPr>
-        <w:jc w:val="center"/>
-      </w:pPr>
-      <w:r>
-        <w:rPr>
-          <w:noProof/>
-        </w:rPr>
-        <w:drawing>
-          <wp:inline distT="0" distB="0" distL="0" distR="0" wp14:anchorId="3A5D8F9D" wp14:editId="0CCC4066">
-            <wp:extent cx="5943600" cy="1483995"/>
-            <wp:effectExtent l="0" t="0" r="0" b="1905"/>
-            <wp:docPr id="1267316744" name="Picture 1" descr="A diagram showing how to connect the Willow to a Bluetooth device"/>
-            <wp:cNvGraphicFramePr>
-              <a:graphicFrameLocks xmlns:a="http://schemas.openxmlformats.org/drawingml/2006/main" noChangeAspect="1"/>
-            </wp:cNvGraphicFramePr>
-            <a:graphic xmlns:a="http://schemas.openxmlformats.org/drawingml/2006/main">
-              <a:graphicData uri="http://schemas.openxmlformats.org/drawingml/2006/picture">
-                <pic:pic xmlns:pic="http://schemas.openxmlformats.org/drawingml/2006/picture">
-                  <pic:nvPicPr>
-                    <pic:cNvPr id="1267316744" name="Picture 1" descr="A diagram showing how to connect the Willow to a Bluetooth device"/>
-                    <pic:cNvPicPr/>
-                  </pic:nvPicPr>
-                  <pic:blipFill>
-                    <a:blip r:embed="rId26"/>
-                    <a:stretch>
-                      <a:fillRect/>
-                    </a:stretch>
-                  </pic:blipFill>
-                  <pic:spPr>
-                    <a:xfrm>
-                      <a:off x="0" y="0"/>
-                      <a:ext cx="5943600" cy="1483995"/>
-                    </a:xfrm>
-                    <a:prstGeom prst="rect">
-                      <a:avLst/>
-                    </a:prstGeom>
-                  </pic:spPr>
-                </pic:pic>
-              </a:graphicData>
-            </a:graphic>
-          </wp:inline>
-        </w:drawing>
-      </w:r>
-    </w:p>
-    <w:p>
-      <w:pPr>
-        <w:pStyle w:val="Heading2"/>
-      </w:pPr>
-      <w:r>
-        <w:lastRenderedPageBreak/>
         <w:t xml:space="preserve">Input Mapping </w:t>
       </w:r>
     </w:p>
@@ -3295,7 +1711,7 @@
         <w:tc>
           <w:tcPr>
             <w:cnfStyle w:val="001000000000" w:firstRow="0" w:lastRow="0" w:firstColumn="1" w:lastColumn="0" w:oddVBand="0" w:evenVBand="0" w:oddHBand="0" w:evenHBand="0" w:firstRowFirstColumn="0" w:firstRowLastColumn="0" w:lastRowFirstColumn="0" w:lastRowLastColumn="0"/>
-            <w:tcW w:w="1514" w:type="pct"/>
+            <w:tcW w:w="1515" w:type="pct"/>
             <w:gridSpan w:val="2"/>
             <w:tcBorders>
               <w:right w:val="single" w:sz="4" w:space="0" w:color="FFFFFF" w:themeColor="background1"/>
@@ -3427,7 +1843,7 @@
         </w:tc>
         <w:tc>
           <w:tcPr>
-            <w:tcW w:w="935" w:type="pct"/>
+            <w:tcW w:w="934" w:type="pct"/>
             <w:vMerge w:val="restart"/>
             <w:tcBorders>
               <w:left w:val="single" w:sz="4" w:space="0" w:color="FFFFFF" w:themeColor="background1"/>
@@ -3581,7 +1997,7 @@
         </w:tc>
         <w:tc>
           <w:tcPr>
-            <w:tcW w:w="935" w:type="pct"/>
+            <w:tcW w:w="934" w:type="pct"/>
             <w:vMerge/>
             <w:tcBorders>
               <w:bottom w:val="single" w:sz="18" w:space="0" w:color="FFFFFF" w:themeColor="background1"/>
@@ -3733,7 +2149,7 @@
         </w:tc>
         <w:tc>
           <w:tcPr>
-            <w:tcW w:w="935" w:type="pct"/>
+            <w:tcW w:w="934" w:type="pct"/>
             <w:tcBorders>
               <w:top w:val="single" w:sz="18" w:space="0" w:color="FFFFFF" w:themeColor="background1"/>
             </w:tcBorders>
@@ -3843,7 +2259,7 @@
         </w:tc>
         <w:tc>
           <w:tcPr>
-            <w:tcW w:w="935" w:type="pct"/>
+            <w:tcW w:w="934" w:type="pct"/>
             <w:vAlign w:val="center"/>
           </w:tcPr>
           <w:p>
@@ -3958,7 +2374,7 @@
         </w:tc>
         <w:tc>
           <w:tcPr>
-            <w:tcW w:w="935" w:type="pct"/>
+            <w:tcW w:w="934" w:type="pct"/>
             <w:tcBorders>
               <w:bottom w:val="single" w:sz="18" w:space="0" w:color="FFFFFF" w:themeColor="background1"/>
             </w:tcBorders>
@@ -4113,7 +2529,7 @@
         </w:tc>
         <w:tc>
           <w:tcPr>
-            <w:tcW w:w="935" w:type="pct"/>
+            <w:tcW w:w="934" w:type="pct"/>
             <w:tcBorders>
               <w:top w:val="single" w:sz="18" w:space="0" w:color="FFFFFF" w:themeColor="background1"/>
             </w:tcBorders>
@@ -4217,7 +2633,7 @@
         </w:tc>
         <w:tc>
           <w:tcPr>
-            <w:tcW w:w="935" w:type="pct"/>
+            <w:tcW w:w="934" w:type="pct"/>
             <w:vAlign w:val="center"/>
           </w:tcPr>
           <w:p>
@@ -4336,7 +2752,7 @@
         </w:tc>
         <w:tc>
           <w:tcPr>
-            <w:tcW w:w="935" w:type="pct"/>
+            <w:tcW w:w="934" w:type="pct"/>
             <w:tcBorders>
               <w:bottom w:val="single" w:sz="18" w:space="0" w:color="FFFFFF" w:themeColor="background1"/>
             </w:tcBorders>
@@ -4479,7 +2895,7 @@
         </w:tc>
         <w:tc>
           <w:tcPr>
-            <w:tcW w:w="935" w:type="pct"/>
+            <w:tcW w:w="934" w:type="pct"/>
             <w:tcBorders>
               <w:top w:val="single" w:sz="18" w:space="0" w:color="FFFFFF" w:themeColor="background1"/>
             </w:tcBorders>
@@ -4586,7 +3002,7 @@
         </w:tc>
         <w:tc>
           <w:tcPr>
-            <w:tcW w:w="935" w:type="pct"/>
+            <w:tcW w:w="934" w:type="pct"/>
             <w:vAlign w:val="center"/>
           </w:tcPr>
           <w:p>
@@ -4702,7 +3118,7 @@
         </w:tc>
         <w:tc>
           <w:tcPr>
-            <w:tcW w:w="935" w:type="pct"/>
+            <w:tcW w:w="934" w:type="pct"/>
             <w:tcBorders>
               <w:bottom w:val="single" w:sz="18" w:space="0" w:color="FFFFFF" w:themeColor="background1"/>
             </w:tcBorders>
@@ -4841,7 +3257,7 @@
         </w:tc>
         <w:tc>
           <w:tcPr>
-            <w:tcW w:w="935" w:type="pct"/>
+            <w:tcW w:w="934" w:type="pct"/>
             <w:tcBorders>
               <w:bottom w:val="single" w:sz="18" w:space="0" w:color="FFFFFF" w:themeColor="background1"/>
             </w:tcBorders>
@@ -4862,7 +3278,7 @@
         <w:tc>
           <w:tcPr>
             <w:cnfStyle w:val="001000000000" w:firstRow="0" w:lastRow="0" w:firstColumn="1" w:lastColumn="0" w:oddVBand="0" w:evenVBand="0" w:oddHBand="0" w:evenHBand="0" w:firstRowFirstColumn="0" w:firstRowLastColumn="0" w:lastRowFirstColumn="0" w:lastRowLastColumn="0"/>
-            <w:tcW w:w="1514" w:type="pct"/>
+            <w:tcW w:w="1515" w:type="pct"/>
             <w:gridSpan w:val="2"/>
             <w:tcBorders>
               <w:top w:val="single" w:sz="18" w:space="0" w:color="FFFFFF" w:themeColor="background1"/>
@@ -4951,7 +3367,7 @@
         </w:tc>
         <w:tc>
           <w:tcPr>
-            <w:tcW w:w="935" w:type="pct"/>
+            <w:tcW w:w="934" w:type="pct"/>
             <w:tcBorders>
               <w:top w:val="single" w:sz="18" w:space="0" w:color="FFFFFF" w:themeColor="background1"/>
             </w:tcBorders>
@@ -4971,22 +3387,10 @@
     </w:tbl>
     <w:p>
       <w:pPr>
-        <w:rPr>
-          <w:rFonts w:asciiTheme="majorHAnsi" w:eastAsiaTheme="majorEastAsia" w:hAnsiTheme="majorHAnsi" w:cstheme="majorBidi"/>
-          <w:b/>
-          <w:bCs/>
-          <w:color w:val="26225E" w:themeColor="accent1"/>
-          <w:sz w:val="26"/>
-          <w:szCs w:val="26"/>
-        </w:rPr>
-      </w:pPr>
-    </w:p>
-    <w:p>
-      <w:pPr>
         <w:pStyle w:val="Heading2"/>
       </w:pPr>
       <w:r>
-        <w:t>Settings Menu Options</w:t>
+        <w:t xml:space="preserve">Hub Menu Settings </w:t>
       </w:r>
     </w:p>
     <w:p>
@@ -4994,1044 +3398,44 @@
         <w:spacing w:after="0"/>
       </w:pPr>
       <w:r>
-        <w:t xml:space="preserve">The Hub Display grants access to a menu for calibrating, changing operating modes, adjusting settings, and resetting the </w:t>
-      </w:r>
-      <w:r>
-        <w:t xml:space="preserve">Willow </w:t>
-      </w:r>
-      <w:r>
-        <w:t>device. See Input Mapping for how to access and navigate the menu.</w:t>
-      </w:r>
-    </w:p>
-    <w:tbl>
-      <w:tblPr>
-        <w:tblStyle w:val="GridTable5Dark-Accent2"/>
-        <w:tblW w:w="0" w:type="auto"/>
-        <w:tblLook w:val="04A0" w:firstRow="1" w:lastRow="0" w:firstColumn="1" w:lastColumn="0" w:noHBand="0" w:noVBand="1"/>
-      </w:tblPr>
-      <w:tblGrid>
-        <w:gridCol w:w="1696"/>
-        <w:gridCol w:w="2127"/>
-        <w:gridCol w:w="2268"/>
-        <w:gridCol w:w="3259"/>
-      </w:tblGrid>
-      <w:tr>
-        <w:trPr>
-          <w:cnfStyle w:val="100000000000" w:firstRow="1" w:lastRow="0" w:firstColumn="0" w:lastColumn="0" w:oddVBand="0" w:evenVBand="0" w:oddHBand="0" w:evenHBand="0" w:firstRowFirstColumn="0" w:firstRowLastColumn="0" w:lastRowFirstColumn="0" w:lastRowLastColumn="0"/>
-        </w:trPr>
-        <w:tc>
-          <w:tcPr>
-            <w:cnfStyle w:val="001000000000" w:firstRow="0" w:lastRow="0" w:firstColumn="1" w:lastColumn="0" w:oddVBand="0" w:evenVBand="0" w:oddHBand="0" w:evenHBand="0" w:firstRowFirstColumn="0" w:firstRowLastColumn="0" w:lastRowFirstColumn="0" w:lastRowLastColumn="0"/>
-            <w:tcW w:w="1696" w:type="dxa"/>
-            <w:tcBorders>
-              <w:bottom w:val="single" w:sz="18" w:space="0" w:color="FFFFFF"/>
-              <w:right w:val="single" w:sz="4" w:space="0" w:color="FFFFFF" w:themeColor="background1"/>
-            </w:tcBorders>
-            <w:shd w:val="clear" w:color="auto" w:fill="E71D2E"/>
-            <w:vAlign w:val="center"/>
-          </w:tcPr>
-          <w:p>
-            <w:pPr>
-              <w:jc w:val="center"/>
-            </w:pPr>
-            <w:r>
-              <w:t>Menu Option</w:t>
-            </w:r>
-          </w:p>
-        </w:tc>
-        <w:tc>
-          <w:tcPr>
-            <w:tcW w:w="2127" w:type="dxa"/>
-            <w:tcBorders>
-              <w:left w:val="single" w:sz="4" w:space="0" w:color="FFFFFF" w:themeColor="background1"/>
-              <w:bottom w:val="single" w:sz="18" w:space="0" w:color="FFFFFF"/>
-              <w:right w:val="single" w:sz="4" w:space="0" w:color="FFFFFF" w:themeColor="background1"/>
-            </w:tcBorders>
-            <w:shd w:val="clear" w:color="auto" w:fill="E71D2E"/>
-            <w:vAlign w:val="center"/>
-          </w:tcPr>
-          <w:p>
-            <w:pPr>
-              <w:jc w:val="center"/>
-              <w:cnfStyle w:val="100000000000" w:firstRow="1" w:lastRow="0" w:firstColumn="0" w:lastColumn="0" w:oddVBand="0" w:evenVBand="0" w:oddHBand="0" w:evenHBand="0" w:firstRowFirstColumn="0" w:firstRowLastColumn="0" w:lastRowFirstColumn="0" w:lastRowLastColumn="0"/>
-            </w:pPr>
-            <w:r>
-              <w:t>Submenu</w:t>
-            </w:r>
-          </w:p>
-        </w:tc>
-        <w:tc>
-          <w:tcPr>
-            <w:tcW w:w="2268" w:type="dxa"/>
-            <w:tcBorders>
-              <w:left w:val="single" w:sz="4" w:space="0" w:color="FFFFFF" w:themeColor="background1"/>
-              <w:bottom w:val="single" w:sz="18" w:space="0" w:color="FFFFFF"/>
-              <w:right w:val="single" w:sz="4" w:space="0" w:color="FFFFFF" w:themeColor="background1"/>
-            </w:tcBorders>
-            <w:shd w:val="clear" w:color="auto" w:fill="E71D2E"/>
-            <w:vAlign w:val="center"/>
-          </w:tcPr>
-          <w:p>
-            <w:pPr>
-              <w:jc w:val="center"/>
-              <w:cnfStyle w:val="100000000000" w:firstRow="1" w:lastRow="0" w:firstColumn="0" w:lastColumn="0" w:oddVBand="0" w:evenVBand="0" w:oddHBand="0" w:evenHBand="0" w:firstRowFirstColumn="0" w:firstRowLastColumn="0" w:lastRowFirstColumn="0" w:lastRowLastColumn="0"/>
-            </w:pPr>
-            <w:r>
-              <w:t>Function</w:t>
-            </w:r>
-          </w:p>
-        </w:tc>
-        <w:tc>
-          <w:tcPr>
-            <w:tcW w:w="3259" w:type="dxa"/>
-            <w:tcBorders>
-              <w:left w:val="single" w:sz="4" w:space="0" w:color="FFFFFF" w:themeColor="background1"/>
-              <w:bottom w:val="single" w:sz="18" w:space="0" w:color="FFFFFF"/>
-            </w:tcBorders>
-            <w:shd w:val="clear" w:color="auto" w:fill="E71D2E"/>
-            <w:vAlign w:val="center"/>
-          </w:tcPr>
-          <w:p>
-            <w:pPr>
-              <w:jc w:val="center"/>
-              <w:cnfStyle w:val="100000000000" w:firstRow="1" w:lastRow="0" w:firstColumn="0" w:lastColumn="0" w:oddVBand="0" w:evenVBand="0" w:oddHBand="0" w:evenHBand="0" w:firstRowFirstColumn="0" w:firstRowLastColumn="0" w:lastRowFirstColumn="0" w:lastRowLastColumn="0"/>
-            </w:pPr>
-            <w:r>
-              <w:t>Notes</w:t>
-            </w:r>
-          </w:p>
-        </w:tc>
-      </w:tr>
-      <w:tr>
-        <w:trPr>
-          <w:cnfStyle w:val="000000100000" w:firstRow="0" w:lastRow="0" w:firstColumn="0" w:lastColumn="0" w:oddVBand="0" w:evenVBand="0" w:oddHBand="1" w:evenHBand="0" w:firstRowFirstColumn="0" w:firstRowLastColumn="0" w:lastRowFirstColumn="0" w:lastRowLastColumn="0"/>
-        </w:trPr>
-        <w:tc>
-          <w:tcPr>
-            <w:cnfStyle w:val="001000000000" w:firstRow="0" w:lastRow="0" w:firstColumn="1" w:lastColumn="0" w:oddVBand="0" w:evenVBand="0" w:oddHBand="0" w:evenHBand="0" w:firstRowFirstColumn="0" w:firstRowLastColumn="0" w:lastRowFirstColumn="0" w:lastRowLastColumn="0"/>
-            <w:tcW w:w="1696" w:type="dxa"/>
-            <w:tcBorders>
-              <w:top w:val="single" w:sz="18" w:space="0" w:color="FFFFFF"/>
-              <w:bottom w:val="single" w:sz="18" w:space="0" w:color="FFFFFF"/>
-            </w:tcBorders>
-            <w:shd w:val="clear" w:color="auto" w:fill="E71D2E"/>
-            <w:vAlign w:val="center"/>
-          </w:tcPr>
-          <w:p>
-            <w:pPr>
-              <w:jc w:val="center"/>
-            </w:pPr>
-            <w:r>
-              <w:t>Exit Menu</w:t>
-            </w:r>
-          </w:p>
-        </w:tc>
-        <w:tc>
-          <w:tcPr>
-            <w:tcW w:w="2127" w:type="dxa"/>
-            <w:tcBorders>
-              <w:top w:val="single" w:sz="18" w:space="0" w:color="FFFFFF"/>
-              <w:bottom w:val="single" w:sz="18" w:space="0" w:color="FFFFFF"/>
-            </w:tcBorders>
-          </w:tcPr>
-          <w:p>
-            <w:pPr>
-              <w:cnfStyle w:val="000000100000" w:firstRow="0" w:lastRow="0" w:firstColumn="0" w:lastColumn="0" w:oddVBand="0" w:evenVBand="0" w:oddHBand="1" w:evenHBand="0" w:firstRowFirstColumn="0" w:firstRowLastColumn="0" w:lastRowFirstColumn="0" w:lastRowLastColumn="0"/>
-            </w:pPr>
-            <w:r>
-              <w:t>Confirm exit menu</w:t>
-            </w:r>
-          </w:p>
-        </w:tc>
-        <w:tc>
-          <w:tcPr>
-            <w:tcW w:w="2268" w:type="dxa"/>
-            <w:tcBorders>
-              <w:top w:val="single" w:sz="18" w:space="0" w:color="FFFFFF"/>
-              <w:bottom w:val="single" w:sz="18" w:space="0" w:color="FFFFFF"/>
-            </w:tcBorders>
-          </w:tcPr>
-          <w:p>
-            <w:pPr>
-              <w:cnfStyle w:val="000000100000" w:firstRow="0" w:lastRow="0" w:firstColumn="0" w:lastColumn="0" w:oddVBand="0" w:evenVBand="0" w:oddHBand="1" w:evenHBand="0" w:firstRowFirstColumn="0" w:firstRowLastColumn="0" w:lastRowFirstColumn="0" w:lastRowLastColumn="0"/>
-            </w:pPr>
-            <w:r>
-              <w:t>Exits settings menu</w:t>
-            </w:r>
-          </w:p>
-        </w:tc>
-        <w:tc>
-          <w:tcPr>
-            <w:tcW w:w="3259" w:type="dxa"/>
-            <w:tcBorders>
-              <w:top w:val="single" w:sz="18" w:space="0" w:color="FFFFFF"/>
-              <w:bottom w:val="single" w:sz="18" w:space="0" w:color="FFFFFF"/>
-            </w:tcBorders>
-          </w:tcPr>
-          <w:p>
-            <w:pPr>
-              <w:cnfStyle w:val="000000100000" w:firstRow="0" w:lastRow="0" w:firstColumn="0" w:lastColumn="0" w:oddVBand="0" w:evenVBand="0" w:oddHBand="1" w:evenHBand="0" w:firstRowFirstColumn="0" w:firstRowLastColumn="0" w:lastRowFirstColumn="0" w:lastRowLastColumn="0"/>
-            </w:pPr>
-          </w:p>
-        </w:tc>
-      </w:tr>
-      <w:tr>
-        <w:trPr>
-          <w:trHeight w:val="135"/>
-        </w:trPr>
-        <w:tc>
-          <w:tcPr>
-            <w:cnfStyle w:val="001000000000" w:firstRow="0" w:lastRow="0" w:firstColumn="1" w:lastColumn="0" w:oddVBand="0" w:evenVBand="0" w:oddHBand="0" w:evenHBand="0" w:firstRowFirstColumn="0" w:firstRowLastColumn="0" w:lastRowFirstColumn="0" w:lastRowLastColumn="0"/>
-            <w:tcW w:w="1696" w:type="dxa"/>
-            <w:vMerge w:val="restart"/>
-            <w:tcBorders>
-              <w:top w:val="single" w:sz="18" w:space="0" w:color="FFFFFF"/>
-            </w:tcBorders>
-            <w:shd w:val="clear" w:color="auto" w:fill="E71D2E"/>
-            <w:vAlign w:val="center"/>
-          </w:tcPr>
-          <w:p>
-            <w:pPr>
-              <w:jc w:val="center"/>
-            </w:pPr>
-            <w:r>
-              <w:t>Calibration</w:t>
-            </w:r>
-          </w:p>
-        </w:tc>
-        <w:tc>
-          <w:tcPr>
-            <w:tcW w:w="2127" w:type="dxa"/>
-            <w:tcBorders>
-              <w:top w:val="single" w:sz="18" w:space="0" w:color="FFFFFF"/>
-            </w:tcBorders>
-          </w:tcPr>
-          <w:p>
-            <w:pPr>
-              <w:cnfStyle w:val="000000000000" w:firstRow="0" w:lastRow="0" w:firstColumn="0" w:lastColumn="0" w:oddVBand="0" w:evenVBand="0" w:oddHBand="0" w:evenHBand="0" w:firstRowFirstColumn="0" w:firstRowLastColumn="0" w:lastRowFirstColumn="0" w:lastRowLastColumn="0"/>
-            </w:pPr>
-            <w:r>
-              <w:t>Center Reset</w:t>
-            </w:r>
-          </w:p>
-        </w:tc>
-        <w:tc>
-          <w:tcPr>
-            <w:tcW w:w="2268" w:type="dxa"/>
-            <w:tcBorders>
-              <w:top w:val="single" w:sz="18" w:space="0" w:color="FFFFFF"/>
-            </w:tcBorders>
-          </w:tcPr>
-          <w:p>
-            <w:pPr>
-              <w:cnfStyle w:val="000000000000" w:firstRow="0" w:lastRow="0" w:firstColumn="0" w:lastColumn="0" w:oddVBand="0" w:evenVBand="0" w:oddHBand="0" w:evenHBand="0" w:firstRowFirstColumn="0" w:firstRowLastColumn="0" w:lastRowFirstColumn="0" w:lastRowLastColumn="0"/>
-            </w:pPr>
-            <w:r>
-              <w:t>Performs center reset</w:t>
-            </w:r>
-          </w:p>
-        </w:tc>
-        <w:tc>
-          <w:tcPr>
-            <w:tcW w:w="3259" w:type="dxa"/>
-            <w:tcBorders>
-              <w:top w:val="single" w:sz="18" w:space="0" w:color="FFFFFF"/>
-              <w:bottom w:val="single" w:sz="4" w:space="0" w:color="FFFFFF" w:themeColor="background1"/>
-            </w:tcBorders>
-          </w:tcPr>
-          <w:p>
-            <w:pPr>
-              <w:cnfStyle w:val="000000000000" w:firstRow="0" w:lastRow="0" w:firstColumn="0" w:lastColumn="0" w:oddVBand="0" w:evenVBand="0" w:oddHBand="0" w:evenHBand="0" w:firstRowFirstColumn="0" w:firstRowLastColumn="0" w:lastRowFirstColumn="0" w:lastRowLastColumn="0"/>
-            </w:pPr>
-            <w:r>
-              <w:t>Do if experiencing drift</w:t>
-            </w:r>
-          </w:p>
-        </w:tc>
-      </w:tr>
-      <w:tr>
-        <w:trPr>
-          <w:cnfStyle w:val="000000100000" w:firstRow="0" w:lastRow="0" w:firstColumn="0" w:lastColumn="0" w:oddVBand="0" w:evenVBand="0" w:oddHBand="1" w:evenHBand="0" w:firstRowFirstColumn="0" w:firstRowLastColumn="0" w:lastRowFirstColumn="0" w:lastRowLastColumn="0"/>
-          <w:trHeight w:val="557"/>
-        </w:trPr>
-        <w:tc>
-          <w:tcPr>
-            <w:cnfStyle w:val="001000000000" w:firstRow="0" w:lastRow="0" w:firstColumn="1" w:lastColumn="0" w:oddVBand="0" w:evenVBand="0" w:oddHBand="0" w:evenHBand="0" w:firstRowFirstColumn="0" w:firstRowLastColumn="0" w:lastRowFirstColumn="0" w:lastRowLastColumn="0"/>
-            <w:tcW w:w="1696" w:type="dxa"/>
-            <w:vMerge/>
-            <w:tcBorders>
-              <w:bottom w:val="single" w:sz="18" w:space="0" w:color="FFFFFF"/>
-            </w:tcBorders>
-            <w:shd w:val="clear" w:color="auto" w:fill="E71D2E"/>
-            <w:vAlign w:val="center"/>
-          </w:tcPr>
-          <w:p>
-            <w:pPr>
-              <w:jc w:val="center"/>
-            </w:pPr>
-          </w:p>
-        </w:tc>
-        <w:tc>
-          <w:tcPr>
-            <w:tcW w:w="2127" w:type="dxa"/>
-            <w:tcBorders>
-              <w:bottom w:val="single" w:sz="18" w:space="0" w:color="FFFFFF"/>
-            </w:tcBorders>
-          </w:tcPr>
-          <w:p>
-            <w:pPr>
-              <w:cnfStyle w:val="000000100000" w:firstRow="0" w:lastRow="0" w:firstColumn="0" w:lastColumn="0" w:oddVBand="0" w:evenVBand="0" w:oddHBand="1" w:evenHBand="0" w:firstRowFirstColumn="0" w:firstRowLastColumn="0" w:lastRowFirstColumn="0" w:lastRowLastColumn="0"/>
-            </w:pPr>
-            <w:r>
-              <w:t>Full Calibration</w:t>
-            </w:r>
-          </w:p>
-        </w:tc>
-        <w:tc>
-          <w:tcPr>
-            <w:tcW w:w="2268" w:type="dxa"/>
-            <w:tcBorders>
-              <w:bottom w:val="single" w:sz="18" w:space="0" w:color="FFFFFF" w:themeColor="background1"/>
-            </w:tcBorders>
-          </w:tcPr>
-          <w:p>
-            <w:pPr>
-              <w:cnfStyle w:val="000000100000" w:firstRow="0" w:lastRow="0" w:firstColumn="0" w:lastColumn="0" w:oddVBand="0" w:evenVBand="0" w:oddHBand="1" w:evenHBand="0" w:firstRowFirstColumn="0" w:firstRowLastColumn="0" w:lastRowFirstColumn="0" w:lastRowLastColumn="0"/>
-            </w:pPr>
-            <w:r>
-              <w:t>Performs joystick calibration</w:t>
-            </w:r>
-          </w:p>
-        </w:tc>
-        <w:tc>
-          <w:tcPr>
-            <w:tcW w:w="3259" w:type="dxa"/>
-            <w:tcBorders>
-              <w:bottom w:val="single" w:sz="18" w:space="0" w:color="FFFFFF" w:themeColor="background1"/>
-            </w:tcBorders>
-          </w:tcPr>
-          <w:p>
-            <w:pPr>
-              <w:cnfStyle w:val="000000100000" w:firstRow="0" w:lastRow="0" w:firstColumn="0" w:lastColumn="0" w:oddVBand="0" w:evenVBand="0" w:oddHBand="1" w:evenHBand="0" w:firstRowFirstColumn="0" w:firstRowLastColumn="0" w:lastRowFirstColumn="0" w:lastRowLastColumn="0"/>
-            </w:pPr>
-            <w:r>
-              <w:t>Do if experiencing cursor issues</w:t>
-            </w:r>
-          </w:p>
-        </w:tc>
-      </w:tr>
-      <w:tr>
-        <w:tc>
-          <w:tcPr>
-            <w:cnfStyle w:val="001000000000" w:firstRow="0" w:lastRow="0" w:firstColumn="1" w:lastColumn="0" w:oddVBand="0" w:evenVBand="0" w:oddHBand="0" w:evenHBand="0" w:firstRowFirstColumn="0" w:firstRowLastColumn="0" w:lastRowFirstColumn="0" w:lastRowLastColumn="0"/>
-            <w:tcW w:w="1696" w:type="dxa"/>
-            <w:tcBorders>
-              <w:top w:val="single" w:sz="18" w:space="0" w:color="FFFFFF"/>
-              <w:bottom w:val="single" w:sz="18" w:space="0" w:color="FFFFFF"/>
-            </w:tcBorders>
-            <w:shd w:val="clear" w:color="auto" w:fill="E71D2E"/>
-            <w:vAlign w:val="center"/>
-          </w:tcPr>
-          <w:p>
-            <w:pPr>
-              <w:jc w:val="center"/>
-            </w:pPr>
-            <w:r>
-              <w:t>Mode</w:t>
-            </w:r>
-          </w:p>
-        </w:tc>
-        <w:tc>
-          <w:tcPr>
-            <w:tcW w:w="2127" w:type="dxa"/>
-            <w:tcBorders>
-              <w:top w:val="single" w:sz="18" w:space="0" w:color="FFFFFF"/>
-              <w:bottom w:val="single" w:sz="18" w:space="0" w:color="FFFFFF"/>
-            </w:tcBorders>
-          </w:tcPr>
-          <w:p>
-            <w:pPr>
-              <w:cnfStyle w:val="000000000000" w:firstRow="0" w:lastRow="0" w:firstColumn="0" w:lastColumn="0" w:oddVBand="0" w:evenVBand="0" w:oddHBand="0" w:evenHBand="0" w:firstRowFirstColumn="0" w:firstRowLastColumn="0" w:lastRowFirstColumn="0" w:lastRowLastColumn="0"/>
-            </w:pPr>
-            <w:r>
-              <w:t>Operating mode options</w:t>
-            </w:r>
-          </w:p>
-        </w:tc>
-        <w:tc>
-          <w:tcPr>
-            <w:tcW w:w="2268" w:type="dxa"/>
-            <w:tcBorders>
-              <w:top w:val="single" w:sz="18" w:space="0" w:color="FFFFFF" w:themeColor="background1"/>
-              <w:bottom w:val="single" w:sz="18" w:space="0" w:color="FFFFFF"/>
-            </w:tcBorders>
-          </w:tcPr>
-          <w:p>
-            <w:pPr>
-              <w:cnfStyle w:val="000000000000" w:firstRow="0" w:lastRow="0" w:firstColumn="0" w:lastColumn="0" w:oddVBand="0" w:evenVBand="0" w:oddHBand="0" w:evenHBand="0" w:firstRowFirstColumn="0" w:firstRowLastColumn="0" w:lastRowFirstColumn="0" w:lastRowLastColumn="0"/>
-            </w:pPr>
-            <w:r>
-              <w:t>Changes Operating Mode</w:t>
-            </w:r>
-          </w:p>
-        </w:tc>
-        <w:tc>
-          <w:tcPr>
-            <w:tcW w:w="3259" w:type="dxa"/>
-            <w:tcBorders>
-              <w:top w:val="single" w:sz="18" w:space="0" w:color="FFFFFF" w:themeColor="background1"/>
-              <w:bottom w:val="single" w:sz="18" w:space="0" w:color="FFFFFF"/>
-            </w:tcBorders>
-          </w:tcPr>
-          <w:p>
-            <w:pPr>
-              <w:cnfStyle w:val="000000000000" w:firstRow="0" w:lastRow="0" w:firstColumn="0" w:lastColumn="0" w:oddVBand="0" w:evenVBand="0" w:oddHBand="0" w:evenHBand="0" w:firstRowFirstColumn="0" w:firstRowLastColumn="0" w:lastRowFirstColumn="0" w:lastRowLastColumn="0"/>
-            </w:pPr>
-            <w:r>
-              <w:t>Options are USB Mouse, BT Mouse, Gamepad</w:t>
-            </w:r>
-          </w:p>
-        </w:tc>
-      </w:tr>
-      <w:tr>
-        <w:trPr>
-          <w:cnfStyle w:val="000000100000" w:firstRow="0" w:lastRow="0" w:firstColumn="0" w:lastColumn="0" w:oddVBand="0" w:evenVBand="0" w:oddHBand="1" w:evenHBand="0" w:firstRowFirstColumn="0" w:firstRowLastColumn="0" w:lastRowFirstColumn="0" w:lastRowLastColumn="0"/>
-        </w:trPr>
-        <w:tc>
-          <w:tcPr>
-            <w:cnfStyle w:val="001000000000" w:firstRow="0" w:lastRow="0" w:firstColumn="1" w:lastColumn="0" w:oddVBand="0" w:evenVBand="0" w:oddHBand="0" w:evenHBand="0" w:firstRowFirstColumn="0" w:firstRowLastColumn="0" w:lastRowFirstColumn="0" w:lastRowLastColumn="0"/>
-            <w:tcW w:w="1696" w:type="dxa"/>
-            <w:tcBorders>
-              <w:top w:val="single" w:sz="18" w:space="0" w:color="FFFFFF"/>
-              <w:bottom w:val="single" w:sz="18" w:space="0" w:color="FFFFFF"/>
-            </w:tcBorders>
-            <w:shd w:val="clear" w:color="auto" w:fill="E71D2E"/>
-            <w:vAlign w:val="center"/>
-          </w:tcPr>
-          <w:p>
-            <w:pPr>
-              <w:jc w:val="center"/>
-            </w:pPr>
-            <w:r>
-              <w:t>Cursor Speed</w:t>
-            </w:r>
-          </w:p>
-        </w:tc>
-        <w:tc>
-          <w:tcPr>
-            <w:tcW w:w="2127" w:type="dxa"/>
-            <w:tcBorders>
-              <w:top w:val="single" w:sz="18" w:space="0" w:color="FFFFFF"/>
-              <w:bottom w:val="single" w:sz="18" w:space="0" w:color="FFFFFF"/>
-            </w:tcBorders>
-          </w:tcPr>
-          <w:p>
-            <w:pPr>
-              <w:cnfStyle w:val="000000100000" w:firstRow="0" w:lastRow="0" w:firstColumn="0" w:lastColumn="0" w:oddVBand="0" w:evenVBand="0" w:oddHBand="1" w:evenHBand="0" w:firstRowFirstColumn="0" w:firstRowLastColumn="0" w:lastRowFirstColumn="0" w:lastRowLastColumn="0"/>
-            </w:pPr>
-            <w:r>
-              <w:t>Increase/Decrease</w:t>
-            </w:r>
-          </w:p>
-        </w:tc>
-        <w:tc>
-          <w:tcPr>
-            <w:tcW w:w="2268" w:type="dxa"/>
-            <w:tcBorders>
-              <w:top w:val="single" w:sz="18" w:space="0" w:color="FFFFFF"/>
-              <w:bottom w:val="single" w:sz="18" w:space="0" w:color="FFFFFF"/>
-            </w:tcBorders>
-          </w:tcPr>
-          <w:p>
-            <w:pPr>
-              <w:cnfStyle w:val="000000100000" w:firstRow="0" w:lastRow="0" w:firstColumn="0" w:lastColumn="0" w:oddVBand="0" w:evenVBand="0" w:oddHBand="1" w:evenHBand="0" w:firstRowFirstColumn="0" w:firstRowLastColumn="0" w:lastRowFirstColumn="0" w:lastRowLastColumn="0"/>
-            </w:pPr>
-            <w:r>
-              <w:t>Changes the cursor speed</w:t>
-            </w:r>
-          </w:p>
-        </w:tc>
-        <w:tc>
-          <w:tcPr>
-            <w:tcW w:w="3259" w:type="dxa"/>
-            <w:tcBorders>
-              <w:top w:val="single" w:sz="18" w:space="0" w:color="FFFFFF"/>
-              <w:bottom w:val="single" w:sz="18" w:space="0" w:color="FFFFFF"/>
-            </w:tcBorders>
-          </w:tcPr>
-          <w:p>
-            <w:pPr>
-              <w:cnfStyle w:val="000000100000" w:firstRow="0" w:lastRow="0" w:firstColumn="0" w:lastColumn="0" w:oddVBand="0" w:evenVBand="0" w:oddHBand="1" w:evenHBand="0" w:firstRowFirstColumn="0" w:firstRowLastColumn="0" w:lastRowFirstColumn="0" w:lastRowLastColumn="0"/>
-            </w:pPr>
-            <w:r>
-              <w:t>Levels from 0 to 10, default 5</w:t>
-            </w:r>
-          </w:p>
-          <w:p>
-            <w:pPr>
-              <w:cnfStyle w:val="000000100000" w:firstRow="0" w:lastRow="0" w:firstColumn="0" w:lastColumn="0" w:oddVBand="0" w:evenVBand="0" w:oddHBand="1" w:evenHBand="0" w:firstRowFirstColumn="0" w:firstRowLastColumn="0" w:lastRowFirstColumn="0" w:lastRowLastColumn="0"/>
-            </w:pPr>
-            <w:r>
-              <w:t>- Test speed on host device while in menu by moving joystick</w:t>
-            </w:r>
-          </w:p>
-        </w:tc>
-      </w:tr>
-      <w:tr>
-        <w:trPr>
-          <w:trHeight w:val="69"/>
-        </w:trPr>
-        <w:tc>
-          <w:tcPr>
-            <w:cnfStyle w:val="001000000000" w:firstRow="0" w:lastRow="0" w:firstColumn="1" w:lastColumn="0" w:oddVBand="0" w:evenVBand="0" w:oddHBand="0" w:evenHBand="0" w:firstRowFirstColumn="0" w:firstRowLastColumn="0" w:lastRowFirstColumn="0" w:lastRowLastColumn="0"/>
-            <w:tcW w:w="1696" w:type="dxa"/>
-            <w:vMerge w:val="restart"/>
-            <w:tcBorders>
-              <w:top w:val="single" w:sz="18" w:space="0" w:color="FFFFFF"/>
-            </w:tcBorders>
-            <w:shd w:val="clear" w:color="auto" w:fill="E71D2E"/>
-            <w:vAlign w:val="center"/>
-          </w:tcPr>
-          <w:p>
-            <w:pPr>
-              <w:jc w:val="center"/>
-            </w:pPr>
-            <w:r>
-              <w:t>More</w:t>
-            </w:r>
-          </w:p>
-        </w:tc>
-        <w:tc>
-          <w:tcPr>
-            <w:tcW w:w="2127" w:type="dxa"/>
-            <w:tcBorders>
-              <w:top w:val="single" w:sz="18" w:space="0" w:color="FFFFFF"/>
-            </w:tcBorders>
-          </w:tcPr>
-          <w:p>
-            <w:pPr>
-              <w:cnfStyle w:val="000000000000" w:firstRow="0" w:lastRow="0" w:firstColumn="0" w:lastColumn="0" w:oddVBand="0" w:evenVBand="0" w:oddHBand="0" w:evenHBand="0" w:firstRowFirstColumn="0" w:firstRowLastColumn="0" w:lastRowFirstColumn="0" w:lastRowLastColumn="0"/>
-            </w:pPr>
-            <w:r>
-              <w:t>Sound</w:t>
-            </w:r>
-          </w:p>
-        </w:tc>
-        <w:tc>
-          <w:tcPr>
-            <w:tcW w:w="2268" w:type="dxa"/>
-            <w:tcBorders>
-              <w:top w:val="single" w:sz="18" w:space="0" w:color="FFFFFF"/>
-            </w:tcBorders>
-          </w:tcPr>
-          <w:p>
-            <w:pPr>
-              <w:cnfStyle w:val="000000000000" w:firstRow="0" w:lastRow="0" w:firstColumn="0" w:lastColumn="0" w:oddVBand="0" w:evenVBand="0" w:oddHBand="0" w:evenHBand="0" w:firstRowFirstColumn="0" w:firstRowLastColumn="0" w:lastRowFirstColumn="0" w:lastRowLastColumn="0"/>
-            </w:pPr>
-            <w:r>
-              <w:t>Turns sound on or off</w:t>
-            </w:r>
-          </w:p>
-        </w:tc>
-        <w:tc>
-          <w:tcPr>
-            <w:tcW w:w="3259" w:type="dxa"/>
-            <w:tcBorders>
-              <w:top w:val="single" w:sz="18" w:space="0" w:color="FFFFFF"/>
-            </w:tcBorders>
-          </w:tcPr>
-          <w:p>
-            <w:pPr>
-              <w:cnfStyle w:val="000000000000" w:firstRow="0" w:lastRow="0" w:firstColumn="0" w:lastColumn="0" w:oddVBand="0" w:evenVBand="0" w:oddHBand="0" w:evenHBand="0" w:firstRowFirstColumn="0" w:firstRowLastColumn="0" w:lastRowFirstColumn="0" w:lastRowLastColumn="0"/>
-            </w:pPr>
-            <w:r>
-              <w:t>Default on</w:t>
-            </w:r>
-          </w:p>
-        </w:tc>
-      </w:tr>
-      <w:tr>
-        <w:trPr>
-          <w:cnfStyle w:val="000000100000" w:firstRow="0" w:lastRow="0" w:firstColumn="0" w:lastColumn="0" w:oddVBand="0" w:evenVBand="0" w:oddHBand="1" w:evenHBand="0" w:firstRowFirstColumn="0" w:firstRowLastColumn="0" w:lastRowFirstColumn="0" w:lastRowLastColumn="0"/>
-          <w:trHeight w:val="67"/>
-        </w:trPr>
-        <w:tc>
-          <w:tcPr>
-            <w:cnfStyle w:val="001000000000" w:firstRow="0" w:lastRow="0" w:firstColumn="1" w:lastColumn="0" w:oddVBand="0" w:evenVBand="0" w:oddHBand="0" w:evenHBand="0" w:firstRowFirstColumn="0" w:firstRowLastColumn="0" w:lastRowFirstColumn="0" w:lastRowLastColumn="0"/>
-            <w:tcW w:w="1696" w:type="dxa"/>
-            <w:vMerge/>
-            <w:shd w:val="clear" w:color="auto" w:fill="E71D2E"/>
-          </w:tcPr>
-          <w:p/>
-        </w:tc>
-        <w:tc>
-          <w:tcPr>
-            <w:tcW w:w="2127" w:type="dxa"/>
-          </w:tcPr>
-          <w:p>
-            <w:pPr>
-              <w:cnfStyle w:val="000000100000" w:firstRow="0" w:lastRow="0" w:firstColumn="0" w:lastColumn="0" w:oddVBand="0" w:evenVBand="0" w:oddHBand="1" w:evenHBand="0" w:firstRowFirstColumn="0" w:firstRowLastColumn="0" w:lastRowFirstColumn="0" w:lastRowLastColumn="0"/>
-            </w:pPr>
-            <w:r>
-              <w:t>Restart Device</w:t>
-            </w:r>
-          </w:p>
-        </w:tc>
-        <w:tc>
-          <w:tcPr>
-            <w:tcW w:w="2268" w:type="dxa"/>
-          </w:tcPr>
-          <w:p>
-            <w:pPr>
-              <w:cnfStyle w:val="000000100000" w:firstRow="0" w:lastRow="0" w:firstColumn="0" w:lastColumn="0" w:oddVBand="0" w:evenVBand="0" w:oddHBand="1" w:evenHBand="0" w:firstRowFirstColumn="0" w:firstRowLastColumn="0" w:lastRowFirstColumn="0" w:lastRowLastColumn="0"/>
-            </w:pPr>
-            <w:r>
-              <w:t xml:space="preserve">Restarts the </w:t>
-            </w:r>
-            <w:r>
-              <w:t xml:space="preserve">Willow </w:t>
-            </w:r>
-          </w:p>
-        </w:tc>
-        <w:tc>
-          <w:tcPr>
-            <w:tcW w:w="3259" w:type="dxa"/>
-          </w:tcPr>
-          <w:p>
-            <w:pPr>
-              <w:cnfStyle w:val="000000100000" w:firstRow="0" w:lastRow="0" w:firstColumn="0" w:lastColumn="0" w:oddVBand="0" w:evenVBand="0" w:oddHBand="1" w:evenHBand="0" w:firstRowFirstColumn="0" w:firstRowLastColumn="0" w:lastRowFirstColumn="0" w:lastRowLastColumn="0"/>
-            </w:pPr>
-          </w:p>
-        </w:tc>
-      </w:tr>
-      <w:tr>
-        <w:trPr>
-          <w:trHeight w:val="67"/>
-        </w:trPr>
-        <w:tc>
-          <w:tcPr>
-            <w:cnfStyle w:val="001000000000" w:firstRow="0" w:lastRow="0" w:firstColumn="1" w:lastColumn="0" w:oddVBand="0" w:evenVBand="0" w:oddHBand="0" w:evenHBand="0" w:firstRowFirstColumn="0" w:firstRowLastColumn="0" w:lastRowFirstColumn="0" w:lastRowLastColumn="0"/>
-            <w:tcW w:w="1696" w:type="dxa"/>
-            <w:vMerge/>
-            <w:shd w:val="clear" w:color="auto" w:fill="E71D2E"/>
-          </w:tcPr>
-          <w:p/>
-        </w:tc>
-        <w:tc>
-          <w:tcPr>
-            <w:tcW w:w="2127" w:type="dxa"/>
-          </w:tcPr>
-          <w:p>
-            <w:pPr>
-              <w:cnfStyle w:val="000000000000" w:firstRow="0" w:lastRow="0" w:firstColumn="0" w:lastColumn="0" w:oddVBand="0" w:evenVBand="0" w:oddHBand="0" w:evenHBand="0" w:firstRowFirstColumn="0" w:firstRowLastColumn="0" w:lastRowFirstColumn="0" w:lastRowLastColumn="0"/>
-            </w:pPr>
-            <w:r>
-              <w:t>Factory Reset</w:t>
-            </w:r>
-          </w:p>
-        </w:tc>
-        <w:tc>
-          <w:tcPr>
-            <w:tcW w:w="2268" w:type="dxa"/>
-          </w:tcPr>
-          <w:p>
-            <w:pPr>
-              <w:cnfStyle w:val="000000000000" w:firstRow="0" w:lastRow="0" w:firstColumn="0" w:lastColumn="0" w:oddVBand="0" w:evenVBand="0" w:oddHBand="0" w:evenHBand="0" w:firstRowFirstColumn="0" w:firstRowLastColumn="0" w:lastRowFirstColumn="0" w:lastRowLastColumn="0"/>
-            </w:pPr>
-            <w:r>
-              <w:t>Resets to default settings</w:t>
-            </w:r>
-          </w:p>
-        </w:tc>
-        <w:tc>
-          <w:tcPr>
-            <w:tcW w:w="3259" w:type="dxa"/>
-          </w:tcPr>
-          <w:p>
-            <w:pPr>
-              <w:cnfStyle w:val="000000000000" w:firstRow="0" w:lastRow="0" w:firstColumn="0" w:lastColumn="0" w:oddVBand="0" w:evenVBand="0" w:oddHBand="0" w:evenHBand="0" w:firstRowFirstColumn="0" w:firstRowLastColumn="0" w:lastRowFirstColumn="0" w:lastRowLastColumn="0"/>
-            </w:pPr>
-          </w:p>
-        </w:tc>
-      </w:tr>
-    </w:tbl>
-    <w:p/>
-    <w:p/>
-    <w:p>
-      <w:pPr>
-        <w:pStyle w:val="Heading2"/>
-      </w:pPr>
-      <w:r>
-        <w:lastRenderedPageBreak/>
-        <w:t xml:space="preserve">Cleaning the </w:t>
-      </w:r>
-      <w:r>
-        <w:t>Willow</w:t>
-      </w:r>
-    </w:p>
-    <w:tbl>
-      <w:tblPr>
-        <w:tblStyle w:val="TableGrid"/>
-        <w:tblW w:w="0" w:type="auto"/>
-        <w:tblBorders>
-          <w:top w:val="none" w:sz="0" w:space="0" w:color="auto"/>
-          <w:left w:val="none" w:sz="0" w:space="0" w:color="auto"/>
-          <w:bottom w:val="none" w:sz="0" w:space="0" w:color="auto"/>
-          <w:right w:val="none" w:sz="0" w:space="0" w:color="auto"/>
-          <w:insideH w:val="none" w:sz="0" w:space="0" w:color="auto"/>
-          <w:insideV w:val="none" w:sz="0" w:space="0" w:color="auto"/>
-        </w:tblBorders>
-        <w:tblLook w:val="04A0" w:firstRow="1" w:lastRow="0" w:firstColumn="1" w:lastColumn="0" w:noHBand="0" w:noVBand="1"/>
-      </w:tblPr>
-      <w:tblGrid>
-        <w:gridCol w:w="4675"/>
-        <w:gridCol w:w="4675"/>
-      </w:tblGrid>
-      <w:tr>
-        <w:tc>
-          <w:tcPr>
-            <w:tcW w:w="4675" w:type="dxa"/>
-          </w:tcPr>
-          <w:p>
-            <w:pPr>
-              <w:rPr>
-                <w:b/>
-                <w:bCs/>
-                <w:noProof/>
-                <w:lang w:eastAsia="en-CA"/>
-              </w:rPr>
-            </w:pPr>
-            <w:bookmarkStart w:id="2" w:name="_Toc157703245"/>
-            <w:r>
-              <w:rPr>
-                <w:b/>
-                <w:bCs/>
-                <w:noProof/>
-                <w:lang w:eastAsia="en-CA"/>
-              </w:rPr>
-              <w:t xml:space="preserve">Cleaning the </w:t>
-            </w:r>
-            <w:r>
-              <w:rPr>
-                <w:b/>
-                <w:bCs/>
-                <w:noProof/>
-                <w:lang w:eastAsia="en-CA"/>
-              </w:rPr>
-              <w:t>Willow</w:t>
-            </w:r>
-            <w:r>
-              <w:rPr>
-                <w:b/>
-                <w:bCs/>
-                <w:noProof/>
-                <w:lang w:eastAsia="en-CA"/>
-              </w:rPr>
-              <w:t xml:space="preserve"> Joystick</w:t>
-            </w:r>
-            <w:bookmarkEnd w:id="2"/>
-          </w:p>
-          <w:p>
-            <w:pPr>
-              <w:pStyle w:val="ListParagraph"/>
-              <w:numPr>
-                <w:ilvl w:val="0"/>
-                <w:numId w:val="39"/>
-              </w:numPr>
-              <w:spacing w:after="160" w:line="259" w:lineRule="auto"/>
-              <w:ind w:left="426"/>
-              <w:rPr>
-                <w:sz w:val="20"/>
-              </w:rPr>
-            </w:pPr>
-            <w:r>
-              <w:rPr>
-                <w:sz w:val="20"/>
-              </w:rPr>
-              <w:t>Wipe with a damp</w:t>
-            </w:r>
-            <w:r>
-              <w:rPr>
-                <w:sz w:val="20"/>
-              </w:rPr>
-              <w:t xml:space="preserve"> cloth</w:t>
-            </w:r>
-          </w:p>
-          <w:p>
-            <w:pPr>
-              <w:pStyle w:val="ListParagraph"/>
-              <w:numPr>
-                <w:ilvl w:val="0"/>
-                <w:numId w:val="40"/>
-              </w:numPr>
-              <w:spacing w:after="160" w:line="259" w:lineRule="auto"/>
-              <w:ind w:left="426"/>
-              <w:rPr>
-                <w:sz w:val="20"/>
-              </w:rPr>
-            </w:pPr>
-            <w:r>
-              <w:rPr>
-                <w:sz w:val="20"/>
-              </w:rPr>
-              <w:t>Don’t use abrasive cleaning materials</w:t>
-            </w:r>
-          </w:p>
-          <w:p>
-            <w:pPr>
-              <w:pStyle w:val="ListParagraph"/>
-              <w:numPr>
-                <w:ilvl w:val="0"/>
-                <w:numId w:val="40"/>
-              </w:numPr>
-              <w:spacing w:after="160" w:line="259" w:lineRule="auto"/>
-              <w:ind w:left="426"/>
-              <w:rPr>
-                <w:sz w:val="20"/>
-              </w:rPr>
-            </w:pPr>
-            <w:r>
-              <w:rPr>
-                <w:sz w:val="20"/>
-              </w:rPr>
-              <w:t xml:space="preserve">Don’t soak the </w:t>
-            </w:r>
-            <w:r>
-              <w:rPr>
-                <w:sz w:val="20"/>
-              </w:rPr>
-              <w:t>Willow</w:t>
-            </w:r>
-            <w:r>
-              <w:rPr>
-                <w:sz w:val="20"/>
-              </w:rPr>
-              <w:t xml:space="preserve"> Joystick in any cleaning solutions</w:t>
-            </w:r>
-          </w:p>
-          <w:p>
-            <w:pPr>
-              <w:pStyle w:val="ListParagraph"/>
-              <w:numPr>
-                <w:ilvl w:val="0"/>
-                <w:numId w:val="40"/>
-              </w:numPr>
-              <w:spacing w:after="160" w:line="259" w:lineRule="auto"/>
-              <w:ind w:left="426"/>
-              <w:rPr>
-                <w:sz w:val="20"/>
-              </w:rPr>
-            </w:pPr>
-            <w:r>
-              <w:rPr>
-                <w:sz w:val="20"/>
-              </w:rPr>
-              <w:t xml:space="preserve">Don’t immerse the </w:t>
-            </w:r>
-            <w:r>
-              <w:rPr>
-                <w:sz w:val="20"/>
-              </w:rPr>
-              <w:t>Willow</w:t>
-            </w:r>
-            <w:r>
-              <w:rPr>
-                <w:sz w:val="20"/>
-              </w:rPr>
-              <w:t xml:space="preserve"> Joystick</w:t>
-            </w:r>
-          </w:p>
-        </w:tc>
-        <w:tc>
-          <w:tcPr>
-            <w:tcW w:w="4675" w:type="dxa"/>
-          </w:tcPr>
-          <w:p>
-            <w:pPr>
-              <w:rPr>
-                <w:b/>
-                <w:bCs/>
-              </w:rPr>
-            </w:pPr>
-            <w:bookmarkStart w:id="3" w:name="_Toc157703246"/>
-            <w:r>
-              <w:rPr>
-                <w:b/>
-                <w:bCs/>
-              </w:rPr>
-              <w:t xml:space="preserve">Cleaning the </w:t>
-            </w:r>
-            <w:r>
-              <w:rPr>
-                <w:b/>
-                <w:bCs/>
-              </w:rPr>
-              <w:t>Willow</w:t>
-            </w:r>
-            <w:r>
-              <w:rPr>
-                <w:b/>
-                <w:bCs/>
-              </w:rPr>
-              <w:t xml:space="preserve"> Hub</w:t>
-            </w:r>
-            <w:bookmarkEnd w:id="3"/>
-          </w:p>
-          <w:p>
-            <w:pPr>
-              <w:pStyle w:val="ListParagraph"/>
-              <w:numPr>
-                <w:ilvl w:val="0"/>
-                <w:numId w:val="39"/>
-              </w:numPr>
-              <w:spacing w:after="160" w:line="259" w:lineRule="auto"/>
-              <w:ind w:left="426"/>
-              <w:rPr>
-                <w:sz w:val="20"/>
-              </w:rPr>
-            </w:pPr>
-            <w:r>
-              <w:rPr>
-                <w:sz w:val="20"/>
-              </w:rPr>
-              <w:t>Wipe plastic enclosure with a damp</w:t>
-            </w:r>
-            <w:r>
-              <w:rPr>
-                <w:sz w:val="20"/>
-              </w:rPr>
-              <w:t xml:space="preserve"> cloth</w:t>
-            </w:r>
-          </w:p>
-          <w:p>
-            <w:pPr>
-              <w:pStyle w:val="ListParagraph"/>
-              <w:numPr>
-                <w:ilvl w:val="0"/>
-                <w:numId w:val="40"/>
-              </w:numPr>
-              <w:spacing w:after="160" w:line="259" w:lineRule="auto"/>
-              <w:ind w:left="426"/>
-              <w:rPr>
-                <w:sz w:val="20"/>
-              </w:rPr>
-            </w:pPr>
-            <w:r>
-              <w:rPr>
-                <w:sz w:val="20"/>
-              </w:rPr>
-              <w:t>Don’t scrub or press down on the Hub Display</w:t>
-            </w:r>
-          </w:p>
-          <w:p>
-            <w:pPr>
-              <w:pStyle w:val="ListParagraph"/>
-              <w:numPr>
-                <w:ilvl w:val="0"/>
-                <w:numId w:val="40"/>
-              </w:numPr>
-              <w:spacing w:after="160" w:line="259" w:lineRule="auto"/>
-              <w:ind w:left="426"/>
-              <w:rPr>
-                <w:sz w:val="20"/>
-              </w:rPr>
-            </w:pPr>
-            <w:r>
-              <w:rPr>
-                <w:sz w:val="20"/>
-              </w:rPr>
-              <w:t>Don’t use abrasive cleaning materials</w:t>
-            </w:r>
-          </w:p>
-          <w:p>
-            <w:pPr>
-              <w:pStyle w:val="ListParagraph"/>
-              <w:numPr>
-                <w:ilvl w:val="0"/>
-                <w:numId w:val="40"/>
-              </w:numPr>
-              <w:spacing w:after="160" w:line="259" w:lineRule="auto"/>
-              <w:ind w:left="426"/>
-              <w:rPr>
-                <w:sz w:val="20"/>
-              </w:rPr>
-            </w:pPr>
-            <w:r>
-              <w:rPr>
-                <w:sz w:val="20"/>
-              </w:rPr>
-              <w:t xml:space="preserve">Don’t soak the </w:t>
-            </w:r>
-            <w:r>
-              <w:rPr>
-                <w:sz w:val="20"/>
-              </w:rPr>
-              <w:t>Willow</w:t>
-            </w:r>
-            <w:r>
-              <w:rPr>
-                <w:sz w:val="20"/>
-              </w:rPr>
-              <w:t xml:space="preserve"> Hub in any cleaning solutions</w:t>
-            </w:r>
-          </w:p>
-          <w:p>
-            <w:pPr>
-              <w:pStyle w:val="ListParagraph"/>
-              <w:numPr>
-                <w:ilvl w:val="0"/>
-                <w:numId w:val="40"/>
-              </w:numPr>
-              <w:spacing w:line="259" w:lineRule="auto"/>
-              <w:ind w:left="426"/>
-              <w:rPr>
-                <w:sz w:val="20"/>
-              </w:rPr>
-            </w:pPr>
-            <w:r>
-              <w:rPr>
-                <w:sz w:val="20"/>
-              </w:rPr>
-              <w:t xml:space="preserve">Don’t immerse the </w:t>
-            </w:r>
-            <w:r>
-              <w:rPr>
-                <w:sz w:val="20"/>
-              </w:rPr>
-              <w:t>Willow</w:t>
-            </w:r>
-            <w:r>
-              <w:rPr>
-                <w:sz w:val="20"/>
-              </w:rPr>
-              <w:t xml:space="preserve"> Hub</w:t>
-            </w:r>
-          </w:p>
-        </w:tc>
-      </w:tr>
-    </w:tbl>
-    <w:p>
-      <w:pPr>
         <w:rPr>
-          <w:rFonts w:asciiTheme="majorHAnsi" w:eastAsiaTheme="majorEastAsia" w:hAnsiTheme="majorHAnsi" w:cstheme="majorBidi"/>
-          <w:b/>
-          <w:bCs/>
-          <w:color w:val="26225E" w:themeColor="accent1"/>
-          <w:sz w:val="26"/>
-          <w:szCs w:val="26"/>
+          <w:sz w:val="20"/>
+          <w:szCs w:val="20"/>
         </w:rPr>
-      </w:pPr>
-    </w:p>
-    <w:p>
-      <w:pPr>
-        <w:pStyle w:val="Heading2"/>
-      </w:pPr>
-      <w:r>
-        <w:t>Troubleshooting Cursor Issues</w:t>
+        <w:t>The Menu on the Hub Display provides a way to changing operating modes, adjusting settings, activate calibrations, and reset the LipSync device. See the Input Action table for how to access and navigate the menu. See the User Guide for more details.</w:t>
       </w:r>
     </w:p>
     <w:p>
+      <w:pPr>
+        <w:pStyle w:val="Heading2"/>
+      </w:pPr>
       <w:r>
+        <w:lastRenderedPageBreak/>
+        <w:t>Troubleshooting</w:t>
+      </w:r>
+    </w:p>
+    <w:p>
+      <w:pPr>
+        <w:pStyle w:val="Heading3"/>
+        <w:spacing w:before="0"/>
+      </w:pPr>
+      <w:r>
+        <w:t>Cursor Issues</w:t>
+      </w:r>
+    </w:p>
+    <w:p>
+      <w:pPr>
+        <w:spacing w:after="0"/>
+        <w:rPr>
+          <w:sz w:val="20"/>
+          <w:szCs w:val="20"/>
+        </w:rPr>
+      </w:pPr>
+      <w:r>
+        <w:rPr>
+          <w:sz w:val="20"/>
+          <w:szCs w:val="20"/>
+        </w:rPr>
         <w:t>If you are experiencing cursor drift (cursor is moving on device when joystick is not being moved), perform a center reset in one of the following ways:</w:t>
       </w:r>
     </w:p>
@@ -6057,7 +3461,7 @@
       <w:tr>
         <w:tc>
           <w:tcPr>
-            <w:tcW w:w="5035" w:type="dxa"/>
+            <w:tcW w:w="4607" w:type="dxa"/>
           </w:tcPr>
           <w:p>
             <w:pPr>
@@ -6077,9 +3481,15 @@
               <w:rPr>
                 <w:b/>
                 <w:bCs/>
+                <w:sz w:val="20"/>
+                <w:szCs w:val="20"/>
               </w:rPr>
             </w:pPr>
             <w:r>
+              <w:rPr>
+                <w:sz w:val="20"/>
+                <w:szCs w:val="20"/>
+              </w:rPr>
               <w:t>Either by:</w:t>
             </w:r>
           </w:p>
@@ -6093,31 +3503,25 @@
               <w:rPr>
                 <w:b/>
                 <w:bCs/>
+                <w:sz w:val="20"/>
+                <w:szCs w:val="20"/>
               </w:rPr>
             </w:pPr>
             <w:r>
+              <w:rPr>
+                <w:sz w:val="20"/>
+                <w:szCs w:val="20"/>
+              </w:rPr>
               <w:t xml:space="preserve">Navigating through the Hub menu to: </w:t>
             </w:r>
             <w:r>
               <w:rPr>
                 <w:b/>
                 <w:bCs/>
+                <w:sz w:val="20"/>
+                <w:szCs w:val="20"/>
               </w:rPr>
-              <w:t xml:space="preserve">Calibrate &gt; Center </w:t>
-            </w:r>
-            <w:r>
-              <w:rPr>
-                <w:b/>
-                <w:bCs/>
-              </w:rPr>
-              <w:t>R</w:t>
-            </w:r>
-            <w:r>
-              <w:rPr>
-                <w:b/>
-                <w:bCs/>
-              </w:rPr>
-              <w:t>eset</w:t>
+              <w:t>Calibrate &gt; Center Reset</w:t>
             </w:r>
           </w:p>
           <w:p>
@@ -6129,13 +3533,17 @@
               </w:numPr>
             </w:pPr>
             <w:r>
+              <w:rPr>
+                <w:sz w:val="20"/>
+                <w:szCs w:val="20"/>
+              </w:rPr>
               <w:t>Using a very long press of assistive switch 2</w:t>
             </w:r>
           </w:p>
         </w:tc>
         <w:tc>
           <w:tcPr>
-            <w:tcW w:w="5035" w:type="dxa"/>
+            <w:tcW w:w="4753" w:type="dxa"/>
           </w:tcPr>
           <w:p>
             <w:pPr>
@@ -6151,7 +3559,17 @@
             </w:r>
           </w:p>
           <w:p>
+            <w:pPr>
+              <w:rPr>
+                <w:sz w:val="20"/>
+                <w:szCs w:val="20"/>
+              </w:rPr>
+            </w:pPr>
             <w:r>
+              <w:rPr>
+                <w:sz w:val="20"/>
+                <w:szCs w:val="20"/>
+              </w:rPr>
               <w:t>Do not touch the joystick until “Ready to use” is displayed on the Hub Display.</w:t>
             </w:r>
           </w:p>
@@ -6162,14 +3580,30 @@
                 <w:ilvl w:val="0"/>
                 <w:numId w:val="41"/>
               </w:numPr>
+              <w:rPr>
+                <w:sz w:val="20"/>
+                <w:szCs w:val="20"/>
+              </w:rPr>
             </w:pPr>
             <w:r>
+              <w:rPr>
+                <w:sz w:val="20"/>
+                <w:szCs w:val="20"/>
+              </w:rPr>
               <w:t xml:space="preserve">Disconnect/Reconnect </w:t>
             </w:r>
             <w:r>
+              <w:rPr>
+                <w:sz w:val="20"/>
+                <w:szCs w:val="20"/>
+              </w:rPr>
               <w:t>Willow</w:t>
             </w:r>
             <w:r>
+              <w:rPr>
+                <w:sz w:val="20"/>
+                <w:szCs w:val="20"/>
+              </w:rPr>
               <w:t xml:space="preserve"> to power.</w:t>
             </w:r>
           </w:p>
@@ -6180,8 +3614,16 @@
                 <w:ilvl w:val="0"/>
                 <w:numId w:val="41"/>
               </w:numPr>
+              <w:rPr>
+                <w:sz w:val="20"/>
+                <w:szCs w:val="20"/>
+              </w:rPr>
             </w:pPr>
             <w:r>
+              <w:rPr>
+                <w:sz w:val="20"/>
+                <w:szCs w:val="20"/>
+              </w:rPr>
               <w:t>Restart the device through the Hub Menu.</w:t>
             </w:r>
           </w:p>
@@ -6194,13 +3636,61 @@
               </w:numPr>
             </w:pPr>
             <w:r>
+              <w:rPr>
+                <w:sz w:val="20"/>
+                <w:szCs w:val="20"/>
+              </w:rPr>
               <w:t>Use a paperclip to push the reset pin on the Hub.</w:t>
             </w:r>
           </w:p>
         </w:tc>
       </w:tr>
     </w:tbl>
-    <w:p/>
+    <w:p>
+      <w:pPr>
+        <w:pStyle w:val="Heading3"/>
+      </w:pPr>
+      <w:r>
+        <w:t>Error Messages</w:t>
+      </w:r>
+    </w:p>
+    <w:p>
+      <w:pPr>
+        <w:rPr>
+          <w:sz w:val="20"/>
+          <w:szCs w:val="20"/>
+        </w:rPr>
+      </w:pPr>
+      <w:r>
+        <w:rPr>
+          <w:sz w:val="20"/>
+          <w:szCs w:val="20"/>
+        </w:rPr>
+        <w:t xml:space="preserve">If a hardware error is detected on startup, the </w:t>
+      </w:r>
+      <w:r>
+        <w:rPr>
+          <w:sz w:val="20"/>
+          <w:szCs w:val="20"/>
+        </w:rPr>
+        <w:t>Willow</w:t>
+      </w:r>
+      <w:r>
+        <w:rPr>
+          <w:sz w:val="20"/>
+          <w:szCs w:val="20"/>
+        </w:rPr>
+        <w:t xml:space="preserve"> will enter Safe Mode and display an error code. Refer to the User Guide for how to resolve the error. If issues persist, contact Support.</w:t>
+      </w:r>
+    </w:p>
+    <w:p>
+      <w:pPr>
+        <w:pStyle w:val="Heading2"/>
+      </w:pPr>
+      <w:r>
+        <w:t>Support</w:t>
+      </w:r>
+    </w:p>
     <w:p>
       <w:r>
         <w:t xml:space="preserve">If the issue persists, contact the maker of your device or Makers Making Change at </w:t>
@@ -6292,7 +3782,7 @@
                   <a:blip r:embed="rId1">
                     <a:extLst>
                       <a:ext uri="{C183D7F6-B498-43B3-948B-1728B52AA6E4}">
-                        <adec:decorative xmlns:arto="http://schemas.microsoft.com/office/word/2006/arto" xmlns:adec="http://schemas.microsoft.com/office/drawing/2017/decorative" xmlns:a14="http://schemas.microsoft.com/office/drawing/2010/main" xmlns:w="http://schemas.openxmlformats.org/wordprocessingml/2006/main" xmlns:w10="urn:schemas-microsoft-com:office:word" xmlns:v="urn:schemas-microsoft-com:vml" xmlns:o="urn:schemas-microsoft-com:office:office" xmlns="" val="1"/>
+                        <adec:decorative xmlns="" xmlns:o="urn:schemas-microsoft-com:office:office" xmlns:v="urn:schemas-microsoft-com:vml" xmlns:w10="urn:schemas-microsoft-com:office:word" xmlns:w="http://schemas.openxmlformats.org/wordprocessingml/2006/main" xmlns:a14="http://schemas.microsoft.com/office/drawing/2010/main" xmlns:adec="http://schemas.microsoft.com/office/drawing/2017/decorative" xmlns:arto="http://schemas.microsoft.com/office/word/2006/arto" val="1"/>
                       </a:ext>
                     </a:extLst>
                   </a:blip>
@@ -13805,14 +11295,12 @@
 </file>
 
 <file path=customXml/item2.xml><?xml version="1.0" encoding="utf-8"?>
-<p:properties xmlns:p="http://schemas.microsoft.com/office/2006/metadata/properties" xmlns:xsi="http://www.w3.org/2001/XMLSchema-instance" xmlns:pc="http://schemas.microsoft.com/office/infopath/2007/PartnerControls">
-  <documentManagement>
-    <TaxCatchAll xmlns="72c39c84-b0a3-45a2-a38c-ff46bb47f11f" xsi:nil="true"/>
-    <lcf76f155ced4ddcb4097134ff3c332f xmlns="cf9f6c1f-8ad0-4eb8-bb2b-fb0b622a341e">
-      <Terms xmlns="http://schemas.microsoft.com/office/infopath/2007/PartnerControls"/>
-    </lcf76f155ced4ddcb4097134ff3c332f>
-  </documentManagement>
-</p:properties>
+<?mso-contentType ?>
+<FormTemplates xmlns="http://schemas.microsoft.com/sharepoint/v3/contenttype/forms">
+  <Display>DocumentLibraryForm</Display>
+  <Edit>DocumentLibraryForm</Edit>
+  <New>DocumentLibraryForm</New>
+</FormTemplates>
 </file>
 
 <file path=customXml/item3.xml><?xml version="1.0" encoding="utf-8"?>
@@ -14065,12 +11553,14 @@
 </file>
 
 <file path=customXml/item4.xml><?xml version="1.0" encoding="utf-8"?>
-<?mso-contentType ?>
-<FormTemplates xmlns="http://schemas.microsoft.com/sharepoint/v3/contenttype/forms">
-  <Display>DocumentLibraryForm</Display>
-  <Edit>DocumentLibraryForm</Edit>
-  <New>DocumentLibraryForm</New>
-</FormTemplates>
+<p:properties xmlns:p="http://schemas.microsoft.com/office/2006/metadata/properties" xmlns:xsi="http://www.w3.org/2001/XMLSchema-instance" xmlns:pc="http://schemas.microsoft.com/office/infopath/2007/PartnerControls">
+  <documentManagement>
+    <TaxCatchAll xmlns="72c39c84-b0a3-45a2-a38c-ff46bb47f11f" xsi:nil="true"/>
+    <lcf76f155ced4ddcb4097134ff3c332f xmlns="cf9f6c1f-8ad0-4eb8-bb2b-fb0b622a341e">
+      <Terms xmlns="http://schemas.microsoft.com/office/infopath/2007/PartnerControls"/>
+    </lcf76f155ced4ddcb4097134ff3c332f>
+  </documentManagement>
+</p:properties>
 </file>
 
 <file path=customXml/itemProps1.xml><?xml version="1.0" encoding="utf-8"?>
@@ -14082,12 +11572,9 @@
 </file>
 
 <file path=customXml/itemProps2.xml><?xml version="1.0" encoding="utf-8"?>
-<ds:datastoreItem xmlns:ds="http://schemas.openxmlformats.org/officeDocument/2006/customXml" ds:itemID="{81B1CED3-2719-4F34-9288-9C0D1515A53D}">
+<ds:datastoreItem xmlns:ds="http://schemas.openxmlformats.org/officeDocument/2006/customXml" ds:itemID="{ACC29BBC-5726-4142-9A8E-292B33DB533F}">
   <ds:schemaRefs>
-    <ds:schemaRef ds:uri="http://schemas.microsoft.com/office/2006/metadata/properties"/>
-    <ds:schemaRef ds:uri="http://schemas.microsoft.com/office/infopath/2007/PartnerControls"/>
-    <ds:schemaRef ds:uri="72c39c84-b0a3-45a2-a38c-ff46bb47f11f"/>
-    <ds:schemaRef ds:uri="cf9f6c1f-8ad0-4eb8-bb2b-fb0b622a341e"/>
+    <ds:schemaRef ds:uri="http://schemas.microsoft.com/sharepoint/v3/contenttype/forms"/>
   </ds:schemaRefs>
 </ds:datastoreItem>
 </file>
@@ -14112,9 +11599,12 @@
 </file>
 
 <file path=customXml/itemProps4.xml><?xml version="1.0" encoding="utf-8"?>
-<ds:datastoreItem xmlns:ds="http://schemas.openxmlformats.org/officeDocument/2006/customXml" ds:itemID="{ACC29BBC-5726-4142-9A8E-292B33DB533F}">
+<ds:datastoreItem xmlns:ds="http://schemas.openxmlformats.org/officeDocument/2006/customXml" ds:itemID="{81B1CED3-2719-4F34-9288-9C0D1515A53D}">
   <ds:schemaRefs>
-    <ds:schemaRef ds:uri="http://schemas.microsoft.com/sharepoint/v3/contenttype/forms"/>
+    <ds:schemaRef ds:uri="http://schemas.microsoft.com/office/2006/metadata/properties"/>
+    <ds:schemaRef ds:uri="http://schemas.microsoft.com/office/infopath/2007/PartnerControls"/>
+    <ds:schemaRef ds:uri="72c39c84-b0a3-45a2-a38c-ff46bb47f11f"/>
+    <ds:schemaRef ds:uri="cf9f6c1f-8ad0-4eb8-bb2b-fb0b622a341e"/>
   </ds:schemaRefs>
 </ds:datastoreItem>
 </file>
</xml_diff>